<commit_message>
Column test not working #84
</commit_message>
<xml_diff>
--- a/inst/assets/omni_word_report_new.docx
+++ b/inst/assets/omni_word_report_new.docx
@@ -40,848 +40,24 @@
         <w:rPr>
           <w:lang w:val="fr-FR"/>
         </w:rPr>
-        <w:t xml:space="preserve">Purus </w:t>
-      </w:r>
-      <w:proofErr w:type="spellStart"/>
-      <w:r>
+        <w:t>Purus faucibus ornare suspendisse sed nisi lacus sed viverra tellus. Et ligula ullamcorper malesuada proin libero nunc consequat. Proin libero nunc consequat interdum varius sit. Maecenas pharetra convallis posuere morbi leo. Ipsum dolor sit amet consectetur. Dolor sit amet consectetur adipiscing elit duis tristique. Sit amet cursus sit amet dictum sit. Non sodales neque sodales ut etiam sit amet. Fermentum odio eu feugiat pretium nibh ipsum. Neque aliquam vestibulum morbi blandit cursus risus at ultrices mi. Maecenas pharetra convallis posuere morbi. Bibendum ut tristique et egestas quis ipsum suspendisse.</w:t>
+      </w:r>
+    </w:p>
+    <w:p>
+      <w:pPr>
+        <w:pStyle w:val="Corpsdetexte"/>
         <w:rPr>
           <w:lang w:val="fr-FR"/>
         </w:rPr>
-        <w:t>faucibus</w:t>
-      </w:r>
-      <w:proofErr w:type="spellEnd"/>
-      <w:r>
+      </w:pPr>
+    </w:p>
+    <w:p>
+      <w:pPr>
+        <w:pStyle w:val="Corpsdetexte"/>
         <w:rPr>
           <w:lang w:val="fr-FR"/>
         </w:rPr>
-        <w:t xml:space="preserve"> </w:t>
-      </w:r>
-      <w:proofErr w:type="spellStart"/>
-      <w:r>
-        <w:rPr>
-          <w:lang w:val="fr-FR"/>
-        </w:rPr>
-        <w:t>ornare</w:t>
-      </w:r>
-      <w:proofErr w:type="spellEnd"/>
-      <w:r>
-        <w:rPr>
-          <w:lang w:val="fr-FR"/>
-        </w:rPr>
-        <w:t xml:space="preserve"> suspendisse </w:t>
-      </w:r>
-      <w:proofErr w:type="spellStart"/>
-      <w:r>
-        <w:rPr>
-          <w:lang w:val="fr-FR"/>
-        </w:rPr>
-        <w:t>sed</w:t>
-      </w:r>
-      <w:proofErr w:type="spellEnd"/>
-      <w:r>
-        <w:rPr>
-          <w:lang w:val="fr-FR"/>
-        </w:rPr>
-        <w:t xml:space="preserve"> </w:t>
-      </w:r>
-      <w:proofErr w:type="spellStart"/>
-      <w:r>
-        <w:rPr>
-          <w:lang w:val="fr-FR"/>
-        </w:rPr>
-        <w:t>nisi</w:t>
-      </w:r>
-      <w:proofErr w:type="spellEnd"/>
-      <w:r>
-        <w:rPr>
-          <w:lang w:val="fr-FR"/>
-        </w:rPr>
-        <w:t xml:space="preserve"> </w:t>
-      </w:r>
-      <w:proofErr w:type="spellStart"/>
-      <w:r>
-        <w:rPr>
-          <w:lang w:val="fr-FR"/>
-        </w:rPr>
-        <w:t>lacus</w:t>
-      </w:r>
-      <w:proofErr w:type="spellEnd"/>
-      <w:r>
-        <w:rPr>
-          <w:lang w:val="fr-FR"/>
-        </w:rPr>
-        <w:t xml:space="preserve"> </w:t>
-      </w:r>
-      <w:proofErr w:type="spellStart"/>
-      <w:r>
-        <w:rPr>
-          <w:lang w:val="fr-FR"/>
-        </w:rPr>
-        <w:t>sed</w:t>
-      </w:r>
-      <w:proofErr w:type="spellEnd"/>
-      <w:r>
-        <w:rPr>
-          <w:lang w:val="fr-FR"/>
-        </w:rPr>
-        <w:t xml:space="preserve"> </w:t>
-      </w:r>
-      <w:proofErr w:type="spellStart"/>
-      <w:r>
-        <w:rPr>
-          <w:lang w:val="fr-FR"/>
-        </w:rPr>
-        <w:t>viverra</w:t>
-      </w:r>
-      <w:proofErr w:type="spellEnd"/>
-      <w:r>
-        <w:rPr>
-          <w:lang w:val="fr-FR"/>
-        </w:rPr>
-        <w:t xml:space="preserve"> </w:t>
-      </w:r>
-      <w:proofErr w:type="spellStart"/>
-      <w:r>
-        <w:rPr>
-          <w:lang w:val="fr-FR"/>
-        </w:rPr>
-        <w:t>tellus</w:t>
-      </w:r>
-      <w:proofErr w:type="spellEnd"/>
-      <w:r>
-        <w:rPr>
-          <w:lang w:val="fr-FR"/>
-        </w:rPr>
-        <w:t xml:space="preserve">. Et </w:t>
-      </w:r>
-      <w:proofErr w:type="spellStart"/>
-      <w:r>
-        <w:rPr>
-          <w:lang w:val="fr-FR"/>
-        </w:rPr>
-        <w:t>ligula</w:t>
-      </w:r>
-      <w:proofErr w:type="spellEnd"/>
-      <w:r>
-        <w:rPr>
-          <w:lang w:val="fr-FR"/>
-        </w:rPr>
-        <w:t xml:space="preserve"> </w:t>
-      </w:r>
-      <w:proofErr w:type="spellStart"/>
-      <w:r>
-        <w:rPr>
-          <w:lang w:val="fr-FR"/>
-        </w:rPr>
-        <w:t>ullamcorper</w:t>
-      </w:r>
-      <w:proofErr w:type="spellEnd"/>
-      <w:r>
-        <w:rPr>
-          <w:lang w:val="fr-FR"/>
-        </w:rPr>
-        <w:t xml:space="preserve"> </w:t>
-      </w:r>
-      <w:proofErr w:type="spellStart"/>
-      <w:r>
-        <w:rPr>
-          <w:lang w:val="fr-FR"/>
-        </w:rPr>
-        <w:t>malesuada</w:t>
-      </w:r>
-      <w:proofErr w:type="spellEnd"/>
-      <w:r>
-        <w:rPr>
-          <w:lang w:val="fr-FR"/>
-        </w:rPr>
-        <w:t xml:space="preserve"> </w:t>
-      </w:r>
-      <w:proofErr w:type="spellStart"/>
-      <w:r>
-        <w:rPr>
-          <w:lang w:val="fr-FR"/>
-        </w:rPr>
-        <w:t>proin</w:t>
-      </w:r>
-      <w:proofErr w:type="spellEnd"/>
-      <w:r>
-        <w:rPr>
-          <w:lang w:val="fr-FR"/>
-        </w:rPr>
-        <w:t xml:space="preserve"> libero nunc </w:t>
-      </w:r>
-      <w:proofErr w:type="spellStart"/>
-      <w:r>
-        <w:rPr>
-          <w:lang w:val="fr-FR"/>
-        </w:rPr>
-        <w:t>consequat</w:t>
-      </w:r>
-      <w:proofErr w:type="spellEnd"/>
-      <w:r>
-        <w:rPr>
-          <w:lang w:val="fr-FR"/>
-        </w:rPr>
-        <w:t xml:space="preserve">. </w:t>
-      </w:r>
-      <w:proofErr w:type="spellStart"/>
-      <w:r>
-        <w:rPr>
-          <w:lang w:val="fr-FR"/>
-        </w:rPr>
-        <w:t>Proin</w:t>
-      </w:r>
-      <w:proofErr w:type="spellEnd"/>
-      <w:r>
-        <w:rPr>
-          <w:lang w:val="fr-FR"/>
-        </w:rPr>
-        <w:t xml:space="preserve"> libero nunc </w:t>
-      </w:r>
-      <w:proofErr w:type="spellStart"/>
-      <w:r>
-        <w:rPr>
-          <w:lang w:val="fr-FR"/>
-        </w:rPr>
-        <w:t>consequat</w:t>
-      </w:r>
-      <w:proofErr w:type="spellEnd"/>
-      <w:r>
-        <w:rPr>
-          <w:lang w:val="fr-FR"/>
-        </w:rPr>
-        <w:t xml:space="preserve"> </w:t>
-      </w:r>
-      <w:proofErr w:type="spellStart"/>
-      <w:r>
-        <w:rPr>
-          <w:lang w:val="fr-FR"/>
-        </w:rPr>
-        <w:t>interdum</w:t>
-      </w:r>
-      <w:proofErr w:type="spellEnd"/>
-      <w:r>
-        <w:rPr>
-          <w:lang w:val="fr-FR"/>
-        </w:rPr>
-        <w:t xml:space="preserve"> </w:t>
-      </w:r>
-      <w:proofErr w:type="spellStart"/>
-      <w:r>
-        <w:rPr>
-          <w:lang w:val="fr-FR"/>
-        </w:rPr>
-        <w:t>varius</w:t>
-      </w:r>
-      <w:proofErr w:type="spellEnd"/>
-      <w:r>
-        <w:rPr>
-          <w:lang w:val="fr-FR"/>
-        </w:rPr>
-        <w:t xml:space="preserve"> </w:t>
-      </w:r>
-      <w:proofErr w:type="spellStart"/>
-      <w:r>
-        <w:rPr>
-          <w:lang w:val="fr-FR"/>
-        </w:rPr>
-        <w:t>sit</w:t>
-      </w:r>
-      <w:proofErr w:type="spellEnd"/>
-      <w:r>
-        <w:rPr>
-          <w:lang w:val="fr-FR"/>
-        </w:rPr>
-        <w:t xml:space="preserve">. </w:t>
-      </w:r>
-      <w:proofErr w:type="spellStart"/>
-      <w:r>
-        <w:rPr>
-          <w:lang w:val="fr-FR"/>
-        </w:rPr>
-        <w:t>Maecenas</w:t>
-      </w:r>
-      <w:proofErr w:type="spellEnd"/>
-      <w:r>
-        <w:rPr>
-          <w:lang w:val="fr-FR"/>
-        </w:rPr>
-        <w:t xml:space="preserve"> </w:t>
-      </w:r>
-      <w:proofErr w:type="spellStart"/>
-      <w:r>
-        <w:rPr>
-          <w:lang w:val="fr-FR"/>
-        </w:rPr>
-        <w:t>pharetra</w:t>
-      </w:r>
-      <w:proofErr w:type="spellEnd"/>
-      <w:r>
-        <w:rPr>
-          <w:lang w:val="fr-FR"/>
-        </w:rPr>
-        <w:t xml:space="preserve"> </w:t>
-      </w:r>
-      <w:proofErr w:type="spellStart"/>
-      <w:r>
-        <w:rPr>
-          <w:lang w:val="fr-FR"/>
-        </w:rPr>
-        <w:t>convallis</w:t>
-      </w:r>
-      <w:proofErr w:type="spellEnd"/>
-      <w:r>
-        <w:rPr>
-          <w:lang w:val="fr-FR"/>
-        </w:rPr>
-        <w:t xml:space="preserve"> </w:t>
-      </w:r>
-      <w:proofErr w:type="spellStart"/>
-      <w:r>
-        <w:rPr>
-          <w:lang w:val="fr-FR"/>
-        </w:rPr>
-        <w:t>posuere</w:t>
-      </w:r>
-      <w:proofErr w:type="spellEnd"/>
-      <w:r>
-        <w:rPr>
-          <w:lang w:val="fr-FR"/>
-        </w:rPr>
-        <w:t xml:space="preserve"> morbi </w:t>
-      </w:r>
-      <w:proofErr w:type="spellStart"/>
-      <w:r>
-        <w:rPr>
-          <w:lang w:val="fr-FR"/>
-        </w:rPr>
-        <w:t>leo</w:t>
-      </w:r>
-      <w:proofErr w:type="spellEnd"/>
-      <w:r>
-        <w:rPr>
-          <w:lang w:val="fr-FR"/>
-        </w:rPr>
-        <w:t xml:space="preserve">. Ipsum </w:t>
-      </w:r>
-      <w:proofErr w:type="spellStart"/>
-      <w:r>
-        <w:rPr>
-          <w:lang w:val="fr-FR"/>
-        </w:rPr>
-        <w:t>dolor</w:t>
-      </w:r>
-      <w:proofErr w:type="spellEnd"/>
-      <w:r>
-        <w:rPr>
-          <w:lang w:val="fr-FR"/>
-        </w:rPr>
-        <w:t xml:space="preserve"> </w:t>
-      </w:r>
-      <w:proofErr w:type="spellStart"/>
-      <w:r>
-        <w:rPr>
-          <w:lang w:val="fr-FR"/>
-        </w:rPr>
-        <w:t>sit</w:t>
-      </w:r>
-      <w:proofErr w:type="spellEnd"/>
-      <w:r>
-        <w:rPr>
-          <w:lang w:val="fr-FR"/>
-        </w:rPr>
-        <w:t xml:space="preserve"> </w:t>
-      </w:r>
-      <w:proofErr w:type="spellStart"/>
-      <w:r>
-        <w:rPr>
-          <w:lang w:val="fr-FR"/>
-        </w:rPr>
-        <w:t>amet</w:t>
-      </w:r>
-      <w:proofErr w:type="spellEnd"/>
-      <w:r>
-        <w:rPr>
-          <w:lang w:val="fr-FR"/>
-        </w:rPr>
-        <w:t xml:space="preserve"> </w:t>
-      </w:r>
-      <w:proofErr w:type="spellStart"/>
-      <w:r>
-        <w:rPr>
-          <w:lang w:val="fr-FR"/>
-        </w:rPr>
-        <w:t>consectetur</w:t>
-      </w:r>
-      <w:proofErr w:type="spellEnd"/>
-      <w:r>
-        <w:rPr>
-          <w:lang w:val="fr-FR"/>
-        </w:rPr>
-        <w:t xml:space="preserve">. </w:t>
-      </w:r>
-      <w:proofErr w:type="spellStart"/>
-      <w:r>
-        <w:rPr>
-          <w:lang w:val="fr-FR"/>
-        </w:rPr>
-        <w:t>Dolor</w:t>
-      </w:r>
-      <w:proofErr w:type="spellEnd"/>
-      <w:r>
-        <w:rPr>
-          <w:lang w:val="fr-FR"/>
-        </w:rPr>
-        <w:t xml:space="preserve"> </w:t>
-      </w:r>
-      <w:proofErr w:type="spellStart"/>
-      <w:r>
-        <w:rPr>
-          <w:lang w:val="fr-FR"/>
-        </w:rPr>
-        <w:t>sit</w:t>
-      </w:r>
-      <w:proofErr w:type="spellEnd"/>
-      <w:r>
-        <w:rPr>
-          <w:lang w:val="fr-FR"/>
-        </w:rPr>
-        <w:t xml:space="preserve"> </w:t>
-      </w:r>
-      <w:proofErr w:type="spellStart"/>
-      <w:r>
-        <w:rPr>
-          <w:lang w:val="fr-FR"/>
-        </w:rPr>
-        <w:t>amet</w:t>
-      </w:r>
-      <w:proofErr w:type="spellEnd"/>
-      <w:r>
-        <w:rPr>
-          <w:lang w:val="fr-FR"/>
-        </w:rPr>
-        <w:t xml:space="preserve"> </w:t>
-      </w:r>
-      <w:proofErr w:type="spellStart"/>
-      <w:r>
-        <w:rPr>
-          <w:lang w:val="fr-FR"/>
-        </w:rPr>
-        <w:t>consectetur</w:t>
-      </w:r>
-      <w:proofErr w:type="spellEnd"/>
-      <w:r>
-        <w:rPr>
-          <w:lang w:val="fr-FR"/>
-        </w:rPr>
-        <w:t xml:space="preserve"> </w:t>
-      </w:r>
-      <w:proofErr w:type="spellStart"/>
-      <w:r>
-        <w:rPr>
-          <w:lang w:val="fr-FR"/>
-        </w:rPr>
-        <w:t>adipiscing</w:t>
-      </w:r>
-      <w:proofErr w:type="spellEnd"/>
-      <w:r>
-        <w:rPr>
-          <w:lang w:val="fr-FR"/>
-        </w:rPr>
-        <w:t xml:space="preserve"> </w:t>
-      </w:r>
-      <w:proofErr w:type="spellStart"/>
-      <w:r>
-        <w:rPr>
-          <w:lang w:val="fr-FR"/>
-        </w:rPr>
-        <w:t>elit</w:t>
-      </w:r>
-      <w:proofErr w:type="spellEnd"/>
-      <w:r>
-        <w:rPr>
-          <w:lang w:val="fr-FR"/>
-        </w:rPr>
-        <w:t xml:space="preserve"> duis tristique. </w:t>
-      </w:r>
-      <w:proofErr w:type="spellStart"/>
-      <w:r>
-        <w:rPr>
-          <w:lang w:val="fr-FR"/>
-        </w:rPr>
-        <w:t>Sit</w:t>
-      </w:r>
-      <w:proofErr w:type="spellEnd"/>
-      <w:r>
-        <w:rPr>
-          <w:lang w:val="fr-FR"/>
-        </w:rPr>
-        <w:t xml:space="preserve"> </w:t>
-      </w:r>
-      <w:proofErr w:type="spellStart"/>
-      <w:r>
-        <w:rPr>
-          <w:lang w:val="fr-FR"/>
-        </w:rPr>
-        <w:t>amet</w:t>
-      </w:r>
-      <w:proofErr w:type="spellEnd"/>
-      <w:r>
-        <w:rPr>
-          <w:lang w:val="fr-FR"/>
-        </w:rPr>
-        <w:t xml:space="preserve"> cursus </w:t>
-      </w:r>
-      <w:proofErr w:type="spellStart"/>
-      <w:r>
-        <w:rPr>
-          <w:lang w:val="fr-FR"/>
-        </w:rPr>
-        <w:t>sit</w:t>
-      </w:r>
-      <w:proofErr w:type="spellEnd"/>
-      <w:r>
-        <w:rPr>
-          <w:lang w:val="fr-FR"/>
-        </w:rPr>
-        <w:t xml:space="preserve"> </w:t>
-      </w:r>
-      <w:proofErr w:type="spellStart"/>
-      <w:r>
-        <w:rPr>
-          <w:lang w:val="fr-FR"/>
-        </w:rPr>
-        <w:t>amet</w:t>
-      </w:r>
-      <w:proofErr w:type="spellEnd"/>
-      <w:r>
-        <w:rPr>
-          <w:lang w:val="fr-FR"/>
-        </w:rPr>
-        <w:t xml:space="preserve"> dictum </w:t>
-      </w:r>
-      <w:proofErr w:type="spellStart"/>
-      <w:r>
-        <w:rPr>
-          <w:lang w:val="fr-FR"/>
-        </w:rPr>
-        <w:t>sit</w:t>
-      </w:r>
-      <w:proofErr w:type="spellEnd"/>
-      <w:r>
-        <w:rPr>
-          <w:lang w:val="fr-FR"/>
-        </w:rPr>
-        <w:t xml:space="preserve">. Non </w:t>
-      </w:r>
-      <w:proofErr w:type="spellStart"/>
-      <w:r>
-        <w:rPr>
-          <w:lang w:val="fr-FR"/>
-        </w:rPr>
-        <w:t>sodales</w:t>
-      </w:r>
-      <w:proofErr w:type="spellEnd"/>
-      <w:r>
-        <w:rPr>
-          <w:lang w:val="fr-FR"/>
-        </w:rPr>
-        <w:t xml:space="preserve"> </w:t>
-      </w:r>
-      <w:proofErr w:type="spellStart"/>
-      <w:r>
-        <w:rPr>
-          <w:lang w:val="fr-FR"/>
-        </w:rPr>
-        <w:t>neque</w:t>
-      </w:r>
-      <w:proofErr w:type="spellEnd"/>
-      <w:r>
-        <w:rPr>
-          <w:lang w:val="fr-FR"/>
-        </w:rPr>
-        <w:t xml:space="preserve"> </w:t>
-      </w:r>
-      <w:proofErr w:type="spellStart"/>
-      <w:r>
-        <w:rPr>
-          <w:lang w:val="fr-FR"/>
-        </w:rPr>
-        <w:t>sodales</w:t>
-      </w:r>
-      <w:proofErr w:type="spellEnd"/>
-      <w:r>
-        <w:rPr>
-          <w:lang w:val="fr-FR"/>
-        </w:rPr>
-        <w:t xml:space="preserve"> ut </w:t>
-      </w:r>
-      <w:proofErr w:type="spellStart"/>
-      <w:r>
-        <w:rPr>
-          <w:lang w:val="fr-FR"/>
-        </w:rPr>
-        <w:t>etiam</w:t>
-      </w:r>
-      <w:proofErr w:type="spellEnd"/>
-      <w:r>
-        <w:rPr>
-          <w:lang w:val="fr-FR"/>
-        </w:rPr>
-        <w:t xml:space="preserve"> </w:t>
-      </w:r>
-      <w:proofErr w:type="spellStart"/>
-      <w:r>
-        <w:rPr>
-          <w:lang w:val="fr-FR"/>
-        </w:rPr>
-        <w:t>sit</w:t>
-      </w:r>
-      <w:proofErr w:type="spellEnd"/>
-      <w:r>
-        <w:rPr>
-          <w:lang w:val="fr-FR"/>
-        </w:rPr>
-        <w:t xml:space="preserve"> </w:t>
-      </w:r>
-      <w:proofErr w:type="spellStart"/>
-      <w:r>
-        <w:rPr>
-          <w:lang w:val="fr-FR"/>
-        </w:rPr>
-        <w:t>amet</w:t>
-      </w:r>
-      <w:proofErr w:type="spellEnd"/>
-      <w:r>
-        <w:rPr>
-          <w:lang w:val="fr-FR"/>
-        </w:rPr>
-        <w:t xml:space="preserve">. </w:t>
-      </w:r>
-      <w:proofErr w:type="spellStart"/>
-      <w:r>
-        <w:rPr>
-          <w:lang w:val="fr-FR"/>
-        </w:rPr>
-        <w:t>Fermentum</w:t>
-      </w:r>
-      <w:proofErr w:type="spellEnd"/>
-      <w:r>
-        <w:rPr>
-          <w:lang w:val="fr-FR"/>
-        </w:rPr>
-        <w:t xml:space="preserve"> </w:t>
-      </w:r>
-      <w:proofErr w:type="spellStart"/>
-      <w:r>
-        <w:rPr>
-          <w:lang w:val="fr-FR"/>
-        </w:rPr>
-        <w:t>odio</w:t>
-      </w:r>
-      <w:proofErr w:type="spellEnd"/>
-      <w:r>
-        <w:rPr>
-          <w:lang w:val="fr-FR"/>
-        </w:rPr>
-        <w:t xml:space="preserve"> eu </w:t>
-      </w:r>
-      <w:proofErr w:type="spellStart"/>
-      <w:r>
-        <w:rPr>
-          <w:lang w:val="fr-FR"/>
-        </w:rPr>
-        <w:t>feugiat</w:t>
-      </w:r>
-      <w:proofErr w:type="spellEnd"/>
-      <w:r>
-        <w:rPr>
-          <w:lang w:val="fr-FR"/>
-        </w:rPr>
-        <w:t xml:space="preserve"> pretium </w:t>
-      </w:r>
-      <w:proofErr w:type="spellStart"/>
-      <w:r>
-        <w:rPr>
-          <w:lang w:val="fr-FR"/>
-        </w:rPr>
-        <w:t>nibh</w:t>
-      </w:r>
-      <w:proofErr w:type="spellEnd"/>
-      <w:r>
-        <w:rPr>
-          <w:lang w:val="fr-FR"/>
-        </w:rPr>
-        <w:t xml:space="preserve"> ipsum. </w:t>
-      </w:r>
-      <w:proofErr w:type="spellStart"/>
-      <w:r>
-        <w:rPr>
-          <w:lang w:val="fr-FR"/>
-        </w:rPr>
-        <w:t>Neque</w:t>
-      </w:r>
-      <w:proofErr w:type="spellEnd"/>
-      <w:r>
-        <w:rPr>
-          <w:lang w:val="fr-FR"/>
-        </w:rPr>
-        <w:t xml:space="preserve"> </w:t>
-      </w:r>
-      <w:proofErr w:type="spellStart"/>
-      <w:r>
-        <w:rPr>
-          <w:lang w:val="fr-FR"/>
-        </w:rPr>
-        <w:t>aliquam</w:t>
-      </w:r>
-      <w:proofErr w:type="spellEnd"/>
-      <w:r>
-        <w:rPr>
-          <w:lang w:val="fr-FR"/>
-        </w:rPr>
-        <w:t xml:space="preserve"> </w:t>
-      </w:r>
-      <w:proofErr w:type="spellStart"/>
-      <w:r>
-        <w:rPr>
-          <w:lang w:val="fr-FR"/>
-        </w:rPr>
-        <w:t>vestibulum</w:t>
-      </w:r>
-      <w:proofErr w:type="spellEnd"/>
-      <w:r>
-        <w:rPr>
-          <w:lang w:val="fr-FR"/>
-        </w:rPr>
-        <w:t xml:space="preserve"> morbi </w:t>
-      </w:r>
-      <w:proofErr w:type="spellStart"/>
-      <w:r>
-        <w:rPr>
-          <w:lang w:val="fr-FR"/>
-        </w:rPr>
-        <w:t>blandit</w:t>
-      </w:r>
-      <w:proofErr w:type="spellEnd"/>
-      <w:r>
-        <w:rPr>
-          <w:lang w:val="fr-FR"/>
-        </w:rPr>
-        <w:t xml:space="preserve"> cursus </w:t>
-      </w:r>
-      <w:proofErr w:type="spellStart"/>
-      <w:r>
-        <w:rPr>
-          <w:lang w:val="fr-FR"/>
-        </w:rPr>
-        <w:t>risus</w:t>
-      </w:r>
-      <w:proofErr w:type="spellEnd"/>
-      <w:r>
-        <w:rPr>
-          <w:lang w:val="fr-FR"/>
-        </w:rPr>
-        <w:t xml:space="preserve"> at </w:t>
-      </w:r>
-      <w:proofErr w:type="spellStart"/>
-      <w:r>
-        <w:rPr>
-          <w:lang w:val="fr-FR"/>
-        </w:rPr>
-        <w:t>ultrices</w:t>
-      </w:r>
-      <w:proofErr w:type="spellEnd"/>
-      <w:r>
-        <w:rPr>
-          <w:lang w:val="fr-FR"/>
-        </w:rPr>
-        <w:t xml:space="preserve"> mi. </w:t>
-      </w:r>
-      <w:proofErr w:type="spellStart"/>
-      <w:r>
-        <w:rPr>
-          <w:lang w:val="fr-FR"/>
-        </w:rPr>
-        <w:t>Maecenas</w:t>
-      </w:r>
-      <w:proofErr w:type="spellEnd"/>
-      <w:r>
-        <w:rPr>
-          <w:lang w:val="fr-FR"/>
-        </w:rPr>
-        <w:t xml:space="preserve"> </w:t>
-      </w:r>
-      <w:proofErr w:type="spellStart"/>
-      <w:r>
-        <w:rPr>
-          <w:lang w:val="fr-FR"/>
-        </w:rPr>
-        <w:t>pharetra</w:t>
-      </w:r>
-      <w:proofErr w:type="spellEnd"/>
-      <w:r>
-        <w:rPr>
-          <w:lang w:val="fr-FR"/>
-        </w:rPr>
-        <w:t xml:space="preserve"> </w:t>
-      </w:r>
-      <w:proofErr w:type="spellStart"/>
-      <w:r>
-        <w:rPr>
-          <w:lang w:val="fr-FR"/>
-        </w:rPr>
-        <w:t>convallis</w:t>
-      </w:r>
-      <w:proofErr w:type="spellEnd"/>
-      <w:r>
-        <w:rPr>
-          <w:lang w:val="fr-FR"/>
-        </w:rPr>
-        <w:t xml:space="preserve"> </w:t>
-      </w:r>
-      <w:proofErr w:type="spellStart"/>
-      <w:r>
-        <w:rPr>
-          <w:lang w:val="fr-FR"/>
-        </w:rPr>
-        <w:t>posuere</w:t>
-      </w:r>
-      <w:proofErr w:type="spellEnd"/>
-      <w:r>
-        <w:rPr>
-          <w:lang w:val="fr-FR"/>
-        </w:rPr>
-        <w:t xml:space="preserve"> morbi. Bibendum ut tristique et </w:t>
-      </w:r>
-      <w:proofErr w:type="spellStart"/>
-      <w:r>
-        <w:rPr>
-          <w:lang w:val="fr-FR"/>
-        </w:rPr>
-        <w:t>egestas</w:t>
-      </w:r>
-      <w:proofErr w:type="spellEnd"/>
-      <w:r>
-        <w:rPr>
-          <w:lang w:val="fr-FR"/>
-        </w:rPr>
-        <w:t xml:space="preserve"> </w:t>
-      </w:r>
-      <w:proofErr w:type="spellStart"/>
-      <w:r>
-        <w:rPr>
-          <w:lang w:val="fr-FR"/>
-        </w:rPr>
-        <w:t>quis</w:t>
-      </w:r>
-      <w:proofErr w:type="spellEnd"/>
-      <w:r>
-        <w:rPr>
-          <w:lang w:val="fr-FR"/>
-        </w:rPr>
-        <w:t xml:space="preserve"> ipsum suspendisse.</w:t>
-      </w:r>
+      </w:pPr>
     </w:p>
     <w:p>
       <w:pPr>
@@ -895,7 +71,7 @@
     </w:p>
     <w:p>
       <w:pPr>
-        <w:pStyle w:val="Normalcentr"/>
+        <w:pStyle w:val="sidebar"/>
       </w:pPr>
       <w:r>
         <w:t>Text is inset from all edges by .125”, with the sidebar body copy having the exact same specs as the standard body copy.</w:t>
@@ -931,847 +107,7 @@
         <w:rPr>
           <w:lang w:val="fr-FR"/>
         </w:rPr>
-        <w:t xml:space="preserve">Purus </w:t>
-      </w:r>
-      <w:proofErr w:type="spellStart"/>
-      <w:r>
-        <w:rPr>
-          <w:lang w:val="fr-FR"/>
-        </w:rPr>
-        <w:t>faucibus</w:t>
-      </w:r>
-      <w:proofErr w:type="spellEnd"/>
-      <w:r>
-        <w:rPr>
-          <w:lang w:val="fr-FR"/>
-        </w:rPr>
-        <w:t xml:space="preserve"> </w:t>
-      </w:r>
-      <w:proofErr w:type="spellStart"/>
-      <w:r>
-        <w:rPr>
-          <w:lang w:val="fr-FR"/>
-        </w:rPr>
-        <w:t>ornare</w:t>
-      </w:r>
-      <w:proofErr w:type="spellEnd"/>
-      <w:r>
-        <w:rPr>
-          <w:lang w:val="fr-FR"/>
-        </w:rPr>
-        <w:t xml:space="preserve"> suspendisse </w:t>
-      </w:r>
-      <w:proofErr w:type="spellStart"/>
-      <w:r>
-        <w:rPr>
-          <w:lang w:val="fr-FR"/>
-        </w:rPr>
-        <w:t>sed</w:t>
-      </w:r>
-      <w:proofErr w:type="spellEnd"/>
-      <w:r>
-        <w:rPr>
-          <w:lang w:val="fr-FR"/>
-        </w:rPr>
-        <w:t xml:space="preserve"> </w:t>
-      </w:r>
-      <w:proofErr w:type="spellStart"/>
-      <w:r>
-        <w:rPr>
-          <w:lang w:val="fr-FR"/>
-        </w:rPr>
-        <w:t>nisi</w:t>
-      </w:r>
-      <w:proofErr w:type="spellEnd"/>
-      <w:r>
-        <w:rPr>
-          <w:lang w:val="fr-FR"/>
-        </w:rPr>
-        <w:t xml:space="preserve"> </w:t>
-      </w:r>
-      <w:proofErr w:type="spellStart"/>
-      <w:r>
-        <w:rPr>
-          <w:lang w:val="fr-FR"/>
-        </w:rPr>
-        <w:t>lacus</w:t>
-      </w:r>
-      <w:proofErr w:type="spellEnd"/>
-      <w:r>
-        <w:rPr>
-          <w:lang w:val="fr-FR"/>
-        </w:rPr>
-        <w:t xml:space="preserve"> </w:t>
-      </w:r>
-      <w:proofErr w:type="spellStart"/>
-      <w:r>
-        <w:rPr>
-          <w:lang w:val="fr-FR"/>
-        </w:rPr>
-        <w:t>sed</w:t>
-      </w:r>
-      <w:proofErr w:type="spellEnd"/>
-      <w:r>
-        <w:rPr>
-          <w:lang w:val="fr-FR"/>
-        </w:rPr>
-        <w:t xml:space="preserve"> </w:t>
-      </w:r>
-      <w:proofErr w:type="spellStart"/>
-      <w:r>
-        <w:rPr>
-          <w:lang w:val="fr-FR"/>
-        </w:rPr>
-        <w:t>viverra</w:t>
-      </w:r>
-      <w:proofErr w:type="spellEnd"/>
-      <w:r>
-        <w:rPr>
-          <w:lang w:val="fr-FR"/>
-        </w:rPr>
-        <w:t xml:space="preserve"> </w:t>
-      </w:r>
-      <w:proofErr w:type="spellStart"/>
-      <w:r>
-        <w:rPr>
-          <w:lang w:val="fr-FR"/>
-        </w:rPr>
-        <w:t>tellus</w:t>
-      </w:r>
-      <w:proofErr w:type="spellEnd"/>
-      <w:r>
-        <w:rPr>
-          <w:lang w:val="fr-FR"/>
-        </w:rPr>
-        <w:t xml:space="preserve">. Et </w:t>
-      </w:r>
-      <w:proofErr w:type="spellStart"/>
-      <w:r>
-        <w:rPr>
-          <w:lang w:val="fr-FR"/>
-        </w:rPr>
-        <w:t>ligula</w:t>
-      </w:r>
-      <w:proofErr w:type="spellEnd"/>
-      <w:r>
-        <w:rPr>
-          <w:lang w:val="fr-FR"/>
-        </w:rPr>
-        <w:t xml:space="preserve"> </w:t>
-      </w:r>
-      <w:proofErr w:type="spellStart"/>
-      <w:r>
-        <w:rPr>
-          <w:lang w:val="fr-FR"/>
-        </w:rPr>
-        <w:t>ullamcorper</w:t>
-      </w:r>
-      <w:proofErr w:type="spellEnd"/>
-      <w:r>
-        <w:rPr>
-          <w:lang w:val="fr-FR"/>
-        </w:rPr>
-        <w:t xml:space="preserve"> </w:t>
-      </w:r>
-      <w:proofErr w:type="spellStart"/>
-      <w:r>
-        <w:rPr>
-          <w:lang w:val="fr-FR"/>
-        </w:rPr>
-        <w:t>malesuada</w:t>
-      </w:r>
-      <w:proofErr w:type="spellEnd"/>
-      <w:r>
-        <w:rPr>
-          <w:lang w:val="fr-FR"/>
-        </w:rPr>
-        <w:t xml:space="preserve"> </w:t>
-      </w:r>
-      <w:proofErr w:type="spellStart"/>
-      <w:r>
-        <w:rPr>
-          <w:lang w:val="fr-FR"/>
-        </w:rPr>
-        <w:t>proin</w:t>
-      </w:r>
-      <w:proofErr w:type="spellEnd"/>
-      <w:r>
-        <w:rPr>
-          <w:lang w:val="fr-FR"/>
-        </w:rPr>
-        <w:t xml:space="preserve"> libero nunc </w:t>
-      </w:r>
-      <w:proofErr w:type="spellStart"/>
-      <w:r>
-        <w:rPr>
-          <w:lang w:val="fr-FR"/>
-        </w:rPr>
-        <w:t>consequat</w:t>
-      </w:r>
-      <w:proofErr w:type="spellEnd"/>
-      <w:r>
-        <w:rPr>
-          <w:lang w:val="fr-FR"/>
-        </w:rPr>
-        <w:t xml:space="preserve">. </w:t>
-      </w:r>
-      <w:proofErr w:type="spellStart"/>
-      <w:r>
-        <w:rPr>
-          <w:lang w:val="fr-FR"/>
-        </w:rPr>
-        <w:t>Proin</w:t>
-      </w:r>
-      <w:proofErr w:type="spellEnd"/>
-      <w:r>
-        <w:rPr>
-          <w:lang w:val="fr-FR"/>
-        </w:rPr>
-        <w:t xml:space="preserve"> libero nunc </w:t>
-      </w:r>
-      <w:proofErr w:type="spellStart"/>
-      <w:r>
-        <w:rPr>
-          <w:lang w:val="fr-FR"/>
-        </w:rPr>
-        <w:t>consequat</w:t>
-      </w:r>
-      <w:proofErr w:type="spellEnd"/>
-      <w:r>
-        <w:rPr>
-          <w:lang w:val="fr-FR"/>
-        </w:rPr>
-        <w:t xml:space="preserve"> </w:t>
-      </w:r>
-      <w:proofErr w:type="spellStart"/>
-      <w:r>
-        <w:rPr>
-          <w:lang w:val="fr-FR"/>
-        </w:rPr>
-        <w:t>interdum</w:t>
-      </w:r>
-      <w:proofErr w:type="spellEnd"/>
-      <w:r>
-        <w:rPr>
-          <w:lang w:val="fr-FR"/>
-        </w:rPr>
-        <w:t xml:space="preserve"> </w:t>
-      </w:r>
-      <w:proofErr w:type="spellStart"/>
-      <w:r>
-        <w:rPr>
-          <w:lang w:val="fr-FR"/>
-        </w:rPr>
-        <w:t>varius</w:t>
-      </w:r>
-      <w:proofErr w:type="spellEnd"/>
-      <w:r>
-        <w:rPr>
-          <w:lang w:val="fr-FR"/>
-        </w:rPr>
-        <w:t xml:space="preserve"> </w:t>
-      </w:r>
-      <w:proofErr w:type="spellStart"/>
-      <w:r>
-        <w:rPr>
-          <w:lang w:val="fr-FR"/>
-        </w:rPr>
-        <w:t>sit</w:t>
-      </w:r>
-      <w:proofErr w:type="spellEnd"/>
-      <w:r>
-        <w:rPr>
-          <w:lang w:val="fr-FR"/>
-        </w:rPr>
-        <w:t xml:space="preserve">. </w:t>
-      </w:r>
-      <w:proofErr w:type="spellStart"/>
-      <w:r>
-        <w:rPr>
-          <w:lang w:val="fr-FR"/>
-        </w:rPr>
-        <w:t>Maecenas</w:t>
-      </w:r>
-      <w:proofErr w:type="spellEnd"/>
-      <w:r>
-        <w:rPr>
-          <w:lang w:val="fr-FR"/>
-        </w:rPr>
-        <w:t xml:space="preserve"> </w:t>
-      </w:r>
-      <w:proofErr w:type="spellStart"/>
-      <w:r>
-        <w:rPr>
-          <w:lang w:val="fr-FR"/>
-        </w:rPr>
-        <w:t>pharetra</w:t>
-      </w:r>
-      <w:proofErr w:type="spellEnd"/>
-      <w:r>
-        <w:rPr>
-          <w:lang w:val="fr-FR"/>
-        </w:rPr>
-        <w:t xml:space="preserve"> </w:t>
-      </w:r>
-      <w:proofErr w:type="spellStart"/>
-      <w:r>
-        <w:rPr>
-          <w:lang w:val="fr-FR"/>
-        </w:rPr>
-        <w:t>convallis</w:t>
-      </w:r>
-      <w:proofErr w:type="spellEnd"/>
-      <w:r>
-        <w:rPr>
-          <w:lang w:val="fr-FR"/>
-        </w:rPr>
-        <w:t xml:space="preserve"> </w:t>
-      </w:r>
-      <w:proofErr w:type="spellStart"/>
-      <w:r>
-        <w:rPr>
-          <w:lang w:val="fr-FR"/>
-        </w:rPr>
-        <w:t>posuere</w:t>
-      </w:r>
-      <w:proofErr w:type="spellEnd"/>
-      <w:r>
-        <w:rPr>
-          <w:lang w:val="fr-FR"/>
-        </w:rPr>
-        <w:t xml:space="preserve"> morbi </w:t>
-      </w:r>
-      <w:proofErr w:type="spellStart"/>
-      <w:r>
-        <w:rPr>
-          <w:lang w:val="fr-FR"/>
-        </w:rPr>
-        <w:t>leo</w:t>
-      </w:r>
-      <w:proofErr w:type="spellEnd"/>
-      <w:r>
-        <w:rPr>
-          <w:lang w:val="fr-FR"/>
-        </w:rPr>
-        <w:t xml:space="preserve">. Ipsum </w:t>
-      </w:r>
-      <w:proofErr w:type="spellStart"/>
-      <w:r>
-        <w:rPr>
-          <w:lang w:val="fr-FR"/>
-        </w:rPr>
-        <w:t>dolor</w:t>
-      </w:r>
-      <w:proofErr w:type="spellEnd"/>
-      <w:r>
-        <w:rPr>
-          <w:lang w:val="fr-FR"/>
-        </w:rPr>
-        <w:t xml:space="preserve"> </w:t>
-      </w:r>
-      <w:proofErr w:type="spellStart"/>
-      <w:r>
-        <w:rPr>
-          <w:lang w:val="fr-FR"/>
-        </w:rPr>
-        <w:t>sit</w:t>
-      </w:r>
-      <w:proofErr w:type="spellEnd"/>
-      <w:r>
-        <w:rPr>
-          <w:lang w:val="fr-FR"/>
-        </w:rPr>
-        <w:t xml:space="preserve"> </w:t>
-      </w:r>
-      <w:proofErr w:type="spellStart"/>
-      <w:r>
-        <w:rPr>
-          <w:lang w:val="fr-FR"/>
-        </w:rPr>
-        <w:t>amet</w:t>
-      </w:r>
-      <w:proofErr w:type="spellEnd"/>
-      <w:r>
-        <w:rPr>
-          <w:lang w:val="fr-FR"/>
-        </w:rPr>
-        <w:t xml:space="preserve"> </w:t>
-      </w:r>
-      <w:proofErr w:type="spellStart"/>
-      <w:r>
-        <w:rPr>
-          <w:lang w:val="fr-FR"/>
-        </w:rPr>
-        <w:t>consectetur</w:t>
-      </w:r>
-      <w:proofErr w:type="spellEnd"/>
-      <w:r>
-        <w:rPr>
-          <w:lang w:val="fr-FR"/>
-        </w:rPr>
-        <w:t xml:space="preserve">. </w:t>
-      </w:r>
-      <w:proofErr w:type="spellStart"/>
-      <w:r>
-        <w:rPr>
-          <w:lang w:val="fr-FR"/>
-        </w:rPr>
-        <w:t>Dolor</w:t>
-      </w:r>
-      <w:proofErr w:type="spellEnd"/>
-      <w:r>
-        <w:rPr>
-          <w:lang w:val="fr-FR"/>
-        </w:rPr>
-        <w:t xml:space="preserve"> </w:t>
-      </w:r>
-      <w:proofErr w:type="spellStart"/>
-      <w:r>
-        <w:rPr>
-          <w:lang w:val="fr-FR"/>
-        </w:rPr>
-        <w:t>sit</w:t>
-      </w:r>
-      <w:proofErr w:type="spellEnd"/>
-      <w:r>
-        <w:rPr>
-          <w:lang w:val="fr-FR"/>
-        </w:rPr>
-        <w:t xml:space="preserve"> </w:t>
-      </w:r>
-      <w:proofErr w:type="spellStart"/>
-      <w:r>
-        <w:rPr>
-          <w:lang w:val="fr-FR"/>
-        </w:rPr>
-        <w:t>amet</w:t>
-      </w:r>
-      <w:proofErr w:type="spellEnd"/>
-      <w:r>
-        <w:rPr>
-          <w:lang w:val="fr-FR"/>
-        </w:rPr>
-        <w:t xml:space="preserve"> </w:t>
-      </w:r>
-      <w:proofErr w:type="spellStart"/>
-      <w:r>
-        <w:rPr>
-          <w:lang w:val="fr-FR"/>
-        </w:rPr>
-        <w:t>consectetur</w:t>
-      </w:r>
-      <w:proofErr w:type="spellEnd"/>
-      <w:r>
-        <w:rPr>
-          <w:lang w:val="fr-FR"/>
-        </w:rPr>
-        <w:t xml:space="preserve"> </w:t>
-      </w:r>
-      <w:proofErr w:type="spellStart"/>
-      <w:r>
-        <w:rPr>
-          <w:lang w:val="fr-FR"/>
-        </w:rPr>
-        <w:t>adipiscing</w:t>
-      </w:r>
-      <w:proofErr w:type="spellEnd"/>
-      <w:r>
-        <w:rPr>
-          <w:lang w:val="fr-FR"/>
-        </w:rPr>
-        <w:t xml:space="preserve"> </w:t>
-      </w:r>
-      <w:proofErr w:type="spellStart"/>
-      <w:r>
-        <w:rPr>
-          <w:lang w:val="fr-FR"/>
-        </w:rPr>
-        <w:t>elit</w:t>
-      </w:r>
-      <w:proofErr w:type="spellEnd"/>
-      <w:r>
-        <w:rPr>
-          <w:lang w:val="fr-FR"/>
-        </w:rPr>
-        <w:t xml:space="preserve"> duis tristique. </w:t>
-      </w:r>
-      <w:proofErr w:type="spellStart"/>
-      <w:r>
-        <w:rPr>
-          <w:lang w:val="fr-FR"/>
-        </w:rPr>
-        <w:t>Sit</w:t>
-      </w:r>
-      <w:proofErr w:type="spellEnd"/>
-      <w:r>
-        <w:rPr>
-          <w:lang w:val="fr-FR"/>
-        </w:rPr>
-        <w:t xml:space="preserve"> </w:t>
-      </w:r>
-      <w:proofErr w:type="spellStart"/>
-      <w:r>
-        <w:rPr>
-          <w:lang w:val="fr-FR"/>
-        </w:rPr>
-        <w:t>amet</w:t>
-      </w:r>
-      <w:proofErr w:type="spellEnd"/>
-      <w:r>
-        <w:rPr>
-          <w:lang w:val="fr-FR"/>
-        </w:rPr>
-        <w:t xml:space="preserve"> cursus </w:t>
-      </w:r>
-      <w:proofErr w:type="spellStart"/>
-      <w:r>
-        <w:rPr>
-          <w:lang w:val="fr-FR"/>
-        </w:rPr>
-        <w:t>sit</w:t>
-      </w:r>
-      <w:proofErr w:type="spellEnd"/>
-      <w:r>
-        <w:rPr>
-          <w:lang w:val="fr-FR"/>
-        </w:rPr>
-        <w:t xml:space="preserve"> </w:t>
-      </w:r>
-      <w:proofErr w:type="spellStart"/>
-      <w:r>
-        <w:rPr>
-          <w:lang w:val="fr-FR"/>
-        </w:rPr>
-        <w:t>amet</w:t>
-      </w:r>
-      <w:proofErr w:type="spellEnd"/>
-      <w:r>
-        <w:rPr>
-          <w:lang w:val="fr-FR"/>
-        </w:rPr>
-        <w:t xml:space="preserve"> dictum </w:t>
-      </w:r>
-      <w:proofErr w:type="spellStart"/>
-      <w:r>
-        <w:rPr>
-          <w:lang w:val="fr-FR"/>
-        </w:rPr>
-        <w:t>sit</w:t>
-      </w:r>
-      <w:proofErr w:type="spellEnd"/>
-      <w:r>
-        <w:rPr>
-          <w:lang w:val="fr-FR"/>
-        </w:rPr>
-        <w:t xml:space="preserve">. Non </w:t>
-      </w:r>
-      <w:proofErr w:type="spellStart"/>
-      <w:r>
-        <w:rPr>
-          <w:lang w:val="fr-FR"/>
-        </w:rPr>
-        <w:t>sodales</w:t>
-      </w:r>
-      <w:proofErr w:type="spellEnd"/>
-      <w:r>
-        <w:rPr>
-          <w:lang w:val="fr-FR"/>
-        </w:rPr>
-        <w:t xml:space="preserve"> </w:t>
-      </w:r>
-      <w:proofErr w:type="spellStart"/>
-      <w:r>
-        <w:rPr>
-          <w:lang w:val="fr-FR"/>
-        </w:rPr>
-        <w:t>neque</w:t>
-      </w:r>
-      <w:proofErr w:type="spellEnd"/>
-      <w:r>
-        <w:rPr>
-          <w:lang w:val="fr-FR"/>
-        </w:rPr>
-        <w:t xml:space="preserve"> </w:t>
-      </w:r>
-      <w:proofErr w:type="spellStart"/>
-      <w:r>
-        <w:rPr>
-          <w:lang w:val="fr-FR"/>
-        </w:rPr>
-        <w:t>sodales</w:t>
-      </w:r>
-      <w:proofErr w:type="spellEnd"/>
-      <w:r>
-        <w:rPr>
-          <w:lang w:val="fr-FR"/>
-        </w:rPr>
-        <w:t xml:space="preserve"> ut </w:t>
-      </w:r>
-      <w:proofErr w:type="spellStart"/>
-      <w:r>
-        <w:rPr>
-          <w:lang w:val="fr-FR"/>
-        </w:rPr>
-        <w:t>etiam</w:t>
-      </w:r>
-      <w:proofErr w:type="spellEnd"/>
-      <w:r>
-        <w:rPr>
-          <w:lang w:val="fr-FR"/>
-        </w:rPr>
-        <w:t xml:space="preserve"> </w:t>
-      </w:r>
-      <w:proofErr w:type="spellStart"/>
-      <w:r>
-        <w:rPr>
-          <w:lang w:val="fr-FR"/>
-        </w:rPr>
-        <w:t>sit</w:t>
-      </w:r>
-      <w:proofErr w:type="spellEnd"/>
-      <w:r>
-        <w:rPr>
-          <w:lang w:val="fr-FR"/>
-        </w:rPr>
-        <w:t xml:space="preserve"> </w:t>
-      </w:r>
-      <w:proofErr w:type="spellStart"/>
-      <w:r>
-        <w:rPr>
-          <w:lang w:val="fr-FR"/>
-        </w:rPr>
-        <w:t>amet</w:t>
-      </w:r>
-      <w:proofErr w:type="spellEnd"/>
-      <w:r>
-        <w:rPr>
-          <w:lang w:val="fr-FR"/>
-        </w:rPr>
-        <w:t xml:space="preserve">. </w:t>
-      </w:r>
-      <w:proofErr w:type="spellStart"/>
-      <w:r>
-        <w:rPr>
-          <w:lang w:val="fr-FR"/>
-        </w:rPr>
-        <w:t>Fermentum</w:t>
-      </w:r>
-      <w:proofErr w:type="spellEnd"/>
-      <w:r>
-        <w:rPr>
-          <w:lang w:val="fr-FR"/>
-        </w:rPr>
-        <w:t xml:space="preserve"> </w:t>
-      </w:r>
-      <w:proofErr w:type="spellStart"/>
-      <w:r>
-        <w:rPr>
-          <w:lang w:val="fr-FR"/>
-        </w:rPr>
-        <w:t>odio</w:t>
-      </w:r>
-      <w:proofErr w:type="spellEnd"/>
-      <w:r>
-        <w:rPr>
-          <w:lang w:val="fr-FR"/>
-        </w:rPr>
-        <w:t xml:space="preserve"> eu </w:t>
-      </w:r>
-      <w:proofErr w:type="spellStart"/>
-      <w:r>
-        <w:rPr>
-          <w:lang w:val="fr-FR"/>
-        </w:rPr>
-        <w:t>feugiat</w:t>
-      </w:r>
-      <w:proofErr w:type="spellEnd"/>
-      <w:r>
-        <w:rPr>
-          <w:lang w:val="fr-FR"/>
-        </w:rPr>
-        <w:t xml:space="preserve"> pretium </w:t>
-      </w:r>
-      <w:proofErr w:type="spellStart"/>
-      <w:r>
-        <w:rPr>
-          <w:lang w:val="fr-FR"/>
-        </w:rPr>
-        <w:t>nibh</w:t>
-      </w:r>
-      <w:proofErr w:type="spellEnd"/>
-      <w:r>
-        <w:rPr>
-          <w:lang w:val="fr-FR"/>
-        </w:rPr>
-        <w:t xml:space="preserve"> ipsum. </w:t>
-      </w:r>
-      <w:proofErr w:type="spellStart"/>
-      <w:r>
-        <w:rPr>
-          <w:lang w:val="fr-FR"/>
-        </w:rPr>
-        <w:t>Neque</w:t>
-      </w:r>
-      <w:proofErr w:type="spellEnd"/>
-      <w:r>
-        <w:rPr>
-          <w:lang w:val="fr-FR"/>
-        </w:rPr>
-        <w:t xml:space="preserve"> </w:t>
-      </w:r>
-      <w:proofErr w:type="spellStart"/>
-      <w:r>
-        <w:rPr>
-          <w:lang w:val="fr-FR"/>
-        </w:rPr>
-        <w:t>aliquam</w:t>
-      </w:r>
-      <w:proofErr w:type="spellEnd"/>
-      <w:r>
-        <w:rPr>
-          <w:lang w:val="fr-FR"/>
-        </w:rPr>
-        <w:t xml:space="preserve"> </w:t>
-      </w:r>
-      <w:proofErr w:type="spellStart"/>
-      <w:r>
-        <w:rPr>
-          <w:lang w:val="fr-FR"/>
-        </w:rPr>
-        <w:t>vestibulum</w:t>
-      </w:r>
-      <w:proofErr w:type="spellEnd"/>
-      <w:r>
-        <w:rPr>
-          <w:lang w:val="fr-FR"/>
-        </w:rPr>
-        <w:t xml:space="preserve"> morbi </w:t>
-      </w:r>
-      <w:proofErr w:type="spellStart"/>
-      <w:r>
-        <w:rPr>
-          <w:lang w:val="fr-FR"/>
-        </w:rPr>
-        <w:t>blandit</w:t>
-      </w:r>
-      <w:proofErr w:type="spellEnd"/>
-      <w:r>
-        <w:rPr>
-          <w:lang w:val="fr-FR"/>
-        </w:rPr>
-        <w:t xml:space="preserve"> cursus </w:t>
-      </w:r>
-      <w:proofErr w:type="spellStart"/>
-      <w:r>
-        <w:rPr>
-          <w:lang w:val="fr-FR"/>
-        </w:rPr>
-        <w:t>risus</w:t>
-      </w:r>
-      <w:proofErr w:type="spellEnd"/>
-      <w:r>
-        <w:rPr>
-          <w:lang w:val="fr-FR"/>
-        </w:rPr>
-        <w:t xml:space="preserve"> at </w:t>
-      </w:r>
-      <w:proofErr w:type="spellStart"/>
-      <w:r>
-        <w:rPr>
-          <w:lang w:val="fr-FR"/>
-        </w:rPr>
-        <w:t>ultrices</w:t>
-      </w:r>
-      <w:proofErr w:type="spellEnd"/>
-      <w:r>
-        <w:rPr>
-          <w:lang w:val="fr-FR"/>
-        </w:rPr>
-        <w:t xml:space="preserve"> mi. </w:t>
-      </w:r>
-      <w:proofErr w:type="spellStart"/>
-      <w:r>
-        <w:rPr>
-          <w:lang w:val="fr-FR"/>
-        </w:rPr>
-        <w:t>Maecenas</w:t>
-      </w:r>
-      <w:proofErr w:type="spellEnd"/>
-      <w:r>
-        <w:rPr>
-          <w:lang w:val="fr-FR"/>
-        </w:rPr>
-        <w:t xml:space="preserve"> </w:t>
-      </w:r>
-      <w:proofErr w:type="spellStart"/>
-      <w:r>
-        <w:rPr>
-          <w:lang w:val="fr-FR"/>
-        </w:rPr>
-        <w:t>pharetra</w:t>
-      </w:r>
-      <w:proofErr w:type="spellEnd"/>
-      <w:r>
-        <w:rPr>
-          <w:lang w:val="fr-FR"/>
-        </w:rPr>
-        <w:t xml:space="preserve"> </w:t>
-      </w:r>
-      <w:proofErr w:type="spellStart"/>
-      <w:r>
-        <w:rPr>
-          <w:lang w:val="fr-FR"/>
-        </w:rPr>
-        <w:t>convallis</w:t>
-      </w:r>
-      <w:proofErr w:type="spellEnd"/>
-      <w:r>
-        <w:rPr>
-          <w:lang w:val="fr-FR"/>
-        </w:rPr>
-        <w:t xml:space="preserve"> </w:t>
-      </w:r>
-      <w:proofErr w:type="spellStart"/>
-      <w:r>
-        <w:rPr>
-          <w:lang w:val="fr-FR"/>
-        </w:rPr>
-        <w:t>posuere</w:t>
-      </w:r>
-      <w:proofErr w:type="spellEnd"/>
-      <w:r>
-        <w:rPr>
-          <w:lang w:val="fr-FR"/>
-        </w:rPr>
-        <w:t xml:space="preserve"> morbi. Bibendum ut tristique et </w:t>
-      </w:r>
-      <w:proofErr w:type="spellStart"/>
-      <w:r>
-        <w:rPr>
-          <w:lang w:val="fr-FR"/>
-        </w:rPr>
-        <w:t>egestas</w:t>
-      </w:r>
-      <w:proofErr w:type="spellEnd"/>
-      <w:r>
-        <w:rPr>
-          <w:lang w:val="fr-FR"/>
-        </w:rPr>
-        <w:t xml:space="preserve"> </w:t>
-      </w:r>
-      <w:proofErr w:type="spellStart"/>
-      <w:r>
-        <w:rPr>
-          <w:lang w:val="fr-FR"/>
-        </w:rPr>
-        <w:t>quis</w:t>
-      </w:r>
-      <w:proofErr w:type="spellEnd"/>
-      <w:r>
-        <w:rPr>
-          <w:lang w:val="fr-FR"/>
-        </w:rPr>
-        <w:t xml:space="preserve"> ipsum suspendisse.</w:t>
+        <w:t>Purus faucibus ornare suspendisse sed nisi lacus sed viverra tellus. Et ligula ullamcorper malesuada proin libero nunc consequat. Proin libero nunc consequat interdum varius sit. Maecenas pharetra convallis posuere morbi leo. Ipsum dolor sit amet consectetur. Dolor sit amet consectetur adipiscing elit duis tristique. Sit amet cursus sit amet dictum sit. Non sodales neque sodales ut etiam sit amet. Fermentum odio eu feugiat pretium nibh ipsum. Neque aliquam vestibulum morbi blandit cursus risus at ultrices mi. Maecenas pharetra convallis posuere morbi. Bibendum ut tristique et egestas quis ipsum suspendisse.</w:t>
       </w:r>
     </w:p>
     <w:p>
@@ -1899,6 +235,7 @@
         <w:pStyle w:val="FirstParagraph"/>
       </w:pPr>
       <w:r>
+        <w:lastRenderedPageBreak/>
         <w:t>24</w:t>
       </w:r>
     </w:p>
@@ -1907,7 +244,6 @@
         <w:pStyle w:val="Corpsdetexte"/>
       </w:pPr>
       <w:r>
-        <w:lastRenderedPageBreak/>
         <w:t>pt. Arial Bold for stats numbers. 11 pt Arial Bold for stats content.</w:t>
       </w:r>
     </w:p>
@@ -1941,847 +277,7 @@
         <w:rPr>
           <w:lang w:val="fr-FR"/>
         </w:rPr>
-        <w:t xml:space="preserve">Purus </w:t>
-      </w:r>
-      <w:proofErr w:type="spellStart"/>
-      <w:r>
-        <w:rPr>
-          <w:lang w:val="fr-FR"/>
-        </w:rPr>
-        <w:t>faucibus</w:t>
-      </w:r>
-      <w:proofErr w:type="spellEnd"/>
-      <w:r>
-        <w:rPr>
-          <w:lang w:val="fr-FR"/>
-        </w:rPr>
-        <w:t xml:space="preserve"> </w:t>
-      </w:r>
-      <w:proofErr w:type="spellStart"/>
-      <w:r>
-        <w:rPr>
-          <w:lang w:val="fr-FR"/>
-        </w:rPr>
-        <w:t>ornare</w:t>
-      </w:r>
-      <w:proofErr w:type="spellEnd"/>
-      <w:r>
-        <w:rPr>
-          <w:lang w:val="fr-FR"/>
-        </w:rPr>
-        <w:t xml:space="preserve"> suspendisse </w:t>
-      </w:r>
-      <w:proofErr w:type="spellStart"/>
-      <w:r>
-        <w:rPr>
-          <w:lang w:val="fr-FR"/>
-        </w:rPr>
-        <w:t>sed</w:t>
-      </w:r>
-      <w:proofErr w:type="spellEnd"/>
-      <w:r>
-        <w:rPr>
-          <w:lang w:val="fr-FR"/>
-        </w:rPr>
-        <w:t xml:space="preserve"> </w:t>
-      </w:r>
-      <w:proofErr w:type="spellStart"/>
-      <w:r>
-        <w:rPr>
-          <w:lang w:val="fr-FR"/>
-        </w:rPr>
-        <w:t>nisi</w:t>
-      </w:r>
-      <w:proofErr w:type="spellEnd"/>
-      <w:r>
-        <w:rPr>
-          <w:lang w:val="fr-FR"/>
-        </w:rPr>
-        <w:t xml:space="preserve"> </w:t>
-      </w:r>
-      <w:proofErr w:type="spellStart"/>
-      <w:r>
-        <w:rPr>
-          <w:lang w:val="fr-FR"/>
-        </w:rPr>
-        <w:t>lacus</w:t>
-      </w:r>
-      <w:proofErr w:type="spellEnd"/>
-      <w:r>
-        <w:rPr>
-          <w:lang w:val="fr-FR"/>
-        </w:rPr>
-        <w:t xml:space="preserve"> </w:t>
-      </w:r>
-      <w:proofErr w:type="spellStart"/>
-      <w:r>
-        <w:rPr>
-          <w:lang w:val="fr-FR"/>
-        </w:rPr>
-        <w:t>sed</w:t>
-      </w:r>
-      <w:proofErr w:type="spellEnd"/>
-      <w:r>
-        <w:rPr>
-          <w:lang w:val="fr-FR"/>
-        </w:rPr>
-        <w:t xml:space="preserve"> </w:t>
-      </w:r>
-      <w:proofErr w:type="spellStart"/>
-      <w:r>
-        <w:rPr>
-          <w:lang w:val="fr-FR"/>
-        </w:rPr>
-        <w:t>viverra</w:t>
-      </w:r>
-      <w:proofErr w:type="spellEnd"/>
-      <w:r>
-        <w:rPr>
-          <w:lang w:val="fr-FR"/>
-        </w:rPr>
-        <w:t xml:space="preserve"> </w:t>
-      </w:r>
-      <w:proofErr w:type="spellStart"/>
-      <w:r>
-        <w:rPr>
-          <w:lang w:val="fr-FR"/>
-        </w:rPr>
-        <w:t>tellus</w:t>
-      </w:r>
-      <w:proofErr w:type="spellEnd"/>
-      <w:r>
-        <w:rPr>
-          <w:lang w:val="fr-FR"/>
-        </w:rPr>
-        <w:t xml:space="preserve">. Et </w:t>
-      </w:r>
-      <w:proofErr w:type="spellStart"/>
-      <w:r>
-        <w:rPr>
-          <w:lang w:val="fr-FR"/>
-        </w:rPr>
-        <w:t>ligula</w:t>
-      </w:r>
-      <w:proofErr w:type="spellEnd"/>
-      <w:r>
-        <w:rPr>
-          <w:lang w:val="fr-FR"/>
-        </w:rPr>
-        <w:t xml:space="preserve"> </w:t>
-      </w:r>
-      <w:proofErr w:type="spellStart"/>
-      <w:r>
-        <w:rPr>
-          <w:lang w:val="fr-FR"/>
-        </w:rPr>
-        <w:t>ullamcorper</w:t>
-      </w:r>
-      <w:proofErr w:type="spellEnd"/>
-      <w:r>
-        <w:rPr>
-          <w:lang w:val="fr-FR"/>
-        </w:rPr>
-        <w:t xml:space="preserve"> </w:t>
-      </w:r>
-      <w:proofErr w:type="spellStart"/>
-      <w:r>
-        <w:rPr>
-          <w:lang w:val="fr-FR"/>
-        </w:rPr>
-        <w:t>malesuada</w:t>
-      </w:r>
-      <w:proofErr w:type="spellEnd"/>
-      <w:r>
-        <w:rPr>
-          <w:lang w:val="fr-FR"/>
-        </w:rPr>
-        <w:t xml:space="preserve"> </w:t>
-      </w:r>
-      <w:proofErr w:type="spellStart"/>
-      <w:r>
-        <w:rPr>
-          <w:lang w:val="fr-FR"/>
-        </w:rPr>
-        <w:t>proin</w:t>
-      </w:r>
-      <w:proofErr w:type="spellEnd"/>
-      <w:r>
-        <w:rPr>
-          <w:lang w:val="fr-FR"/>
-        </w:rPr>
-        <w:t xml:space="preserve"> libero nunc </w:t>
-      </w:r>
-      <w:proofErr w:type="spellStart"/>
-      <w:r>
-        <w:rPr>
-          <w:lang w:val="fr-FR"/>
-        </w:rPr>
-        <w:t>consequat</w:t>
-      </w:r>
-      <w:proofErr w:type="spellEnd"/>
-      <w:r>
-        <w:rPr>
-          <w:lang w:val="fr-FR"/>
-        </w:rPr>
-        <w:t xml:space="preserve">. </w:t>
-      </w:r>
-      <w:proofErr w:type="spellStart"/>
-      <w:r>
-        <w:rPr>
-          <w:lang w:val="fr-FR"/>
-        </w:rPr>
-        <w:t>Proin</w:t>
-      </w:r>
-      <w:proofErr w:type="spellEnd"/>
-      <w:r>
-        <w:rPr>
-          <w:lang w:val="fr-FR"/>
-        </w:rPr>
-        <w:t xml:space="preserve"> libero nunc </w:t>
-      </w:r>
-      <w:proofErr w:type="spellStart"/>
-      <w:r>
-        <w:rPr>
-          <w:lang w:val="fr-FR"/>
-        </w:rPr>
-        <w:t>consequat</w:t>
-      </w:r>
-      <w:proofErr w:type="spellEnd"/>
-      <w:r>
-        <w:rPr>
-          <w:lang w:val="fr-FR"/>
-        </w:rPr>
-        <w:t xml:space="preserve"> </w:t>
-      </w:r>
-      <w:proofErr w:type="spellStart"/>
-      <w:r>
-        <w:rPr>
-          <w:lang w:val="fr-FR"/>
-        </w:rPr>
-        <w:t>interdum</w:t>
-      </w:r>
-      <w:proofErr w:type="spellEnd"/>
-      <w:r>
-        <w:rPr>
-          <w:lang w:val="fr-FR"/>
-        </w:rPr>
-        <w:t xml:space="preserve"> </w:t>
-      </w:r>
-      <w:proofErr w:type="spellStart"/>
-      <w:r>
-        <w:rPr>
-          <w:lang w:val="fr-FR"/>
-        </w:rPr>
-        <w:t>varius</w:t>
-      </w:r>
-      <w:proofErr w:type="spellEnd"/>
-      <w:r>
-        <w:rPr>
-          <w:lang w:val="fr-FR"/>
-        </w:rPr>
-        <w:t xml:space="preserve"> </w:t>
-      </w:r>
-      <w:proofErr w:type="spellStart"/>
-      <w:r>
-        <w:rPr>
-          <w:lang w:val="fr-FR"/>
-        </w:rPr>
-        <w:t>sit</w:t>
-      </w:r>
-      <w:proofErr w:type="spellEnd"/>
-      <w:r>
-        <w:rPr>
-          <w:lang w:val="fr-FR"/>
-        </w:rPr>
-        <w:t xml:space="preserve">. </w:t>
-      </w:r>
-      <w:proofErr w:type="spellStart"/>
-      <w:r>
-        <w:rPr>
-          <w:lang w:val="fr-FR"/>
-        </w:rPr>
-        <w:t>Maecenas</w:t>
-      </w:r>
-      <w:proofErr w:type="spellEnd"/>
-      <w:r>
-        <w:rPr>
-          <w:lang w:val="fr-FR"/>
-        </w:rPr>
-        <w:t xml:space="preserve"> </w:t>
-      </w:r>
-      <w:proofErr w:type="spellStart"/>
-      <w:r>
-        <w:rPr>
-          <w:lang w:val="fr-FR"/>
-        </w:rPr>
-        <w:t>pharetra</w:t>
-      </w:r>
-      <w:proofErr w:type="spellEnd"/>
-      <w:r>
-        <w:rPr>
-          <w:lang w:val="fr-FR"/>
-        </w:rPr>
-        <w:t xml:space="preserve"> </w:t>
-      </w:r>
-      <w:proofErr w:type="spellStart"/>
-      <w:r>
-        <w:rPr>
-          <w:lang w:val="fr-FR"/>
-        </w:rPr>
-        <w:t>convallis</w:t>
-      </w:r>
-      <w:proofErr w:type="spellEnd"/>
-      <w:r>
-        <w:rPr>
-          <w:lang w:val="fr-FR"/>
-        </w:rPr>
-        <w:t xml:space="preserve"> </w:t>
-      </w:r>
-      <w:proofErr w:type="spellStart"/>
-      <w:r>
-        <w:rPr>
-          <w:lang w:val="fr-FR"/>
-        </w:rPr>
-        <w:t>posuere</w:t>
-      </w:r>
-      <w:proofErr w:type="spellEnd"/>
-      <w:r>
-        <w:rPr>
-          <w:lang w:val="fr-FR"/>
-        </w:rPr>
-        <w:t xml:space="preserve"> morbi </w:t>
-      </w:r>
-      <w:proofErr w:type="spellStart"/>
-      <w:r>
-        <w:rPr>
-          <w:lang w:val="fr-FR"/>
-        </w:rPr>
-        <w:t>leo</w:t>
-      </w:r>
-      <w:proofErr w:type="spellEnd"/>
-      <w:r>
-        <w:rPr>
-          <w:lang w:val="fr-FR"/>
-        </w:rPr>
-        <w:t xml:space="preserve">. Ipsum </w:t>
-      </w:r>
-      <w:proofErr w:type="spellStart"/>
-      <w:r>
-        <w:rPr>
-          <w:lang w:val="fr-FR"/>
-        </w:rPr>
-        <w:t>dolor</w:t>
-      </w:r>
-      <w:proofErr w:type="spellEnd"/>
-      <w:r>
-        <w:rPr>
-          <w:lang w:val="fr-FR"/>
-        </w:rPr>
-        <w:t xml:space="preserve"> </w:t>
-      </w:r>
-      <w:proofErr w:type="spellStart"/>
-      <w:r>
-        <w:rPr>
-          <w:lang w:val="fr-FR"/>
-        </w:rPr>
-        <w:t>sit</w:t>
-      </w:r>
-      <w:proofErr w:type="spellEnd"/>
-      <w:r>
-        <w:rPr>
-          <w:lang w:val="fr-FR"/>
-        </w:rPr>
-        <w:t xml:space="preserve"> </w:t>
-      </w:r>
-      <w:proofErr w:type="spellStart"/>
-      <w:r>
-        <w:rPr>
-          <w:lang w:val="fr-FR"/>
-        </w:rPr>
-        <w:t>amet</w:t>
-      </w:r>
-      <w:proofErr w:type="spellEnd"/>
-      <w:r>
-        <w:rPr>
-          <w:lang w:val="fr-FR"/>
-        </w:rPr>
-        <w:t xml:space="preserve"> </w:t>
-      </w:r>
-      <w:proofErr w:type="spellStart"/>
-      <w:r>
-        <w:rPr>
-          <w:lang w:val="fr-FR"/>
-        </w:rPr>
-        <w:t>consectetur</w:t>
-      </w:r>
-      <w:proofErr w:type="spellEnd"/>
-      <w:r>
-        <w:rPr>
-          <w:lang w:val="fr-FR"/>
-        </w:rPr>
-        <w:t xml:space="preserve">. </w:t>
-      </w:r>
-      <w:proofErr w:type="spellStart"/>
-      <w:r>
-        <w:rPr>
-          <w:lang w:val="fr-FR"/>
-        </w:rPr>
-        <w:t>Dolor</w:t>
-      </w:r>
-      <w:proofErr w:type="spellEnd"/>
-      <w:r>
-        <w:rPr>
-          <w:lang w:val="fr-FR"/>
-        </w:rPr>
-        <w:t xml:space="preserve"> </w:t>
-      </w:r>
-      <w:proofErr w:type="spellStart"/>
-      <w:r>
-        <w:rPr>
-          <w:lang w:val="fr-FR"/>
-        </w:rPr>
-        <w:t>sit</w:t>
-      </w:r>
-      <w:proofErr w:type="spellEnd"/>
-      <w:r>
-        <w:rPr>
-          <w:lang w:val="fr-FR"/>
-        </w:rPr>
-        <w:t xml:space="preserve"> </w:t>
-      </w:r>
-      <w:proofErr w:type="spellStart"/>
-      <w:r>
-        <w:rPr>
-          <w:lang w:val="fr-FR"/>
-        </w:rPr>
-        <w:t>amet</w:t>
-      </w:r>
-      <w:proofErr w:type="spellEnd"/>
-      <w:r>
-        <w:rPr>
-          <w:lang w:val="fr-FR"/>
-        </w:rPr>
-        <w:t xml:space="preserve"> </w:t>
-      </w:r>
-      <w:proofErr w:type="spellStart"/>
-      <w:r>
-        <w:rPr>
-          <w:lang w:val="fr-FR"/>
-        </w:rPr>
-        <w:t>consectetur</w:t>
-      </w:r>
-      <w:proofErr w:type="spellEnd"/>
-      <w:r>
-        <w:rPr>
-          <w:lang w:val="fr-FR"/>
-        </w:rPr>
-        <w:t xml:space="preserve"> </w:t>
-      </w:r>
-      <w:proofErr w:type="spellStart"/>
-      <w:r>
-        <w:rPr>
-          <w:lang w:val="fr-FR"/>
-        </w:rPr>
-        <w:t>adipiscing</w:t>
-      </w:r>
-      <w:proofErr w:type="spellEnd"/>
-      <w:r>
-        <w:rPr>
-          <w:lang w:val="fr-FR"/>
-        </w:rPr>
-        <w:t xml:space="preserve"> </w:t>
-      </w:r>
-      <w:proofErr w:type="spellStart"/>
-      <w:r>
-        <w:rPr>
-          <w:lang w:val="fr-FR"/>
-        </w:rPr>
-        <w:t>elit</w:t>
-      </w:r>
-      <w:proofErr w:type="spellEnd"/>
-      <w:r>
-        <w:rPr>
-          <w:lang w:val="fr-FR"/>
-        </w:rPr>
-        <w:t xml:space="preserve"> duis tristique. </w:t>
-      </w:r>
-      <w:proofErr w:type="spellStart"/>
-      <w:r>
-        <w:rPr>
-          <w:lang w:val="fr-FR"/>
-        </w:rPr>
-        <w:t>Sit</w:t>
-      </w:r>
-      <w:proofErr w:type="spellEnd"/>
-      <w:r>
-        <w:rPr>
-          <w:lang w:val="fr-FR"/>
-        </w:rPr>
-        <w:t xml:space="preserve"> </w:t>
-      </w:r>
-      <w:proofErr w:type="spellStart"/>
-      <w:r>
-        <w:rPr>
-          <w:lang w:val="fr-FR"/>
-        </w:rPr>
-        <w:t>amet</w:t>
-      </w:r>
-      <w:proofErr w:type="spellEnd"/>
-      <w:r>
-        <w:rPr>
-          <w:lang w:val="fr-FR"/>
-        </w:rPr>
-        <w:t xml:space="preserve"> cursus </w:t>
-      </w:r>
-      <w:proofErr w:type="spellStart"/>
-      <w:r>
-        <w:rPr>
-          <w:lang w:val="fr-FR"/>
-        </w:rPr>
-        <w:t>sit</w:t>
-      </w:r>
-      <w:proofErr w:type="spellEnd"/>
-      <w:r>
-        <w:rPr>
-          <w:lang w:val="fr-FR"/>
-        </w:rPr>
-        <w:t xml:space="preserve"> </w:t>
-      </w:r>
-      <w:proofErr w:type="spellStart"/>
-      <w:r>
-        <w:rPr>
-          <w:lang w:val="fr-FR"/>
-        </w:rPr>
-        <w:t>amet</w:t>
-      </w:r>
-      <w:proofErr w:type="spellEnd"/>
-      <w:r>
-        <w:rPr>
-          <w:lang w:val="fr-FR"/>
-        </w:rPr>
-        <w:t xml:space="preserve"> dictum </w:t>
-      </w:r>
-      <w:proofErr w:type="spellStart"/>
-      <w:r>
-        <w:rPr>
-          <w:lang w:val="fr-FR"/>
-        </w:rPr>
-        <w:t>sit</w:t>
-      </w:r>
-      <w:proofErr w:type="spellEnd"/>
-      <w:r>
-        <w:rPr>
-          <w:lang w:val="fr-FR"/>
-        </w:rPr>
-        <w:t xml:space="preserve">. Non </w:t>
-      </w:r>
-      <w:proofErr w:type="spellStart"/>
-      <w:r>
-        <w:rPr>
-          <w:lang w:val="fr-FR"/>
-        </w:rPr>
-        <w:t>sodales</w:t>
-      </w:r>
-      <w:proofErr w:type="spellEnd"/>
-      <w:r>
-        <w:rPr>
-          <w:lang w:val="fr-FR"/>
-        </w:rPr>
-        <w:t xml:space="preserve"> </w:t>
-      </w:r>
-      <w:proofErr w:type="spellStart"/>
-      <w:r>
-        <w:rPr>
-          <w:lang w:val="fr-FR"/>
-        </w:rPr>
-        <w:t>neque</w:t>
-      </w:r>
-      <w:proofErr w:type="spellEnd"/>
-      <w:r>
-        <w:rPr>
-          <w:lang w:val="fr-FR"/>
-        </w:rPr>
-        <w:t xml:space="preserve"> </w:t>
-      </w:r>
-      <w:proofErr w:type="spellStart"/>
-      <w:r>
-        <w:rPr>
-          <w:lang w:val="fr-FR"/>
-        </w:rPr>
-        <w:t>sodales</w:t>
-      </w:r>
-      <w:proofErr w:type="spellEnd"/>
-      <w:r>
-        <w:rPr>
-          <w:lang w:val="fr-FR"/>
-        </w:rPr>
-        <w:t xml:space="preserve"> ut </w:t>
-      </w:r>
-      <w:proofErr w:type="spellStart"/>
-      <w:r>
-        <w:rPr>
-          <w:lang w:val="fr-FR"/>
-        </w:rPr>
-        <w:t>etiam</w:t>
-      </w:r>
-      <w:proofErr w:type="spellEnd"/>
-      <w:r>
-        <w:rPr>
-          <w:lang w:val="fr-FR"/>
-        </w:rPr>
-        <w:t xml:space="preserve"> </w:t>
-      </w:r>
-      <w:proofErr w:type="spellStart"/>
-      <w:r>
-        <w:rPr>
-          <w:lang w:val="fr-FR"/>
-        </w:rPr>
-        <w:t>sit</w:t>
-      </w:r>
-      <w:proofErr w:type="spellEnd"/>
-      <w:r>
-        <w:rPr>
-          <w:lang w:val="fr-FR"/>
-        </w:rPr>
-        <w:t xml:space="preserve"> </w:t>
-      </w:r>
-      <w:proofErr w:type="spellStart"/>
-      <w:r>
-        <w:rPr>
-          <w:lang w:val="fr-FR"/>
-        </w:rPr>
-        <w:t>amet</w:t>
-      </w:r>
-      <w:proofErr w:type="spellEnd"/>
-      <w:r>
-        <w:rPr>
-          <w:lang w:val="fr-FR"/>
-        </w:rPr>
-        <w:t xml:space="preserve">. </w:t>
-      </w:r>
-      <w:proofErr w:type="spellStart"/>
-      <w:r>
-        <w:rPr>
-          <w:lang w:val="fr-FR"/>
-        </w:rPr>
-        <w:t>Fermentum</w:t>
-      </w:r>
-      <w:proofErr w:type="spellEnd"/>
-      <w:r>
-        <w:rPr>
-          <w:lang w:val="fr-FR"/>
-        </w:rPr>
-        <w:t xml:space="preserve"> </w:t>
-      </w:r>
-      <w:proofErr w:type="spellStart"/>
-      <w:r>
-        <w:rPr>
-          <w:lang w:val="fr-FR"/>
-        </w:rPr>
-        <w:t>odio</w:t>
-      </w:r>
-      <w:proofErr w:type="spellEnd"/>
-      <w:r>
-        <w:rPr>
-          <w:lang w:val="fr-FR"/>
-        </w:rPr>
-        <w:t xml:space="preserve"> eu </w:t>
-      </w:r>
-      <w:proofErr w:type="spellStart"/>
-      <w:r>
-        <w:rPr>
-          <w:lang w:val="fr-FR"/>
-        </w:rPr>
-        <w:t>feugiat</w:t>
-      </w:r>
-      <w:proofErr w:type="spellEnd"/>
-      <w:r>
-        <w:rPr>
-          <w:lang w:val="fr-FR"/>
-        </w:rPr>
-        <w:t xml:space="preserve"> pretium </w:t>
-      </w:r>
-      <w:proofErr w:type="spellStart"/>
-      <w:r>
-        <w:rPr>
-          <w:lang w:val="fr-FR"/>
-        </w:rPr>
-        <w:t>nibh</w:t>
-      </w:r>
-      <w:proofErr w:type="spellEnd"/>
-      <w:r>
-        <w:rPr>
-          <w:lang w:val="fr-FR"/>
-        </w:rPr>
-        <w:t xml:space="preserve"> ipsum. </w:t>
-      </w:r>
-      <w:proofErr w:type="spellStart"/>
-      <w:r>
-        <w:rPr>
-          <w:lang w:val="fr-FR"/>
-        </w:rPr>
-        <w:t>Neque</w:t>
-      </w:r>
-      <w:proofErr w:type="spellEnd"/>
-      <w:r>
-        <w:rPr>
-          <w:lang w:val="fr-FR"/>
-        </w:rPr>
-        <w:t xml:space="preserve"> </w:t>
-      </w:r>
-      <w:proofErr w:type="spellStart"/>
-      <w:r>
-        <w:rPr>
-          <w:lang w:val="fr-FR"/>
-        </w:rPr>
-        <w:t>aliquam</w:t>
-      </w:r>
-      <w:proofErr w:type="spellEnd"/>
-      <w:r>
-        <w:rPr>
-          <w:lang w:val="fr-FR"/>
-        </w:rPr>
-        <w:t xml:space="preserve"> </w:t>
-      </w:r>
-      <w:proofErr w:type="spellStart"/>
-      <w:r>
-        <w:rPr>
-          <w:lang w:val="fr-FR"/>
-        </w:rPr>
-        <w:t>vestibulum</w:t>
-      </w:r>
-      <w:proofErr w:type="spellEnd"/>
-      <w:r>
-        <w:rPr>
-          <w:lang w:val="fr-FR"/>
-        </w:rPr>
-        <w:t xml:space="preserve"> morbi </w:t>
-      </w:r>
-      <w:proofErr w:type="spellStart"/>
-      <w:r>
-        <w:rPr>
-          <w:lang w:val="fr-FR"/>
-        </w:rPr>
-        <w:t>blandit</w:t>
-      </w:r>
-      <w:proofErr w:type="spellEnd"/>
-      <w:r>
-        <w:rPr>
-          <w:lang w:val="fr-FR"/>
-        </w:rPr>
-        <w:t xml:space="preserve"> cursus </w:t>
-      </w:r>
-      <w:proofErr w:type="spellStart"/>
-      <w:r>
-        <w:rPr>
-          <w:lang w:val="fr-FR"/>
-        </w:rPr>
-        <w:t>risus</w:t>
-      </w:r>
-      <w:proofErr w:type="spellEnd"/>
-      <w:r>
-        <w:rPr>
-          <w:lang w:val="fr-FR"/>
-        </w:rPr>
-        <w:t xml:space="preserve"> at </w:t>
-      </w:r>
-      <w:proofErr w:type="spellStart"/>
-      <w:r>
-        <w:rPr>
-          <w:lang w:val="fr-FR"/>
-        </w:rPr>
-        <w:t>ultrices</w:t>
-      </w:r>
-      <w:proofErr w:type="spellEnd"/>
-      <w:r>
-        <w:rPr>
-          <w:lang w:val="fr-FR"/>
-        </w:rPr>
-        <w:t xml:space="preserve"> mi. </w:t>
-      </w:r>
-      <w:proofErr w:type="spellStart"/>
-      <w:r>
-        <w:rPr>
-          <w:lang w:val="fr-FR"/>
-        </w:rPr>
-        <w:t>Maecenas</w:t>
-      </w:r>
-      <w:proofErr w:type="spellEnd"/>
-      <w:r>
-        <w:rPr>
-          <w:lang w:val="fr-FR"/>
-        </w:rPr>
-        <w:t xml:space="preserve"> </w:t>
-      </w:r>
-      <w:proofErr w:type="spellStart"/>
-      <w:r>
-        <w:rPr>
-          <w:lang w:val="fr-FR"/>
-        </w:rPr>
-        <w:t>pharetra</w:t>
-      </w:r>
-      <w:proofErr w:type="spellEnd"/>
-      <w:r>
-        <w:rPr>
-          <w:lang w:val="fr-FR"/>
-        </w:rPr>
-        <w:t xml:space="preserve"> </w:t>
-      </w:r>
-      <w:proofErr w:type="spellStart"/>
-      <w:r>
-        <w:rPr>
-          <w:lang w:val="fr-FR"/>
-        </w:rPr>
-        <w:t>convallis</w:t>
-      </w:r>
-      <w:proofErr w:type="spellEnd"/>
-      <w:r>
-        <w:rPr>
-          <w:lang w:val="fr-FR"/>
-        </w:rPr>
-        <w:t xml:space="preserve"> </w:t>
-      </w:r>
-      <w:proofErr w:type="spellStart"/>
-      <w:r>
-        <w:rPr>
-          <w:lang w:val="fr-FR"/>
-        </w:rPr>
-        <w:t>posuere</w:t>
-      </w:r>
-      <w:proofErr w:type="spellEnd"/>
-      <w:r>
-        <w:rPr>
-          <w:lang w:val="fr-FR"/>
-        </w:rPr>
-        <w:t xml:space="preserve"> morbi. Bibendum ut tristique et </w:t>
-      </w:r>
-      <w:proofErr w:type="spellStart"/>
-      <w:r>
-        <w:rPr>
-          <w:lang w:val="fr-FR"/>
-        </w:rPr>
-        <w:t>egestas</w:t>
-      </w:r>
-      <w:proofErr w:type="spellEnd"/>
-      <w:r>
-        <w:rPr>
-          <w:lang w:val="fr-FR"/>
-        </w:rPr>
-        <w:t xml:space="preserve"> </w:t>
-      </w:r>
-      <w:proofErr w:type="spellStart"/>
-      <w:r>
-        <w:rPr>
-          <w:lang w:val="fr-FR"/>
-        </w:rPr>
-        <w:t>quis</w:t>
-      </w:r>
-      <w:proofErr w:type="spellEnd"/>
-      <w:r>
-        <w:rPr>
-          <w:lang w:val="fr-FR"/>
-        </w:rPr>
-        <w:t xml:space="preserve"> ipsum suspendisse.</w:t>
+        <w:t>Purus faucibus ornare suspendisse sed nisi lacus sed viverra tellus. Et ligula ullamcorper malesuada proin libero nunc consequat. Proin libero nunc consequat interdum varius sit. Maecenas pharetra convallis posuere morbi leo. Ipsum dolor sit amet consectetur. Dolor sit amet consectetur adipiscing elit duis tristique. Sit amet cursus sit amet dictum sit. Non sodales neque sodales ut etiam sit amet. Fermentum odio eu feugiat pretium nibh ipsum. Neque aliquam vestibulum morbi blandit cursus risus at ultrices mi. Maecenas pharetra convallis posuere morbi. Bibendum ut tristique et egestas quis ipsum suspendisse.</w:t>
       </w:r>
     </w:p>
     <w:p>
@@ -2856,138 +352,10 @@
         <w:rPr>
           <w:lang w:val="fr-FR"/>
         </w:rPr>
-        <w:t xml:space="preserve">Purus </w:t>
-      </w:r>
-      <w:proofErr w:type="spellStart"/>
-      <w:r>
-        <w:rPr>
-          <w:lang w:val="fr-FR"/>
-        </w:rPr>
-        <w:t>faucibus</w:t>
-      </w:r>
-      <w:proofErr w:type="spellEnd"/>
-      <w:r>
-        <w:rPr>
-          <w:lang w:val="fr-FR"/>
-        </w:rPr>
-        <w:t xml:space="preserve"> </w:t>
-      </w:r>
-      <w:proofErr w:type="spellStart"/>
-      <w:r>
-        <w:rPr>
-          <w:lang w:val="fr-FR"/>
-        </w:rPr>
-        <w:t>ornare</w:t>
-      </w:r>
-      <w:proofErr w:type="spellEnd"/>
-      <w:r>
-        <w:rPr>
-          <w:lang w:val="fr-FR"/>
-        </w:rPr>
-        <w:t xml:space="preserve"> suspendisse </w:t>
-      </w:r>
-      <w:proofErr w:type="spellStart"/>
-      <w:r>
-        <w:rPr>
-          <w:lang w:val="fr-FR"/>
-        </w:rPr>
-        <w:t>sed</w:t>
-      </w:r>
-      <w:proofErr w:type="spellEnd"/>
-      <w:r>
-        <w:rPr>
-          <w:lang w:val="fr-FR"/>
-        </w:rPr>
-        <w:t xml:space="preserve"> </w:t>
-      </w:r>
-      <w:proofErr w:type="spellStart"/>
-      <w:r>
-        <w:rPr>
-          <w:lang w:val="fr-FR"/>
-        </w:rPr>
-        <w:t>nisi</w:t>
-      </w:r>
-      <w:proofErr w:type="spellEnd"/>
-      <w:r>
-        <w:rPr>
-          <w:lang w:val="fr-FR"/>
-        </w:rPr>
-        <w:t xml:space="preserve"> </w:t>
-      </w:r>
-      <w:proofErr w:type="spellStart"/>
-      <w:r>
-        <w:rPr>
-          <w:lang w:val="fr-FR"/>
-        </w:rPr>
-        <w:t>lacus</w:t>
-      </w:r>
-      <w:proofErr w:type="spellEnd"/>
-      <w:r>
-        <w:rPr>
-          <w:lang w:val="fr-FR"/>
-        </w:rPr>
-        <w:t xml:space="preserve"> </w:t>
-      </w:r>
-      <w:proofErr w:type="spellStart"/>
-      <w:r>
-        <w:rPr>
-          <w:lang w:val="fr-FR"/>
-        </w:rPr>
-        <w:t>sed</w:t>
-      </w:r>
-      <w:proofErr w:type="spellEnd"/>
-      <w:r>
-        <w:rPr>
-          <w:lang w:val="fr-FR"/>
-        </w:rPr>
-        <w:t xml:space="preserve"> </w:t>
-      </w:r>
-      <w:proofErr w:type="spellStart"/>
-      <w:r>
-        <w:rPr>
-          <w:lang w:val="fr-FR"/>
-        </w:rPr>
-        <w:t>viverra</w:t>
-      </w:r>
-      <w:proofErr w:type="spellEnd"/>
-      <w:r>
-        <w:rPr>
-          <w:lang w:val="fr-FR"/>
-        </w:rPr>
-        <w:t xml:space="preserve"> </w:t>
-      </w:r>
-      <w:proofErr w:type="spellStart"/>
-      <w:r>
-        <w:rPr>
-          <w:lang w:val="fr-FR"/>
-        </w:rPr>
-        <w:t>tellus</w:t>
-      </w:r>
-      <w:proofErr w:type="spellEnd"/>
-      <w:r>
-        <w:rPr>
-          <w:lang w:val="fr-FR"/>
-        </w:rPr>
-        <w:t xml:space="preserve">. </w:t>
-      </w:r>
-      <w:r>
-        <w:t xml:space="preserve">Et ligula </w:t>
-      </w:r>
-      <w:proofErr w:type="spellStart"/>
-      <w:r>
-        <w:t>ullamcorper</w:t>
-      </w:r>
-      <w:proofErr w:type="spellEnd"/>
-      <w:r>
-        <w:t xml:space="preserve"> </w:t>
-      </w:r>
-      <w:proofErr w:type="spellStart"/>
-      <w:r>
-        <w:t>malesuada</w:t>
-      </w:r>
-      <w:proofErr w:type="spellEnd"/>
-      <w:r>
-        <w:t xml:space="preserve"> proin libero nunc consequat. Proin libero nunc consequat interdum varius sit.</w:t>
+        <w:t xml:space="preserve">Purus faucibus ornare suspendisse sed nisi lacus sed viverra tellus. </w:t>
+      </w:r>
+      <w:r>
+        <w:t>Et ligula ullamcorper malesuada proin libero nunc consequat. Proin libero nunc consequat interdum varius sit.</w:t>
       </w:r>
     </w:p>
     <w:p>
@@ -2998,6 +366,7 @@
         <w:rPr>
           <w:noProof/>
         </w:rPr>
+        <w:lastRenderedPageBreak/>
         <w:drawing>
           <wp:inline distT="0" distB="0" distL="0" distR="0" wp14:anchorId="0BA11747" wp14:editId="3E06A54E">
             <wp:extent cx="1905000" cy="1706562"/>
@@ -3060,7 +429,6 @@
         <w:rPr>
           <w:rStyle w:val="SectionNumber"/>
         </w:rPr>
-        <w:lastRenderedPageBreak/>
         <w:t>1.1.1.1</w:t>
       </w:r>
       <w:r>
@@ -3086,467 +454,11 @@
       <w:r>
         <w:t xml:space="preserve">Ipsum dolor sit amet consectetur. </w:t>
       </w:r>
-      <w:proofErr w:type="spellStart"/>
       <w:r>
         <w:rPr>
           <w:lang w:val="fr-FR"/>
         </w:rPr>
-        <w:t>Dolor</w:t>
-      </w:r>
-      <w:proofErr w:type="spellEnd"/>
-      <w:r>
-        <w:rPr>
-          <w:lang w:val="fr-FR"/>
-        </w:rPr>
-        <w:t xml:space="preserve"> </w:t>
-      </w:r>
-      <w:proofErr w:type="spellStart"/>
-      <w:r>
-        <w:rPr>
-          <w:lang w:val="fr-FR"/>
-        </w:rPr>
-        <w:t>sit</w:t>
-      </w:r>
-      <w:proofErr w:type="spellEnd"/>
-      <w:r>
-        <w:rPr>
-          <w:lang w:val="fr-FR"/>
-        </w:rPr>
-        <w:t xml:space="preserve"> </w:t>
-      </w:r>
-      <w:proofErr w:type="spellStart"/>
-      <w:r>
-        <w:rPr>
-          <w:lang w:val="fr-FR"/>
-        </w:rPr>
-        <w:t>amet</w:t>
-      </w:r>
-      <w:proofErr w:type="spellEnd"/>
-      <w:r>
-        <w:rPr>
-          <w:lang w:val="fr-FR"/>
-        </w:rPr>
-        <w:t xml:space="preserve"> </w:t>
-      </w:r>
-      <w:proofErr w:type="spellStart"/>
-      <w:r>
-        <w:rPr>
-          <w:lang w:val="fr-FR"/>
-        </w:rPr>
-        <w:t>consectetur</w:t>
-      </w:r>
-      <w:proofErr w:type="spellEnd"/>
-      <w:r>
-        <w:rPr>
-          <w:lang w:val="fr-FR"/>
-        </w:rPr>
-        <w:t xml:space="preserve"> </w:t>
-      </w:r>
-      <w:proofErr w:type="spellStart"/>
-      <w:r>
-        <w:rPr>
-          <w:lang w:val="fr-FR"/>
-        </w:rPr>
-        <w:t>adipiscing</w:t>
-      </w:r>
-      <w:proofErr w:type="spellEnd"/>
-      <w:r>
-        <w:rPr>
-          <w:lang w:val="fr-FR"/>
-        </w:rPr>
-        <w:t xml:space="preserve"> </w:t>
-      </w:r>
-      <w:proofErr w:type="spellStart"/>
-      <w:r>
-        <w:rPr>
-          <w:lang w:val="fr-FR"/>
-        </w:rPr>
-        <w:t>elit</w:t>
-      </w:r>
-      <w:proofErr w:type="spellEnd"/>
-      <w:r>
-        <w:rPr>
-          <w:lang w:val="fr-FR"/>
-        </w:rPr>
-        <w:t xml:space="preserve"> duis tristique. </w:t>
-      </w:r>
-      <w:proofErr w:type="spellStart"/>
-      <w:r>
-        <w:rPr>
-          <w:lang w:val="fr-FR"/>
-        </w:rPr>
-        <w:t>Sit</w:t>
-      </w:r>
-      <w:proofErr w:type="spellEnd"/>
-      <w:r>
-        <w:rPr>
-          <w:lang w:val="fr-FR"/>
-        </w:rPr>
-        <w:t xml:space="preserve"> </w:t>
-      </w:r>
-      <w:proofErr w:type="spellStart"/>
-      <w:r>
-        <w:rPr>
-          <w:lang w:val="fr-FR"/>
-        </w:rPr>
-        <w:t>amet</w:t>
-      </w:r>
-      <w:proofErr w:type="spellEnd"/>
-      <w:r>
-        <w:rPr>
-          <w:lang w:val="fr-FR"/>
-        </w:rPr>
-        <w:t xml:space="preserve"> cursus </w:t>
-      </w:r>
-      <w:proofErr w:type="spellStart"/>
-      <w:r>
-        <w:rPr>
-          <w:lang w:val="fr-FR"/>
-        </w:rPr>
-        <w:t>sit</w:t>
-      </w:r>
-      <w:proofErr w:type="spellEnd"/>
-      <w:r>
-        <w:rPr>
-          <w:lang w:val="fr-FR"/>
-        </w:rPr>
-        <w:t xml:space="preserve"> </w:t>
-      </w:r>
-      <w:proofErr w:type="spellStart"/>
-      <w:r>
-        <w:rPr>
-          <w:lang w:val="fr-FR"/>
-        </w:rPr>
-        <w:t>amet</w:t>
-      </w:r>
-      <w:proofErr w:type="spellEnd"/>
-      <w:r>
-        <w:rPr>
-          <w:lang w:val="fr-FR"/>
-        </w:rPr>
-        <w:t xml:space="preserve"> dictum </w:t>
-      </w:r>
-      <w:proofErr w:type="spellStart"/>
-      <w:r>
-        <w:rPr>
-          <w:lang w:val="fr-FR"/>
-        </w:rPr>
-        <w:t>sit</w:t>
-      </w:r>
-      <w:proofErr w:type="spellEnd"/>
-      <w:r>
-        <w:rPr>
-          <w:lang w:val="fr-FR"/>
-        </w:rPr>
-        <w:t xml:space="preserve">. Non </w:t>
-      </w:r>
-      <w:proofErr w:type="spellStart"/>
-      <w:r>
-        <w:rPr>
-          <w:lang w:val="fr-FR"/>
-        </w:rPr>
-        <w:t>sodales</w:t>
-      </w:r>
-      <w:proofErr w:type="spellEnd"/>
-      <w:r>
-        <w:rPr>
-          <w:lang w:val="fr-FR"/>
-        </w:rPr>
-        <w:t xml:space="preserve"> </w:t>
-      </w:r>
-      <w:proofErr w:type="spellStart"/>
-      <w:r>
-        <w:rPr>
-          <w:lang w:val="fr-FR"/>
-        </w:rPr>
-        <w:t>neque</w:t>
-      </w:r>
-      <w:proofErr w:type="spellEnd"/>
-      <w:r>
-        <w:rPr>
-          <w:lang w:val="fr-FR"/>
-        </w:rPr>
-        <w:t xml:space="preserve"> </w:t>
-      </w:r>
-      <w:proofErr w:type="spellStart"/>
-      <w:r>
-        <w:rPr>
-          <w:lang w:val="fr-FR"/>
-        </w:rPr>
-        <w:t>sodales</w:t>
-      </w:r>
-      <w:proofErr w:type="spellEnd"/>
-      <w:r>
-        <w:rPr>
-          <w:lang w:val="fr-FR"/>
-        </w:rPr>
-        <w:t xml:space="preserve"> ut </w:t>
-      </w:r>
-      <w:proofErr w:type="spellStart"/>
-      <w:r>
-        <w:rPr>
-          <w:lang w:val="fr-FR"/>
-        </w:rPr>
-        <w:t>etiam</w:t>
-      </w:r>
-      <w:proofErr w:type="spellEnd"/>
-      <w:r>
-        <w:rPr>
-          <w:lang w:val="fr-FR"/>
-        </w:rPr>
-        <w:t xml:space="preserve"> </w:t>
-      </w:r>
-      <w:proofErr w:type="spellStart"/>
-      <w:r>
-        <w:rPr>
-          <w:lang w:val="fr-FR"/>
-        </w:rPr>
-        <w:t>sit</w:t>
-      </w:r>
-      <w:proofErr w:type="spellEnd"/>
-      <w:r>
-        <w:rPr>
-          <w:lang w:val="fr-FR"/>
-        </w:rPr>
-        <w:t xml:space="preserve"> </w:t>
-      </w:r>
-      <w:proofErr w:type="spellStart"/>
-      <w:r>
-        <w:rPr>
-          <w:lang w:val="fr-FR"/>
-        </w:rPr>
-        <w:t>amet</w:t>
-      </w:r>
-      <w:proofErr w:type="spellEnd"/>
-      <w:r>
-        <w:rPr>
-          <w:lang w:val="fr-FR"/>
-        </w:rPr>
-        <w:t xml:space="preserve">. </w:t>
-      </w:r>
-      <w:proofErr w:type="spellStart"/>
-      <w:r>
-        <w:rPr>
-          <w:lang w:val="fr-FR"/>
-        </w:rPr>
-        <w:t>Fermentum</w:t>
-      </w:r>
-      <w:proofErr w:type="spellEnd"/>
-      <w:r>
-        <w:rPr>
-          <w:lang w:val="fr-FR"/>
-        </w:rPr>
-        <w:t xml:space="preserve"> </w:t>
-      </w:r>
-      <w:proofErr w:type="spellStart"/>
-      <w:r>
-        <w:rPr>
-          <w:lang w:val="fr-FR"/>
-        </w:rPr>
-        <w:t>odio</w:t>
-      </w:r>
-      <w:proofErr w:type="spellEnd"/>
-      <w:r>
-        <w:rPr>
-          <w:lang w:val="fr-FR"/>
-        </w:rPr>
-        <w:t xml:space="preserve"> eu </w:t>
-      </w:r>
-      <w:proofErr w:type="spellStart"/>
-      <w:r>
-        <w:rPr>
-          <w:lang w:val="fr-FR"/>
-        </w:rPr>
-        <w:t>feugiat</w:t>
-      </w:r>
-      <w:proofErr w:type="spellEnd"/>
-      <w:r>
-        <w:rPr>
-          <w:lang w:val="fr-FR"/>
-        </w:rPr>
-        <w:t xml:space="preserve"> pretium </w:t>
-      </w:r>
-      <w:proofErr w:type="spellStart"/>
-      <w:r>
-        <w:rPr>
-          <w:lang w:val="fr-FR"/>
-        </w:rPr>
-        <w:t>nibh</w:t>
-      </w:r>
-      <w:proofErr w:type="spellEnd"/>
-      <w:r>
-        <w:rPr>
-          <w:lang w:val="fr-FR"/>
-        </w:rPr>
-        <w:t xml:space="preserve"> ipsum. </w:t>
-      </w:r>
-      <w:proofErr w:type="spellStart"/>
-      <w:r>
-        <w:rPr>
-          <w:lang w:val="fr-FR"/>
-        </w:rPr>
-        <w:t>Neque</w:t>
-      </w:r>
-      <w:proofErr w:type="spellEnd"/>
-      <w:r>
-        <w:rPr>
-          <w:lang w:val="fr-FR"/>
-        </w:rPr>
-        <w:t xml:space="preserve"> </w:t>
-      </w:r>
-      <w:proofErr w:type="spellStart"/>
-      <w:r>
-        <w:rPr>
-          <w:lang w:val="fr-FR"/>
-        </w:rPr>
-        <w:t>aliquam</w:t>
-      </w:r>
-      <w:proofErr w:type="spellEnd"/>
-      <w:r>
-        <w:rPr>
-          <w:lang w:val="fr-FR"/>
-        </w:rPr>
-        <w:t xml:space="preserve"> </w:t>
-      </w:r>
-      <w:proofErr w:type="spellStart"/>
-      <w:r>
-        <w:rPr>
-          <w:lang w:val="fr-FR"/>
-        </w:rPr>
-        <w:t>vestibulum</w:t>
-      </w:r>
-      <w:proofErr w:type="spellEnd"/>
-      <w:r>
-        <w:rPr>
-          <w:lang w:val="fr-FR"/>
-        </w:rPr>
-        <w:t xml:space="preserve"> morbi </w:t>
-      </w:r>
-      <w:proofErr w:type="spellStart"/>
-      <w:r>
-        <w:rPr>
-          <w:lang w:val="fr-FR"/>
-        </w:rPr>
-        <w:t>blandit</w:t>
-      </w:r>
-      <w:proofErr w:type="spellEnd"/>
-      <w:r>
-        <w:rPr>
-          <w:lang w:val="fr-FR"/>
-        </w:rPr>
-        <w:t xml:space="preserve"> cursus </w:t>
-      </w:r>
-      <w:proofErr w:type="spellStart"/>
-      <w:r>
-        <w:rPr>
-          <w:lang w:val="fr-FR"/>
-        </w:rPr>
-        <w:t>risus</w:t>
-      </w:r>
-      <w:proofErr w:type="spellEnd"/>
-      <w:r>
-        <w:rPr>
-          <w:lang w:val="fr-FR"/>
-        </w:rPr>
-        <w:t xml:space="preserve"> at </w:t>
-      </w:r>
-      <w:proofErr w:type="spellStart"/>
-      <w:r>
-        <w:rPr>
-          <w:lang w:val="fr-FR"/>
-        </w:rPr>
-        <w:t>ultrices</w:t>
-      </w:r>
-      <w:proofErr w:type="spellEnd"/>
-      <w:r>
-        <w:rPr>
-          <w:lang w:val="fr-FR"/>
-        </w:rPr>
-        <w:t xml:space="preserve"> mi. </w:t>
-      </w:r>
-      <w:proofErr w:type="spellStart"/>
-      <w:r>
-        <w:rPr>
-          <w:lang w:val="fr-FR"/>
-        </w:rPr>
-        <w:t>Maecenas</w:t>
-      </w:r>
-      <w:proofErr w:type="spellEnd"/>
-      <w:r>
-        <w:rPr>
-          <w:lang w:val="fr-FR"/>
-        </w:rPr>
-        <w:t xml:space="preserve"> </w:t>
-      </w:r>
-      <w:proofErr w:type="spellStart"/>
-      <w:r>
-        <w:rPr>
-          <w:lang w:val="fr-FR"/>
-        </w:rPr>
-        <w:t>pharetra</w:t>
-      </w:r>
-      <w:proofErr w:type="spellEnd"/>
-      <w:r>
-        <w:rPr>
-          <w:lang w:val="fr-FR"/>
-        </w:rPr>
-        <w:t xml:space="preserve"> </w:t>
-      </w:r>
-      <w:proofErr w:type="spellStart"/>
-      <w:r>
-        <w:rPr>
-          <w:lang w:val="fr-FR"/>
-        </w:rPr>
-        <w:t>convallis</w:t>
-      </w:r>
-      <w:proofErr w:type="spellEnd"/>
-      <w:r>
-        <w:rPr>
-          <w:lang w:val="fr-FR"/>
-        </w:rPr>
-        <w:t xml:space="preserve"> </w:t>
-      </w:r>
-      <w:proofErr w:type="spellStart"/>
-      <w:r>
-        <w:rPr>
-          <w:lang w:val="fr-FR"/>
-        </w:rPr>
-        <w:t>posuere</w:t>
-      </w:r>
-      <w:proofErr w:type="spellEnd"/>
-      <w:r>
-        <w:rPr>
-          <w:lang w:val="fr-FR"/>
-        </w:rPr>
-        <w:t xml:space="preserve"> morbi. Bibendum ut tristique et </w:t>
-      </w:r>
-      <w:proofErr w:type="spellStart"/>
-      <w:r>
-        <w:rPr>
-          <w:lang w:val="fr-FR"/>
-        </w:rPr>
-        <w:t>egestas</w:t>
-      </w:r>
-      <w:proofErr w:type="spellEnd"/>
-      <w:r>
-        <w:rPr>
-          <w:lang w:val="fr-FR"/>
-        </w:rPr>
-        <w:t xml:space="preserve"> </w:t>
-      </w:r>
-      <w:proofErr w:type="spellStart"/>
-      <w:r>
-        <w:rPr>
-          <w:lang w:val="fr-FR"/>
-        </w:rPr>
-        <w:t>quis</w:t>
-      </w:r>
-      <w:proofErr w:type="spellEnd"/>
-      <w:r>
-        <w:rPr>
-          <w:lang w:val="fr-FR"/>
-        </w:rPr>
-        <w:t xml:space="preserve"> ipsum suspendisse.</w:t>
+        <w:t>Dolor sit amet consectetur adipiscing elit duis tristique. Sit amet cursus sit amet dictum sit. Non sodales neque sodales ut etiam sit amet. Fermentum odio eu feugiat pretium nibh ipsum. Neque aliquam vestibulum morbi blandit cursus risus at ultrices mi. Maecenas pharetra convallis posuere morbi. Bibendum ut tristique et egestas quis ipsum suspendisse.</w:t>
       </w:r>
     </w:p>
     <w:p>
@@ -3557,393 +469,13 @@
         </w:rPr>
       </w:pPr>
       <w:r>
-        <w:t xml:space="preserve">Ipsum dolor sit </w:t>
-      </w:r>
-      <w:proofErr w:type="spellStart"/>
-      <w:r>
-        <w:t>amet</w:t>
-      </w:r>
-      <w:proofErr w:type="spellEnd"/>
-      <w:r>
-        <w:t xml:space="preserve"> consectetur. </w:t>
-      </w:r>
-      <w:proofErr w:type="spellStart"/>
+        <w:t xml:space="preserve">Ipsum dolor sit amet consectetur. </w:t>
+      </w:r>
       <w:r>
         <w:rPr>
           <w:lang w:val="fr-FR"/>
         </w:rPr>
-        <w:t>Dolor</w:t>
-      </w:r>
-      <w:proofErr w:type="spellEnd"/>
-      <w:r>
-        <w:rPr>
-          <w:lang w:val="fr-FR"/>
-        </w:rPr>
-        <w:t xml:space="preserve"> </w:t>
-      </w:r>
-      <w:proofErr w:type="spellStart"/>
-      <w:r>
-        <w:rPr>
-          <w:lang w:val="fr-FR"/>
-        </w:rPr>
-        <w:t>sit</w:t>
-      </w:r>
-      <w:proofErr w:type="spellEnd"/>
-      <w:r>
-        <w:rPr>
-          <w:lang w:val="fr-FR"/>
-        </w:rPr>
-        <w:t xml:space="preserve"> </w:t>
-      </w:r>
-      <w:proofErr w:type="spellStart"/>
-      <w:r>
-        <w:rPr>
-          <w:lang w:val="fr-FR"/>
-        </w:rPr>
-        <w:t>amet</w:t>
-      </w:r>
-      <w:proofErr w:type="spellEnd"/>
-      <w:r>
-        <w:rPr>
-          <w:lang w:val="fr-FR"/>
-        </w:rPr>
-        <w:t xml:space="preserve"> </w:t>
-      </w:r>
-      <w:proofErr w:type="spellStart"/>
-      <w:r>
-        <w:rPr>
-          <w:lang w:val="fr-FR"/>
-        </w:rPr>
-        <w:t>consectetur</w:t>
-      </w:r>
-      <w:proofErr w:type="spellEnd"/>
-      <w:r>
-        <w:rPr>
-          <w:lang w:val="fr-FR"/>
-        </w:rPr>
-        <w:t xml:space="preserve"> </w:t>
-      </w:r>
-      <w:proofErr w:type="spellStart"/>
-      <w:r>
-        <w:rPr>
-          <w:lang w:val="fr-FR"/>
-        </w:rPr>
-        <w:t>adipiscing</w:t>
-      </w:r>
-      <w:proofErr w:type="spellEnd"/>
-      <w:r>
-        <w:rPr>
-          <w:lang w:val="fr-FR"/>
-        </w:rPr>
-        <w:t xml:space="preserve"> </w:t>
-      </w:r>
-      <w:proofErr w:type="spellStart"/>
-      <w:r>
-        <w:rPr>
-          <w:lang w:val="fr-FR"/>
-        </w:rPr>
-        <w:t>elit</w:t>
-      </w:r>
-      <w:proofErr w:type="spellEnd"/>
-      <w:r>
-        <w:rPr>
-          <w:lang w:val="fr-FR"/>
-        </w:rPr>
-        <w:t xml:space="preserve"> duis tristique. </w:t>
-      </w:r>
-      <w:proofErr w:type="spellStart"/>
-      <w:r>
-        <w:rPr>
-          <w:lang w:val="fr-FR"/>
-        </w:rPr>
-        <w:t>Sit</w:t>
-      </w:r>
-      <w:proofErr w:type="spellEnd"/>
-      <w:r>
-        <w:rPr>
-          <w:lang w:val="fr-FR"/>
-        </w:rPr>
-        <w:t xml:space="preserve"> </w:t>
-      </w:r>
-      <w:proofErr w:type="spellStart"/>
-      <w:r>
-        <w:rPr>
-          <w:lang w:val="fr-FR"/>
-        </w:rPr>
-        <w:t>amet</w:t>
-      </w:r>
-      <w:proofErr w:type="spellEnd"/>
-      <w:r>
-        <w:rPr>
-          <w:lang w:val="fr-FR"/>
-        </w:rPr>
-        <w:t xml:space="preserve"> cursus </w:t>
-      </w:r>
-      <w:proofErr w:type="spellStart"/>
-      <w:r>
-        <w:rPr>
-          <w:lang w:val="fr-FR"/>
-        </w:rPr>
-        <w:t>sit</w:t>
-      </w:r>
-      <w:proofErr w:type="spellEnd"/>
-      <w:r>
-        <w:rPr>
-          <w:lang w:val="fr-FR"/>
-        </w:rPr>
-        <w:t xml:space="preserve"> </w:t>
-      </w:r>
-      <w:proofErr w:type="spellStart"/>
-      <w:r>
-        <w:rPr>
-          <w:lang w:val="fr-FR"/>
-        </w:rPr>
-        <w:t>amet</w:t>
-      </w:r>
-      <w:proofErr w:type="spellEnd"/>
-      <w:r>
-        <w:rPr>
-          <w:lang w:val="fr-FR"/>
-        </w:rPr>
-        <w:t xml:space="preserve"> dictum </w:t>
-      </w:r>
-      <w:proofErr w:type="spellStart"/>
-      <w:r>
-        <w:rPr>
-          <w:lang w:val="fr-FR"/>
-        </w:rPr>
-        <w:t>sit</w:t>
-      </w:r>
-      <w:proofErr w:type="spellEnd"/>
-      <w:r>
-        <w:rPr>
-          <w:lang w:val="fr-FR"/>
-        </w:rPr>
-        <w:t xml:space="preserve">. Non </w:t>
-      </w:r>
-      <w:proofErr w:type="spellStart"/>
-      <w:r>
-        <w:rPr>
-          <w:lang w:val="fr-FR"/>
-        </w:rPr>
-        <w:t>sodales</w:t>
-      </w:r>
-      <w:proofErr w:type="spellEnd"/>
-      <w:r>
-        <w:rPr>
-          <w:lang w:val="fr-FR"/>
-        </w:rPr>
-        <w:t xml:space="preserve"> </w:t>
-      </w:r>
-      <w:proofErr w:type="spellStart"/>
-      <w:r>
-        <w:rPr>
-          <w:lang w:val="fr-FR"/>
-        </w:rPr>
-        <w:t>neque</w:t>
-      </w:r>
-      <w:proofErr w:type="spellEnd"/>
-      <w:r>
-        <w:rPr>
-          <w:lang w:val="fr-FR"/>
-        </w:rPr>
-        <w:t xml:space="preserve"> </w:t>
-      </w:r>
-      <w:proofErr w:type="spellStart"/>
-      <w:r>
-        <w:rPr>
-          <w:lang w:val="fr-FR"/>
-        </w:rPr>
-        <w:t>sodales</w:t>
-      </w:r>
-      <w:proofErr w:type="spellEnd"/>
-      <w:r>
-        <w:rPr>
-          <w:lang w:val="fr-FR"/>
-        </w:rPr>
-        <w:t xml:space="preserve"> ut </w:t>
-      </w:r>
-      <w:proofErr w:type="spellStart"/>
-      <w:r>
-        <w:rPr>
-          <w:lang w:val="fr-FR"/>
-        </w:rPr>
-        <w:t>etiam</w:t>
-      </w:r>
-      <w:proofErr w:type="spellEnd"/>
-      <w:r>
-        <w:rPr>
-          <w:lang w:val="fr-FR"/>
-        </w:rPr>
-        <w:t xml:space="preserve"> </w:t>
-      </w:r>
-      <w:proofErr w:type="spellStart"/>
-      <w:r>
-        <w:rPr>
-          <w:lang w:val="fr-FR"/>
-        </w:rPr>
-        <w:t>sit</w:t>
-      </w:r>
-      <w:proofErr w:type="spellEnd"/>
-      <w:r>
-        <w:rPr>
-          <w:lang w:val="fr-FR"/>
-        </w:rPr>
-        <w:t xml:space="preserve"> </w:t>
-      </w:r>
-      <w:proofErr w:type="spellStart"/>
-      <w:r>
-        <w:rPr>
-          <w:lang w:val="fr-FR"/>
-        </w:rPr>
-        <w:t>amet</w:t>
-      </w:r>
-      <w:proofErr w:type="spellEnd"/>
-      <w:r>
-        <w:rPr>
-          <w:lang w:val="fr-FR"/>
-        </w:rPr>
-        <w:t xml:space="preserve">. </w:t>
-      </w:r>
-      <w:proofErr w:type="spellStart"/>
-      <w:r>
-        <w:rPr>
-          <w:lang w:val="fr-FR"/>
-        </w:rPr>
-        <w:t>Fermentum</w:t>
-      </w:r>
-      <w:proofErr w:type="spellEnd"/>
-      <w:r>
-        <w:rPr>
-          <w:lang w:val="fr-FR"/>
-        </w:rPr>
-        <w:t xml:space="preserve"> </w:t>
-      </w:r>
-      <w:proofErr w:type="spellStart"/>
-      <w:r>
-        <w:rPr>
-          <w:lang w:val="fr-FR"/>
-        </w:rPr>
-        <w:t>odio</w:t>
-      </w:r>
-      <w:proofErr w:type="spellEnd"/>
-      <w:r>
-        <w:rPr>
-          <w:lang w:val="fr-FR"/>
-        </w:rPr>
-        <w:t xml:space="preserve"> eu </w:t>
-      </w:r>
-      <w:proofErr w:type="spellStart"/>
-      <w:r>
-        <w:rPr>
-          <w:lang w:val="fr-FR"/>
-        </w:rPr>
-        <w:t>feugiat</w:t>
-      </w:r>
-      <w:proofErr w:type="spellEnd"/>
-      <w:r>
-        <w:rPr>
-          <w:lang w:val="fr-FR"/>
-        </w:rPr>
-        <w:t xml:space="preserve"> pretium </w:t>
-      </w:r>
-      <w:proofErr w:type="spellStart"/>
-      <w:r>
-        <w:rPr>
-          <w:lang w:val="fr-FR"/>
-        </w:rPr>
-        <w:t>nibh</w:t>
-      </w:r>
-      <w:proofErr w:type="spellEnd"/>
-      <w:r>
-        <w:rPr>
-          <w:lang w:val="fr-FR"/>
-        </w:rPr>
-        <w:t xml:space="preserve"> ipsum. </w:t>
-      </w:r>
-      <w:proofErr w:type="spellStart"/>
-      <w:r>
-        <w:rPr>
-          <w:lang w:val="fr-FR"/>
-        </w:rPr>
-        <w:t>Neque</w:t>
-      </w:r>
-      <w:proofErr w:type="spellEnd"/>
-      <w:r>
-        <w:rPr>
-          <w:lang w:val="fr-FR"/>
-        </w:rPr>
-        <w:t xml:space="preserve"> </w:t>
-      </w:r>
-      <w:proofErr w:type="spellStart"/>
-      <w:r>
-        <w:rPr>
-          <w:lang w:val="fr-FR"/>
-        </w:rPr>
-        <w:t>aliquam</w:t>
-      </w:r>
-      <w:proofErr w:type="spellEnd"/>
-      <w:r>
-        <w:rPr>
-          <w:lang w:val="fr-FR"/>
-        </w:rPr>
-        <w:t xml:space="preserve"> </w:t>
-      </w:r>
-      <w:proofErr w:type="spellStart"/>
-      <w:r>
-        <w:rPr>
-          <w:lang w:val="fr-FR"/>
-        </w:rPr>
-        <w:t>vestibulum</w:t>
-      </w:r>
-      <w:proofErr w:type="spellEnd"/>
-      <w:r>
-        <w:rPr>
-          <w:lang w:val="fr-FR"/>
-        </w:rPr>
-        <w:t xml:space="preserve"> morbi </w:t>
-      </w:r>
-      <w:proofErr w:type="spellStart"/>
-      <w:r>
-        <w:rPr>
-          <w:lang w:val="fr-FR"/>
-        </w:rPr>
-        <w:t>blandit</w:t>
-      </w:r>
-      <w:proofErr w:type="spellEnd"/>
-      <w:r>
-        <w:rPr>
-          <w:lang w:val="fr-FR"/>
-        </w:rPr>
-        <w:t xml:space="preserve"> cursus </w:t>
-      </w:r>
-      <w:proofErr w:type="spellStart"/>
-      <w:r>
-        <w:rPr>
-          <w:lang w:val="fr-FR"/>
-        </w:rPr>
-        <w:t>risus</w:t>
-      </w:r>
-      <w:proofErr w:type="spellEnd"/>
-      <w:r>
-        <w:rPr>
-          <w:lang w:val="fr-FR"/>
-        </w:rPr>
-        <w:t xml:space="preserve"> at </w:t>
-      </w:r>
-      <w:proofErr w:type="spellStart"/>
-      <w:r>
-        <w:rPr>
-          <w:lang w:val="fr-FR"/>
-        </w:rPr>
-        <w:t>ultrices</w:t>
-      </w:r>
-      <w:proofErr w:type="spellEnd"/>
-      <w:r>
-        <w:rPr>
-          <w:lang w:val="fr-FR"/>
-        </w:rPr>
-        <w:t xml:space="preserve"> mi.</w:t>
+        <w:t>Dolor sit amet consectetur adipiscing elit duis tristique. Sit amet cursus sit amet dictum sit. Non sodales neque sodales ut etiam sit amet. Fermentum odio eu feugiat pretium nibh ipsum. Neque aliquam vestibulum morbi blandit cursus risus at ultrices mi.</w:t>
       </w:r>
     </w:p>
     <w:p>
@@ -6755,6 +3287,7 @@
         <w:rPr>
           <w:rStyle w:val="SectionNumber"/>
         </w:rPr>
+        <w:lastRenderedPageBreak/>
         <w:t>2</w:t>
       </w:r>
       <w:r>
@@ -7034,6 +3567,7 @@
       </w:p>
     </w:sdtContent>
   </w:sdt>
+  <w:bookmarkStart w:id="15" w:name="_Hlk168302715"/>
   <w:p>
     <w:pPr>
       <w:pStyle w:val="Pieddepage"/>
@@ -7044,7 +3578,6 @@
         <w:szCs w:val="22"/>
       </w:rPr>
     </w:pPr>
-    <w:bookmarkStart w:id="15" w:name="_Hlk168302715"/>
     <w:r>
       <w:rPr>
         <w:noProof/>
@@ -7387,6 +3920,191 @@
 <file path=word/numbering.xml><?xml version="1.0" encoding="utf-8"?>
 <w:numbering xmlns:wpc="http://schemas.microsoft.com/office/word/2010/wordprocessingCanvas" xmlns:cx="http://schemas.microsoft.com/office/drawing/2014/chartex" xmlns:cx1="http://schemas.microsoft.com/office/drawing/2015/9/8/chartex" xmlns:cx2="http://schemas.microsoft.com/office/drawing/2015/10/21/chartex" xmlns:cx3="http://schemas.microsoft.com/office/drawing/2016/5/9/chartex" xmlns:cx4="http://schemas.microsoft.com/office/drawing/2016/5/10/chartex" xmlns:cx5="http://schemas.microsoft.com/office/drawing/2016/5/11/chartex" xmlns:cx6="http://schemas.microsoft.com/office/drawing/2016/5/12/chartex" xmlns:cx7="http://schemas.microsoft.com/office/drawing/2016/5/13/chartex" xmlns:cx8="http://schemas.microsoft.com/office/drawing/2016/5/14/chartex" xmlns:mc="http://schemas.openxmlformats.org/markup-compatibility/2006" xmlns:aink="http://schemas.microsoft.com/office/drawing/2016/ink" xmlns:am3d="http://schemas.microsoft.com/office/drawing/2017/model3d" xmlns:o="urn:schemas-microsoft-com:office:office" xmlns:oel="http://schemas.microsoft.com/office/2019/extlst" xmlns:r="http://schemas.openxmlformats.org/officeDocument/2006/relationships" xmlns:m="http://schemas.openxmlformats.org/officeDocument/2006/math" xmlns:v="urn:schemas-microsoft-com:vml" xmlns:wp14="http://schemas.microsoft.com/office/word/2010/wordprocessingDrawing" xmlns:wp="http://schemas.openxmlformats.org/drawingml/2006/wordprocessingDrawing" xmlns:w10="urn:schemas-microsoft-com:office:word" xmlns:w="http://schemas.openxmlformats.org/wordprocessingml/2006/main" xmlns:w14="http://schemas.microsoft.com/office/word/2010/wordml" xmlns:w15="http://schemas.microsoft.com/office/word/2012/wordml" xmlns:w16cex="http://schemas.microsoft.com/office/word/2018/wordml/cex" xmlns:w16cid="http://schemas.microsoft.com/office/word/2016/wordml/cid" xmlns:w16="http://schemas.microsoft.com/office/word/2018/wordml" xmlns:w16sdtdh="http://schemas.microsoft.com/office/word/2020/wordml/sdtdatahash" xmlns:w16se="http://schemas.microsoft.com/office/word/2015/wordml/symex" xmlns:wpg="http://schemas.microsoft.com/office/word/2010/wordprocessingGroup" xmlns:wpi="http://schemas.microsoft.com/office/word/2010/wordprocessingInk" xmlns:wne="http://schemas.microsoft.com/office/word/2006/wordml" xmlns:wps="http://schemas.microsoft.com/office/word/2010/wordprocessingShape" mc:Ignorable="w14 w15 w16se w16cid w16 w16cex w16sdtdh wp14">
   <w:abstractNum w:abstractNumId="0" w15:restartNumberingAfterBreak="0">
+    <w:nsid w:val="FFFFFF7C"/>
+    <w:multiLevelType w:val="singleLevel"/>
+    <w:tmpl w:val="832A6E5C"/>
+    <w:lvl w:ilvl="0">
+      <w:start w:val="1"/>
+      <w:numFmt w:val="decimal"/>
+      <w:lvlText w:val="%1."/>
+      <w:lvlJc w:val="left"/>
+      <w:pPr>
+        <w:tabs>
+          <w:tab w:val="num" w:pos="1492"/>
+        </w:tabs>
+        <w:ind w:left="1492" w:hanging="360"/>
+      </w:pPr>
+    </w:lvl>
+  </w:abstractNum>
+  <w:abstractNum w:abstractNumId="1" w15:restartNumberingAfterBreak="0">
+    <w:nsid w:val="FFFFFF7D"/>
+    <w:multiLevelType w:val="singleLevel"/>
+    <w:tmpl w:val="00D2D93C"/>
+    <w:lvl w:ilvl="0">
+      <w:start w:val="1"/>
+      <w:numFmt w:val="decimal"/>
+      <w:lvlText w:val="%1."/>
+      <w:lvlJc w:val="left"/>
+      <w:pPr>
+        <w:tabs>
+          <w:tab w:val="num" w:pos="1209"/>
+        </w:tabs>
+        <w:ind w:left="1209" w:hanging="360"/>
+      </w:pPr>
+    </w:lvl>
+  </w:abstractNum>
+  <w:abstractNum w:abstractNumId="2" w15:restartNumberingAfterBreak="0">
+    <w:nsid w:val="FFFFFF7E"/>
+    <w:multiLevelType w:val="singleLevel"/>
+    <w:tmpl w:val="22C8C118"/>
+    <w:lvl w:ilvl="0">
+      <w:start w:val="1"/>
+      <w:numFmt w:val="decimal"/>
+      <w:lvlText w:val="%1."/>
+      <w:lvlJc w:val="left"/>
+      <w:pPr>
+        <w:tabs>
+          <w:tab w:val="num" w:pos="926"/>
+        </w:tabs>
+        <w:ind w:left="926" w:hanging="360"/>
+      </w:pPr>
+    </w:lvl>
+  </w:abstractNum>
+  <w:abstractNum w:abstractNumId="3" w15:restartNumberingAfterBreak="0">
+    <w:nsid w:val="FFFFFF7F"/>
+    <w:multiLevelType w:val="singleLevel"/>
+    <w:tmpl w:val="AE1C08A2"/>
+    <w:lvl w:ilvl="0">
+      <w:start w:val="1"/>
+      <w:numFmt w:val="decimal"/>
+      <w:lvlText w:val="%1."/>
+      <w:lvlJc w:val="left"/>
+      <w:pPr>
+        <w:tabs>
+          <w:tab w:val="num" w:pos="643"/>
+        </w:tabs>
+        <w:ind w:left="643" w:hanging="360"/>
+      </w:pPr>
+    </w:lvl>
+  </w:abstractNum>
+  <w:abstractNum w:abstractNumId="4" w15:restartNumberingAfterBreak="0">
+    <w:nsid w:val="FFFFFF80"/>
+    <w:multiLevelType w:val="singleLevel"/>
+    <w:tmpl w:val="67FEDE6A"/>
+    <w:lvl w:ilvl="0">
+      <w:start w:val="1"/>
+      <w:numFmt w:val="bullet"/>
+      <w:lvlText w:val=""/>
+      <w:lvlJc w:val="left"/>
+      <w:pPr>
+        <w:tabs>
+          <w:tab w:val="num" w:pos="1492"/>
+        </w:tabs>
+        <w:ind w:left="1492" w:hanging="360"/>
+      </w:pPr>
+      <w:rPr>
+        <w:rFonts w:ascii="Symbol" w:hAnsi="Symbol" w:hint="default"/>
+      </w:rPr>
+    </w:lvl>
+  </w:abstractNum>
+  <w:abstractNum w:abstractNumId="5" w15:restartNumberingAfterBreak="0">
+    <w:nsid w:val="FFFFFF81"/>
+    <w:multiLevelType w:val="singleLevel"/>
+    <w:tmpl w:val="BC42B494"/>
+    <w:lvl w:ilvl="0">
+      <w:start w:val="1"/>
+      <w:numFmt w:val="bullet"/>
+      <w:lvlText w:val=""/>
+      <w:lvlJc w:val="left"/>
+      <w:pPr>
+        <w:tabs>
+          <w:tab w:val="num" w:pos="1209"/>
+        </w:tabs>
+        <w:ind w:left="1209" w:hanging="360"/>
+      </w:pPr>
+      <w:rPr>
+        <w:rFonts w:ascii="Symbol" w:hAnsi="Symbol" w:hint="default"/>
+      </w:rPr>
+    </w:lvl>
+  </w:abstractNum>
+  <w:abstractNum w:abstractNumId="6" w15:restartNumberingAfterBreak="0">
+    <w:nsid w:val="FFFFFF82"/>
+    <w:multiLevelType w:val="singleLevel"/>
+    <w:tmpl w:val="29B0B15C"/>
+    <w:lvl w:ilvl="0">
+      <w:start w:val="1"/>
+      <w:numFmt w:val="bullet"/>
+      <w:lvlText w:val=""/>
+      <w:lvlJc w:val="left"/>
+      <w:pPr>
+        <w:tabs>
+          <w:tab w:val="num" w:pos="926"/>
+        </w:tabs>
+        <w:ind w:left="926" w:hanging="360"/>
+      </w:pPr>
+      <w:rPr>
+        <w:rFonts w:ascii="Symbol" w:hAnsi="Symbol" w:hint="default"/>
+      </w:rPr>
+    </w:lvl>
+  </w:abstractNum>
+  <w:abstractNum w:abstractNumId="7" w15:restartNumberingAfterBreak="0">
+    <w:nsid w:val="FFFFFF83"/>
+    <w:multiLevelType w:val="singleLevel"/>
+    <w:tmpl w:val="8E9A32A2"/>
+    <w:lvl w:ilvl="0">
+      <w:start w:val="1"/>
+      <w:numFmt w:val="bullet"/>
+      <w:lvlText w:val=""/>
+      <w:lvlJc w:val="left"/>
+      <w:pPr>
+        <w:tabs>
+          <w:tab w:val="num" w:pos="643"/>
+        </w:tabs>
+        <w:ind w:left="643" w:hanging="360"/>
+      </w:pPr>
+      <w:rPr>
+        <w:rFonts w:ascii="Symbol" w:hAnsi="Symbol" w:hint="default"/>
+      </w:rPr>
+    </w:lvl>
+  </w:abstractNum>
+  <w:abstractNum w:abstractNumId="8" w15:restartNumberingAfterBreak="0">
+    <w:nsid w:val="FFFFFF88"/>
+    <w:multiLevelType w:val="singleLevel"/>
+    <w:tmpl w:val="241EF0EA"/>
+    <w:lvl w:ilvl="0">
+      <w:start w:val="1"/>
+      <w:numFmt w:val="decimal"/>
+      <w:lvlText w:val="%1."/>
+      <w:lvlJc w:val="left"/>
+      <w:pPr>
+        <w:tabs>
+          <w:tab w:val="num" w:pos="360"/>
+        </w:tabs>
+        <w:ind w:left="360" w:hanging="360"/>
+      </w:pPr>
+    </w:lvl>
+  </w:abstractNum>
+  <w:abstractNum w:abstractNumId="9" w15:restartNumberingAfterBreak="0">
+    <w:nsid w:val="FFFFFF89"/>
+    <w:multiLevelType w:val="singleLevel"/>
+    <w:tmpl w:val="7E1C67DE"/>
+    <w:lvl w:ilvl="0">
+      <w:start w:val="1"/>
+      <w:numFmt w:val="bullet"/>
+      <w:lvlText w:val=""/>
+      <w:lvlJc w:val="left"/>
+      <w:pPr>
+        <w:tabs>
+          <w:tab w:val="num" w:pos="360"/>
+        </w:tabs>
+        <w:ind w:left="360" w:hanging="360"/>
+      </w:pPr>
+      <w:rPr>
+        <w:rFonts w:ascii="Symbol" w:hAnsi="Symbol" w:hint="default"/>
+      </w:rPr>
+    </w:lvl>
+  </w:abstractNum>
+  <w:abstractNum w:abstractNumId="10" w15:restartNumberingAfterBreak="0">
     <w:nsid w:val="0000A990"/>
     <w:multiLevelType w:val="multilevel"/>
     <w:tmpl w:val="07FA3B74"/>
@@ -7463,7 +4181,7 @@
       </w:pPr>
     </w:lvl>
   </w:abstractNum>
-  <w:abstractNum w:abstractNumId="1" w15:restartNumberingAfterBreak="0">
+  <w:abstractNum w:abstractNumId="11" w15:restartNumberingAfterBreak="0">
     <w:nsid w:val="0000A991"/>
     <w:multiLevelType w:val="multilevel"/>
     <w:tmpl w:val="19C4D60E"/>
@@ -7541,22 +4259,232 @@
     </w:lvl>
   </w:abstractNum>
   <w:num w:numId="1" w16cid:durableId="107092596">
+    <w:abstractNumId w:val="10"/>
+  </w:num>
+  <w:num w:numId="2" w16cid:durableId="566651612">
+    <w:abstractNumId w:val="11"/>
+  </w:num>
+  <w:num w:numId="3" w16cid:durableId="1277910161">
+    <w:abstractNumId w:val="11"/>
+  </w:num>
+  <w:num w:numId="4" w16cid:durableId="1527206500">
+    <w:abstractNumId w:val="11"/>
+  </w:num>
+  <w:num w:numId="5" w16cid:durableId="1928270014">
+    <w:abstractNumId w:val="11"/>
+  </w:num>
+  <w:num w:numId="6" w16cid:durableId="116218658">
+    <w:abstractNumId w:val="11"/>
+  </w:num>
+  <w:num w:numId="7" w16cid:durableId="1164013361">
+    <w:abstractNumId w:val="4"/>
+  </w:num>
+  <w:num w:numId="8" w16cid:durableId="1995521861">
+    <w:abstractNumId w:val="5"/>
+  </w:num>
+  <w:num w:numId="9" w16cid:durableId="2000115279">
+    <w:abstractNumId w:val="6"/>
+  </w:num>
+  <w:num w:numId="10" w16cid:durableId="494149819">
+    <w:abstractNumId w:val="7"/>
+  </w:num>
+  <w:num w:numId="11" w16cid:durableId="1262835259">
+    <w:abstractNumId w:val="9"/>
+  </w:num>
+  <w:num w:numId="12" w16cid:durableId="1418136194">
     <w:abstractNumId w:val="0"/>
   </w:num>
-  <w:num w:numId="2" w16cid:durableId="566651612">
+  <w:num w:numId="13" w16cid:durableId="1447580500">
     <w:abstractNumId w:val="1"/>
   </w:num>
-  <w:num w:numId="3" w16cid:durableId="1277910161">
+  <w:num w:numId="14" w16cid:durableId="1177497434">
+    <w:abstractNumId w:val="2"/>
+  </w:num>
+  <w:num w:numId="15" w16cid:durableId="595865360">
+    <w:abstractNumId w:val="3"/>
+  </w:num>
+  <w:num w:numId="16" w16cid:durableId="744843899">
+    <w:abstractNumId w:val="8"/>
+  </w:num>
+  <w:num w:numId="17" w16cid:durableId="504437341">
+    <w:abstractNumId w:val="4"/>
+  </w:num>
+  <w:num w:numId="18" w16cid:durableId="4552854">
+    <w:abstractNumId w:val="5"/>
+  </w:num>
+  <w:num w:numId="19" w16cid:durableId="1162114188">
+    <w:abstractNumId w:val="6"/>
+  </w:num>
+  <w:num w:numId="20" w16cid:durableId="2062366836">
+    <w:abstractNumId w:val="7"/>
+  </w:num>
+  <w:num w:numId="21" w16cid:durableId="1884095923">
+    <w:abstractNumId w:val="9"/>
+  </w:num>
+  <w:num w:numId="22" w16cid:durableId="1883588880">
+    <w:abstractNumId w:val="0"/>
+  </w:num>
+  <w:num w:numId="23" w16cid:durableId="102501643">
     <w:abstractNumId w:val="1"/>
   </w:num>
-  <w:num w:numId="4" w16cid:durableId="1527206500">
+  <w:num w:numId="24" w16cid:durableId="1971932833">
+    <w:abstractNumId w:val="2"/>
+  </w:num>
+  <w:num w:numId="25" w16cid:durableId="607195950">
+    <w:abstractNumId w:val="3"/>
+  </w:num>
+  <w:num w:numId="26" w16cid:durableId="1615094103">
+    <w:abstractNumId w:val="8"/>
+  </w:num>
+  <w:num w:numId="27" w16cid:durableId="126164136">
+    <w:abstractNumId w:val="4"/>
+  </w:num>
+  <w:num w:numId="28" w16cid:durableId="1047024406">
+    <w:abstractNumId w:val="5"/>
+  </w:num>
+  <w:num w:numId="29" w16cid:durableId="2045907627">
+    <w:abstractNumId w:val="6"/>
+  </w:num>
+  <w:num w:numId="30" w16cid:durableId="1714302448">
+    <w:abstractNumId w:val="7"/>
+  </w:num>
+  <w:num w:numId="31" w16cid:durableId="447698532">
+    <w:abstractNumId w:val="9"/>
+  </w:num>
+  <w:num w:numId="32" w16cid:durableId="1625119087">
+    <w:abstractNumId w:val="0"/>
+  </w:num>
+  <w:num w:numId="33" w16cid:durableId="1337029067">
     <w:abstractNumId w:val="1"/>
   </w:num>
-  <w:num w:numId="5" w16cid:durableId="1928270014">
+  <w:num w:numId="34" w16cid:durableId="1711107859">
+    <w:abstractNumId w:val="2"/>
+  </w:num>
+  <w:num w:numId="35" w16cid:durableId="1468280216">
+    <w:abstractNumId w:val="3"/>
+  </w:num>
+  <w:num w:numId="36" w16cid:durableId="1515530844">
+    <w:abstractNumId w:val="8"/>
+  </w:num>
+  <w:num w:numId="37" w16cid:durableId="1329749168">
+    <w:abstractNumId w:val="4"/>
+  </w:num>
+  <w:num w:numId="38" w16cid:durableId="1053389907">
+    <w:abstractNumId w:val="5"/>
+  </w:num>
+  <w:num w:numId="39" w16cid:durableId="1510365249">
+    <w:abstractNumId w:val="6"/>
+  </w:num>
+  <w:num w:numId="40" w16cid:durableId="2108381314">
+    <w:abstractNumId w:val="7"/>
+  </w:num>
+  <w:num w:numId="41" w16cid:durableId="2048866991">
+    <w:abstractNumId w:val="9"/>
+  </w:num>
+  <w:num w:numId="42" w16cid:durableId="1868640558">
+    <w:abstractNumId w:val="0"/>
+  </w:num>
+  <w:num w:numId="43" w16cid:durableId="108546782">
     <w:abstractNumId w:val="1"/>
   </w:num>
-  <w:num w:numId="6" w16cid:durableId="116218658">
+  <w:num w:numId="44" w16cid:durableId="1298872493">
+    <w:abstractNumId w:val="2"/>
+  </w:num>
+  <w:num w:numId="45" w16cid:durableId="687409356">
+    <w:abstractNumId w:val="3"/>
+  </w:num>
+  <w:num w:numId="46" w16cid:durableId="1162768708">
+    <w:abstractNumId w:val="8"/>
+  </w:num>
+  <w:num w:numId="47" w16cid:durableId="1156216460">
+    <w:abstractNumId w:val="4"/>
+  </w:num>
+  <w:num w:numId="48" w16cid:durableId="1397438029">
+    <w:abstractNumId w:val="5"/>
+  </w:num>
+  <w:num w:numId="49" w16cid:durableId="1302149978">
+    <w:abstractNumId w:val="6"/>
+  </w:num>
+  <w:num w:numId="50" w16cid:durableId="1379822856">
+    <w:abstractNumId w:val="7"/>
+  </w:num>
+  <w:num w:numId="51" w16cid:durableId="770013103">
+    <w:abstractNumId w:val="9"/>
+  </w:num>
+  <w:num w:numId="52" w16cid:durableId="805704477">
+    <w:abstractNumId w:val="0"/>
+  </w:num>
+  <w:num w:numId="53" w16cid:durableId="256602959">
     <w:abstractNumId w:val="1"/>
+  </w:num>
+  <w:num w:numId="54" w16cid:durableId="1612279338">
+    <w:abstractNumId w:val="2"/>
+  </w:num>
+  <w:num w:numId="55" w16cid:durableId="848956943">
+    <w:abstractNumId w:val="3"/>
+  </w:num>
+  <w:num w:numId="56" w16cid:durableId="288822804">
+    <w:abstractNumId w:val="8"/>
+  </w:num>
+  <w:num w:numId="57" w16cid:durableId="1543320630">
+    <w:abstractNumId w:val="4"/>
+  </w:num>
+  <w:num w:numId="58" w16cid:durableId="216672573">
+    <w:abstractNumId w:val="5"/>
+  </w:num>
+  <w:num w:numId="59" w16cid:durableId="1058018512">
+    <w:abstractNumId w:val="6"/>
+  </w:num>
+  <w:num w:numId="60" w16cid:durableId="478349846">
+    <w:abstractNumId w:val="7"/>
+  </w:num>
+  <w:num w:numId="61" w16cid:durableId="848566173">
+    <w:abstractNumId w:val="9"/>
+  </w:num>
+  <w:num w:numId="62" w16cid:durableId="1248147183">
+    <w:abstractNumId w:val="0"/>
+  </w:num>
+  <w:num w:numId="63" w16cid:durableId="1066798309">
+    <w:abstractNumId w:val="1"/>
+  </w:num>
+  <w:num w:numId="64" w16cid:durableId="2141653102">
+    <w:abstractNumId w:val="2"/>
+  </w:num>
+  <w:num w:numId="65" w16cid:durableId="1933662111">
+    <w:abstractNumId w:val="3"/>
+  </w:num>
+  <w:num w:numId="66" w16cid:durableId="454910282">
+    <w:abstractNumId w:val="8"/>
+  </w:num>
+  <w:num w:numId="67" w16cid:durableId="332270016">
+    <w:abstractNumId w:val="4"/>
+  </w:num>
+  <w:num w:numId="68" w16cid:durableId="732234433">
+    <w:abstractNumId w:val="5"/>
+  </w:num>
+  <w:num w:numId="69" w16cid:durableId="264076256">
+    <w:abstractNumId w:val="6"/>
+  </w:num>
+  <w:num w:numId="70" w16cid:durableId="1369182116">
+    <w:abstractNumId w:val="7"/>
+  </w:num>
+  <w:num w:numId="71" w16cid:durableId="1068573602">
+    <w:abstractNumId w:val="9"/>
+  </w:num>
+  <w:num w:numId="72" w16cid:durableId="1872524884">
+    <w:abstractNumId w:val="0"/>
+  </w:num>
+  <w:num w:numId="73" w16cid:durableId="376973520">
+    <w:abstractNumId w:val="1"/>
+  </w:num>
+  <w:num w:numId="74" w16cid:durableId="1847479331">
+    <w:abstractNumId w:val="2"/>
+  </w:num>
+  <w:num w:numId="75" w16cid:durableId="1453357726">
+    <w:abstractNumId w:val="3"/>
+  </w:num>
+  <w:num w:numId="76" w16cid:durableId="1225872276">
+    <w:abstractNumId w:val="8"/>
   </w:num>
 </w:numbering>
 </file>
@@ -8039,6 +4967,7 @@
   <w:style w:type="paragraph" w:styleId="Corpsdetexte">
     <w:name w:val="Body Text"/>
     <w:basedOn w:val="Normal"/>
+    <w:link w:val="CorpsdetexteCar"/>
     <w:qFormat/>
     <w:pPr>
       <w:spacing w:before="180" w:after="180"/>
@@ -8702,6 +5631,24 @@
     <w:name w:val="page number"/>
     <w:basedOn w:val="Policepardfaut"/>
     <w:rsid w:val="009335AC"/>
+  </w:style>
+  <w:style w:type="paragraph" w:customStyle="1" w:styleId="sidebar">
+    <w:name w:val="sidebar"/>
+    <w:basedOn w:val="Normal"/>
+    <w:qFormat/>
+    <w:rsid w:val="008B0DC4"/>
+    <w:pPr>
+      <w:shd w:val="clear" w:color="auto" w:fill="C6D9F1" w:themeFill="text2" w:themeFillTint="33"/>
+    </w:pPr>
+  </w:style>
+  <w:style w:type="character" w:customStyle="1" w:styleId="CorpsdetexteCar">
+    <w:name w:val="Corps de texte Car"/>
+    <w:basedOn w:val="Policepardfaut"/>
+    <w:link w:val="Corpsdetexte"/>
+    <w:rsid w:val="008B0DC4"/>
+    <w:rPr>
+      <w:rFonts w:ascii="Arial" w:hAnsi="Arial"/>
+    </w:rPr>
   </w:style>
 </w:styles>
 </file>

</xml_diff>

<commit_message>
Comments on word template #84
</commit_message>
<xml_diff>
--- a/inst/assets/omni_word_report_new.docx
+++ b/inst/assets/omni_word_report_new.docx
@@ -34,13 +34,925 @@
         </w:rPr>
       </w:pPr>
       <w:r>
-        <w:t xml:space="preserve">Lorem ipsum dolor sit amet, consectetur adipiscing elit, sed do eiusmod tempor incididunt ut labore et dolore magna aliqua. </w:t>
-      </w:r>
-      <w:r>
-        <w:rPr>
-          <w:lang w:val="fr-FR"/>
-        </w:rPr>
-        <w:t>Purus faucibus ornare suspendisse sed nisi lacus sed viverra tellus. Et ligula ullamcorper malesuada proin libero nunc consequat. Proin libero nunc consequat interdum varius sit. Maecenas pharetra convallis posuere morbi leo. Ipsum dolor sit amet consectetur. Dolor sit amet consectetur adipiscing elit duis tristique. Sit amet cursus sit amet dictum sit. Non sodales neque sodales ut etiam sit amet. Fermentum odio eu feugiat pretium nibh ipsum. Neque aliquam vestibulum morbi blandit cursus risus at ultrices mi. Maecenas pharetra convallis posuere morbi. Bibendum ut tristique et egestas quis ipsum suspendisse.</w:t>
+        <w:t xml:space="preserve">Lorem ipsum dolor sit </w:t>
+      </w:r>
+      <w:proofErr w:type="spellStart"/>
+      <w:r>
+        <w:t>amet</w:t>
+      </w:r>
+      <w:proofErr w:type="spellEnd"/>
+      <w:r>
+        <w:t xml:space="preserve">, </w:t>
+      </w:r>
+      <w:proofErr w:type="spellStart"/>
+      <w:r>
+        <w:t>consectetur</w:t>
+      </w:r>
+      <w:proofErr w:type="spellEnd"/>
+      <w:r>
+        <w:t xml:space="preserve"> </w:t>
+      </w:r>
+      <w:proofErr w:type="spellStart"/>
+      <w:r>
+        <w:t>adipiscing</w:t>
+      </w:r>
+      <w:proofErr w:type="spellEnd"/>
+      <w:r>
+        <w:t xml:space="preserve"> </w:t>
+      </w:r>
+      <w:proofErr w:type="spellStart"/>
+      <w:r>
+        <w:t>elit</w:t>
+      </w:r>
+      <w:proofErr w:type="spellEnd"/>
+      <w:r>
+        <w:t xml:space="preserve">, sed do </w:t>
+      </w:r>
+      <w:proofErr w:type="spellStart"/>
+      <w:r>
+        <w:t>eiusmod</w:t>
+      </w:r>
+      <w:proofErr w:type="spellEnd"/>
+      <w:r>
+        <w:t xml:space="preserve"> </w:t>
+      </w:r>
+      <w:proofErr w:type="spellStart"/>
+      <w:r>
+        <w:t>tempor</w:t>
+      </w:r>
+      <w:proofErr w:type="spellEnd"/>
+      <w:r>
+        <w:t xml:space="preserve"> </w:t>
+      </w:r>
+      <w:proofErr w:type="spellStart"/>
+      <w:r>
+        <w:t>incididunt</w:t>
+      </w:r>
+      <w:proofErr w:type="spellEnd"/>
+      <w:r>
+        <w:t xml:space="preserve"> </w:t>
+      </w:r>
+      <w:proofErr w:type="spellStart"/>
+      <w:r>
+        <w:t>ut</w:t>
+      </w:r>
+      <w:proofErr w:type="spellEnd"/>
+      <w:r>
+        <w:t xml:space="preserve"> labore et dolore magna </w:t>
+      </w:r>
+      <w:proofErr w:type="spellStart"/>
+      <w:r>
+        <w:t>aliqua</w:t>
+      </w:r>
+      <w:proofErr w:type="spellEnd"/>
+      <w:r>
+        <w:t xml:space="preserve">. </w:t>
+      </w:r>
+      <w:r>
+        <w:rPr>
+          <w:lang w:val="fr-FR"/>
+        </w:rPr>
+        <w:t xml:space="preserve">Purus </w:t>
+      </w:r>
+      <w:proofErr w:type="spellStart"/>
+      <w:r>
+        <w:rPr>
+          <w:lang w:val="fr-FR"/>
+        </w:rPr>
+        <w:t>faucibus</w:t>
+      </w:r>
+      <w:proofErr w:type="spellEnd"/>
+      <w:r>
+        <w:rPr>
+          <w:lang w:val="fr-FR"/>
+        </w:rPr>
+        <w:t xml:space="preserve"> </w:t>
+      </w:r>
+      <w:proofErr w:type="spellStart"/>
+      <w:r>
+        <w:rPr>
+          <w:lang w:val="fr-FR"/>
+        </w:rPr>
+        <w:t>ornare</w:t>
+      </w:r>
+      <w:proofErr w:type="spellEnd"/>
+      <w:r>
+        <w:rPr>
+          <w:lang w:val="fr-FR"/>
+        </w:rPr>
+        <w:t xml:space="preserve"> suspendisse </w:t>
+      </w:r>
+      <w:proofErr w:type="spellStart"/>
+      <w:r>
+        <w:rPr>
+          <w:lang w:val="fr-FR"/>
+        </w:rPr>
+        <w:t>sed</w:t>
+      </w:r>
+      <w:proofErr w:type="spellEnd"/>
+      <w:r>
+        <w:rPr>
+          <w:lang w:val="fr-FR"/>
+        </w:rPr>
+        <w:t xml:space="preserve"> </w:t>
+      </w:r>
+      <w:proofErr w:type="spellStart"/>
+      <w:r>
+        <w:rPr>
+          <w:lang w:val="fr-FR"/>
+        </w:rPr>
+        <w:t>nisi</w:t>
+      </w:r>
+      <w:proofErr w:type="spellEnd"/>
+      <w:r>
+        <w:rPr>
+          <w:lang w:val="fr-FR"/>
+        </w:rPr>
+        <w:t xml:space="preserve"> </w:t>
+      </w:r>
+      <w:proofErr w:type="spellStart"/>
+      <w:r>
+        <w:rPr>
+          <w:lang w:val="fr-FR"/>
+        </w:rPr>
+        <w:t>lacus</w:t>
+      </w:r>
+      <w:proofErr w:type="spellEnd"/>
+      <w:r>
+        <w:rPr>
+          <w:lang w:val="fr-FR"/>
+        </w:rPr>
+        <w:t xml:space="preserve"> </w:t>
+      </w:r>
+      <w:proofErr w:type="spellStart"/>
+      <w:r>
+        <w:rPr>
+          <w:lang w:val="fr-FR"/>
+        </w:rPr>
+        <w:t>sed</w:t>
+      </w:r>
+      <w:proofErr w:type="spellEnd"/>
+      <w:r>
+        <w:rPr>
+          <w:lang w:val="fr-FR"/>
+        </w:rPr>
+        <w:t xml:space="preserve"> </w:t>
+      </w:r>
+      <w:proofErr w:type="spellStart"/>
+      <w:r>
+        <w:rPr>
+          <w:lang w:val="fr-FR"/>
+        </w:rPr>
+        <w:t>viverra</w:t>
+      </w:r>
+      <w:proofErr w:type="spellEnd"/>
+      <w:r>
+        <w:rPr>
+          <w:lang w:val="fr-FR"/>
+        </w:rPr>
+        <w:t xml:space="preserve"> </w:t>
+      </w:r>
+      <w:proofErr w:type="spellStart"/>
+      <w:r>
+        <w:rPr>
+          <w:lang w:val="fr-FR"/>
+        </w:rPr>
+        <w:t>tellus</w:t>
+      </w:r>
+      <w:proofErr w:type="spellEnd"/>
+      <w:r>
+        <w:rPr>
+          <w:lang w:val="fr-FR"/>
+        </w:rPr>
+        <w:t xml:space="preserve">. Et </w:t>
+      </w:r>
+      <w:proofErr w:type="spellStart"/>
+      <w:r>
+        <w:rPr>
+          <w:lang w:val="fr-FR"/>
+        </w:rPr>
+        <w:t>ligula</w:t>
+      </w:r>
+      <w:proofErr w:type="spellEnd"/>
+      <w:r>
+        <w:rPr>
+          <w:lang w:val="fr-FR"/>
+        </w:rPr>
+        <w:t xml:space="preserve"> </w:t>
+      </w:r>
+      <w:proofErr w:type="spellStart"/>
+      <w:r>
+        <w:rPr>
+          <w:lang w:val="fr-FR"/>
+        </w:rPr>
+        <w:t>ullamcorper</w:t>
+      </w:r>
+      <w:proofErr w:type="spellEnd"/>
+      <w:r>
+        <w:rPr>
+          <w:lang w:val="fr-FR"/>
+        </w:rPr>
+        <w:t xml:space="preserve"> </w:t>
+      </w:r>
+      <w:proofErr w:type="spellStart"/>
+      <w:r>
+        <w:rPr>
+          <w:lang w:val="fr-FR"/>
+        </w:rPr>
+        <w:t>malesuada</w:t>
+      </w:r>
+      <w:proofErr w:type="spellEnd"/>
+      <w:r>
+        <w:rPr>
+          <w:lang w:val="fr-FR"/>
+        </w:rPr>
+        <w:t xml:space="preserve"> </w:t>
+      </w:r>
+      <w:proofErr w:type="spellStart"/>
+      <w:r>
+        <w:rPr>
+          <w:lang w:val="fr-FR"/>
+        </w:rPr>
+        <w:t>proin</w:t>
+      </w:r>
+      <w:proofErr w:type="spellEnd"/>
+      <w:r>
+        <w:rPr>
+          <w:lang w:val="fr-FR"/>
+        </w:rPr>
+        <w:t xml:space="preserve"> libero nunc </w:t>
+      </w:r>
+      <w:proofErr w:type="spellStart"/>
+      <w:r>
+        <w:rPr>
+          <w:lang w:val="fr-FR"/>
+        </w:rPr>
+        <w:t>consequat</w:t>
+      </w:r>
+      <w:proofErr w:type="spellEnd"/>
+      <w:r>
+        <w:rPr>
+          <w:lang w:val="fr-FR"/>
+        </w:rPr>
+        <w:t xml:space="preserve">. </w:t>
+      </w:r>
+      <w:proofErr w:type="spellStart"/>
+      <w:r>
+        <w:rPr>
+          <w:lang w:val="fr-FR"/>
+        </w:rPr>
+        <w:t>Proin</w:t>
+      </w:r>
+      <w:proofErr w:type="spellEnd"/>
+      <w:r>
+        <w:rPr>
+          <w:lang w:val="fr-FR"/>
+        </w:rPr>
+        <w:t xml:space="preserve"> libero nunc </w:t>
+      </w:r>
+      <w:proofErr w:type="spellStart"/>
+      <w:r>
+        <w:rPr>
+          <w:lang w:val="fr-FR"/>
+        </w:rPr>
+        <w:t>consequat</w:t>
+      </w:r>
+      <w:proofErr w:type="spellEnd"/>
+      <w:r>
+        <w:rPr>
+          <w:lang w:val="fr-FR"/>
+        </w:rPr>
+        <w:t xml:space="preserve"> </w:t>
+      </w:r>
+      <w:proofErr w:type="spellStart"/>
+      <w:r>
+        <w:rPr>
+          <w:lang w:val="fr-FR"/>
+        </w:rPr>
+        <w:t>interdum</w:t>
+      </w:r>
+      <w:proofErr w:type="spellEnd"/>
+      <w:r>
+        <w:rPr>
+          <w:lang w:val="fr-FR"/>
+        </w:rPr>
+        <w:t xml:space="preserve"> </w:t>
+      </w:r>
+      <w:proofErr w:type="spellStart"/>
+      <w:r>
+        <w:rPr>
+          <w:lang w:val="fr-FR"/>
+        </w:rPr>
+        <w:t>varius</w:t>
+      </w:r>
+      <w:proofErr w:type="spellEnd"/>
+      <w:r>
+        <w:rPr>
+          <w:lang w:val="fr-FR"/>
+        </w:rPr>
+        <w:t xml:space="preserve"> </w:t>
+      </w:r>
+      <w:proofErr w:type="spellStart"/>
+      <w:r>
+        <w:rPr>
+          <w:lang w:val="fr-FR"/>
+        </w:rPr>
+        <w:t>sit</w:t>
+      </w:r>
+      <w:proofErr w:type="spellEnd"/>
+      <w:r>
+        <w:rPr>
+          <w:lang w:val="fr-FR"/>
+        </w:rPr>
+        <w:t xml:space="preserve">. </w:t>
+      </w:r>
+      <w:proofErr w:type="spellStart"/>
+      <w:r>
+        <w:rPr>
+          <w:lang w:val="fr-FR"/>
+        </w:rPr>
+        <w:t>Maecenas</w:t>
+      </w:r>
+      <w:proofErr w:type="spellEnd"/>
+      <w:r>
+        <w:rPr>
+          <w:lang w:val="fr-FR"/>
+        </w:rPr>
+        <w:t xml:space="preserve"> </w:t>
+      </w:r>
+      <w:proofErr w:type="spellStart"/>
+      <w:r>
+        <w:rPr>
+          <w:lang w:val="fr-FR"/>
+        </w:rPr>
+        <w:t>pharetra</w:t>
+      </w:r>
+      <w:proofErr w:type="spellEnd"/>
+      <w:r>
+        <w:rPr>
+          <w:lang w:val="fr-FR"/>
+        </w:rPr>
+        <w:t xml:space="preserve"> </w:t>
+      </w:r>
+      <w:proofErr w:type="spellStart"/>
+      <w:r>
+        <w:rPr>
+          <w:lang w:val="fr-FR"/>
+        </w:rPr>
+        <w:t>convallis</w:t>
+      </w:r>
+      <w:proofErr w:type="spellEnd"/>
+      <w:r>
+        <w:rPr>
+          <w:lang w:val="fr-FR"/>
+        </w:rPr>
+        <w:t xml:space="preserve"> </w:t>
+      </w:r>
+      <w:proofErr w:type="spellStart"/>
+      <w:r>
+        <w:rPr>
+          <w:lang w:val="fr-FR"/>
+        </w:rPr>
+        <w:t>posuere</w:t>
+      </w:r>
+      <w:proofErr w:type="spellEnd"/>
+      <w:r>
+        <w:rPr>
+          <w:lang w:val="fr-FR"/>
+        </w:rPr>
+        <w:t xml:space="preserve"> morbi </w:t>
+      </w:r>
+      <w:proofErr w:type="spellStart"/>
+      <w:r>
+        <w:rPr>
+          <w:lang w:val="fr-FR"/>
+        </w:rPr>
+        <w:t>leo</w:t>
+      </w:r>
+      <w:proofErr w:type="spellEnd"/>
+      <w:r>
+        <w:rPr>
+          <w:lang w:val="fr-FR"/>
+        </w:rPr>
+        <w:t xml:space="preserve">. Ipsum </w:t>
+      </w:r>
+      <w:proofErr w:type="spellStart"/>
+      <w:r>
+        <w:rPr>
+          <w:lang w:val="fr-FR"/>
+        </w:rPr>
+        <w:t>dolor</w:t>
+      </w:r>
+      <w:proofErr w:type="spellEnd"/>
+      <w:r>
+        <w:rPr>
+          <w:lang w:val="fr-FR"/>
+        </w:rPr>
+        <w:t xml:space="preserve"> </w:t>
+      </w:r>
+      <w:proofErr w:type="spellStart"/>
+      <w:r>
+        <w:rPr>
+          <w:lang w:val="fr-FR"/>
+        </w:rPr>
+        <w:t>sit</w:t>
+      </w:r>
+      <w:proofErr w:type="spellEnd"/>
+      <w:r>
+        <w:rPr>
+          <w:lang w:val="fr-FR"/>
+        </w:rPr>
+        <w:t xml:space="preserve"> </w:t>
+      </w:r>
+      <w:proofErr w:type="spellStart"/>
+      <w:r>
+        <w:rPr>
+          <w:lang w:val="fr-FR"/>
+        </w:rPr>
+        <w:t>amet</w:t>
+      </w:r>
+      <w:proofErr w:type="spellEnd"/>
+      <w:r>
+        <w:rPr>
+          <w:lang w:val="fr-FR"/>
+        </w:rPr>
+        <w:t xml:space="preserve"> </w:t>
+      </w:r>
+      <w:proofErr w:type="spellStart"/>
+      <w:r>
+        <w:rPr>
+          <w:lang w:val="fr-FR"/>
+        </w:rPr>
+        <w:t>consectetur</w:t>
+      </w:r>
+      <w:proofErr w:type="spellEnd"/>
+      <w:r>
+        <w:rPr>
+          <w:lang w:val="fr-FR"/>
+        </w:rPr>
+        <w:t xml:space="preserve">. </w:t>
+      </w:r>
+      <w:proofErr w:type="spellStart"/>
+      <w:r>
+        <w:rPr>
+          <w:lang w:val="fr-FR"/>
+        </w:rPr>
+        <w:t>Dolor</w:t>
+      </w:r>
+      <w:proofErr w:type="spellEnd"/>
+      <w:r>
+        <w:rPr>
+          <w:lang w:val="fr-FR"/>
+        </w:rPr>
+        <w:t xml:space="preserve"> </w:t>
+      </w:r>
+      <w:proofErr w:type="spellStart"/>
+      <w:r>
+        <w:rPr>
+          <w:lang w:val="fr-FR"/>
+        </w:rPr>
+        <w:t>sit</w:t>
+      </w:r>
+      <w:proofErr w:type="spellEnd"/>
+      <w:r>
+        <w:rPr>
+          <w:lang w:val="fr-FR"/>
+        </w:rPr>
+        <w:t xml:space="preserve"> </w:t>
+      </w:r>
+      <w:proofErr w:type="spellStart"/>
+      <w:r>
+        <w:rPr>
+          <w:lang w:val="fr-FR"/>
+        </w:rPr>
+        <w:t>amet</w:t>
+      </w:r>
+      <w:proofErr w:type="spellEnd"/>
+      <w:r>
+        <w:rPr>
+          <w:lang w:val="fr-FR"/>
+        </w:rPr>
+        <w:t xml:space="preserve"> </w:t>
+      </w:r>
+      <w:proofErr w:type="spellStart"/>
+      <w:r>
+        <w:rPr>
+          <w:lang w:val="fr-FR"/>
+        </w:rPr>
+        <w:t>consectetur</w:t>
+      </w:r>
+      <w:proofErr w:type="spellEnd"/>
+      <w:r>
+        <w:rPr>
+          <w:lang w:val="fr-FR"/>
+        </w:rPr>
+        <w:t xml:space="preserve"> </w:t>
+      </w:r>
+      <w:proofErr w:type="spellStart"/>
+      <w:r>
+        <w:rPr>
+          <w:lang w:val="fr-FR"/>
+        </w:rPr>
+        <w:t>adipiscing</w:t>
+      </w:r>
+      <w:proofErr w:type="spellEnd"/>
+      <w:r>
+        <w:rPr>
+          <w:lang w:val="fr-FR"/>
+        </w:rPr>
+        <w:t xml:space="preserve"> </w:t>
+      </w:r>
+      <w:proofErr w:type="spellStart"/>
+      <w:r>
+        <w:rPr>
+          <w:lang w:val="fr-FR"/>
+        </w:rPr>
+        <w:t>elit</w:t>
+      </w:r>
+      <w:proofErr w:type="spellEnd"/>
+      <w:r>
+        <w:rPr>
+          <w:lang w:val="fr-FR"/>
+        </w:rPr>
+        <w:t xml:space="preserve"> duis tristique. </w:t>
+      </w:r>
+      <w:proofErr w:type="spellStart"/>
+      <w:r>
+        <w:rPr>
+          <w:lang w:val="fr-FR"/>
+        </w:rPr>
+        <w:t>Sit</w:t>
+      </w:r>
+      <w:proofErr w:type="spellEnd"/>
+      <w:r>
+        <w:rPr>
+          <w:lang w:val="fr-FR"/>
+        </w:rPr>
+        <w:t xml:space="preserve"> </w:t>
+      </w:r>
+      <w:proofErr w:type="spellStart"/>
+      <w:r>
+        <w:rPr>
+          <w:lang w:val="fr-FR"/>
+        </w:rPr>
+        <w:t>amet</w:t>
+      </w:r>
+      <w:proofErr w:type="spellEnd"/>
+      <w:r>
+        <w:rPr>
+          <w:lang w:val="fr-FR"/>
+        </w:rPr>
+        <w:t xml:space="preserve"> cursus </w:t>
+      </w:r>
+      <w:proofErr w:type="spellStart"/>
+      <w:r>
+        <w:rPr>
+          <w:lang w:val="fr-FR"/>
+        </w:rPr>
+        <w:t>sit</w:t>
+      </w:r>
+      <w:proofErr w:type="spellEnd"/>
+      <w:r>
+        <w:rPr>
+          <w:lang w:val="fr-FR"/>
+        </w:rPr>
+        <w:t xml:space="preserve"> </w:t>
+      </w:r>
+      <w:proofErr w:type="spellStart"/>
+      <w:r>
+        <w:rPr>
+          <w:lang w:val="fr-FR"/>
+        </w:rPr>
+        <w:t>amet</w:t>
+      </w:r>
+      <w:proofErr w:type="spellEnd"/>
+      <w:r>
+        <w:rPr>
+          <w:lang w:val="fr-FR"/>
+        </w:rPr>
+        <w:t xml:space="preserve"> dictum </w:t>
+      </w:r>
+      <w:proofErr w:type="spellStart"/>
+      <w:r>
+        <w:rPr>
+          <w:lang w:val="fr-FR"/>
+        </w:rPr>
+        <w:t>sit</w:t>
+      </w:r>
+      <w:proofErr w:type="spellEnd"/>
+      <w:r>
+        <w:rPr>
+          <w:lang w:val="fr-FR"/>
+        </w:rPr>
+        <w:t xml:space="preserve">. Non </w:t>
+      </w:r>
+      <w:proofErr w:type="spellStart"/>
+      <w:r>
+        <w:rPr>
+          <w:lang w:val="fr-FR"/>
+        </w:rPr>
+        <w:t>sodales</w:t>
+      </w:r>
+      <w:proofErr w:type="spellEnd"/>
+      <w:r>
+        <w:rPr>
+          <w:lang w:val="fr-FR"/>
+        </w:rPr>
+        <w:t xml:space="preserve"> </w:t>
+      </w:r>
+      <w:proofErr w:type="spellStart"/>
+      <w:r>
+        <w:rPr>
+          <w:lang w:val="fr-FR"/>
+        </w:rPr>
+        <w:t>neque</w:t>
+      </w:r>
+      <w:proofErr w:type="spellEnd"/>
+      <w:r>
+        <w:rPr>
+          <w:lang w:val="fr-FR"/>
+        </w:rPr>
+        <w:t xml:space="preserve"> </w:t>
+      </w:r>
+      <w:proofErr w:type="spellStart"/>
+      <w:r>
+        <w:rPr>
+          <w:lang w:val="fr-FR"/>
+        </w:rPr>
+        <w:t>sodales</w:t>
+      </w:r>
+      <w:proofErr w:type="spellEnd"/>
+      <w:r>
+        <w:rPr>
+          <w:lang w:val="fr-FR"/>
+        </w:rPr>
+        <w:t xml:space="preserve"> ut </w:t>
+      </w:r>
+      <w:proofErr w:type="spellStart"/>
+      <w:r>
+        <w:rPr>
+          <w:lang w:val="fr-FR"/>
+        </w:rPr>
+        <w:t>etiam</w:t>
+      </w:r>
+      <w:proofErr w:type="spellEnd"/>
+      <w:r>
+        <w:rPr>
+          <w:lang w:val="fr-FR"/>
+        </w:rPr>
+        <w:t xml:space="preserve"> </w:t>
+      </w:r>
+      <w:proofErr w:type="spellStart"/>
+      <w:r>
+        <w:rPr>
+          <w:lang w:val="fr-FR"/>
+        </w:rPr>
+        <w:t>sit</w:t>
+      </w:r>
+      <w:proofErr w:type="spellEnd"/>
+      <w:r>
+        <w:rPr>
+          <w:lang w:val="fr-FR"/>
+        </w:rPr>
+        <w:t xml:space="preserve"> </w:t>
+      </w:r>
+      <w:proofErr w:type="spellStart"/>
+      <w:r>
+        <w:rPr>
+          <w:lang w:val="fr-FR"/>
+        </w:rPr>
+        <w:t>amet</w:t>
+      </w:r>
+      <w:proofErr w:type="spellEnd"/>
+      <w:r>
+        <w:rPr>
+          <w:lang w:val="fr-FR"/>
+        </w:rPr>
+        <w:t xml:space="preserve">. </w:t>
+      </w:r>
+      <w:proofErr w:type="spellStart"/>
+      <w:r>
+        <w:rPr>
+          <w:lang w:val="fr-FR"/>
+        </w:rPr>
+        <w:t>Fermentum</w:t>
+      </w:r>
+      <w:proofErr w:type="spellEnd"/>
+      <w:r>
+        <w:rPr>
+          <w:lang w:val="fr-FR"/>
+        </w:rPr>
+        <w:t xml:space="preserve"> </w:t>
+      </w:r>
+      <w:proofErr w:type="spellStart"/>
+      <w:r>
+        <w:rPr>
+          <w:lang w:val="fr-FR"/>
+        </w:rPr>
+        <w:t>odio</w:t>
+      </w:r>
+      <w:proofErr w:type="spellEnd"/>
+      <w:r>
+        <w:rPr>
+          <w:lang w:val="fr-FR"/>
+        </w:rPr>
+        <w:t xml:space="preserve"> eu </w:t>
+      </w:r>
+      <w:proofErr w:type="spellStart"/>
+      <w:r>
+        <w:rPr>
+          <w:lang w:val="fr-FR"/>
+        </w:rPr>
+        <w:t>feugiat</w:t>
+      </w:r>
+      <w:proofErr w:type="spellEnd"/>
+      <w:r>
+        <w:rPr>
+          <w:lang w:val="fr-FR"/>
+        </w:rPr>
+        <w:t xml:space="preserve"> pretium </w:t>
+      </w:r>
+      <w:proofErr w:type="spellStart"/>
+      <w:r>
+        <w:rPr>
+          <w:lang w:val="fr-FR"/>
+        </w:rPr>
+        <w:t>nibh</w:t>
+      </w:r>
+      <w:proofErr w:type="spellEnd"/>
+      <w:r>
+        <w:rPr>
+          <w:lang w:val="fr-FR"/>
+        </w:rPr>
+        <w:t xml:space="preserve"> ipsum. </w:t>
+      </w:r>
+      <w:proofErr w:type="spellStart"/>
+      <w:r>
+        <w:rPr>
+          <w:lang w:val="fr-FR"/>
+        </w:rPr>
+        <w:t>Neque</w:t>
+      </w:r>
+      <w:proofErr w:type="spellEnd"/>
+      <w:r>
+        <w:rPr>
+          <w:lang w:val="fr-FR"/>
+        </w:rPr>
+        <w:t xml:space="preserve"> </w:t>
+      </w:r>
+      <w:proofErr w:type="spellStart"/>
+      <w:r>
+        <w:rPr>
+          <w:lang w:val="fr-FR"/>
+        </w:rPr>
+        <w:t>aliquam</w:t>
+      </w:r>
+      <w:proofErr w:type="spellEnd"/>
+      <w:r>
+        <w:rPr>
+          <w:lang w:val="fr-FR"/>
+        </w:rPr>
+        <w:t xml:space="preserve"> </w:t>
+      </w:r>
+      <w:proofErr w:type="spellStart"/>
+      <w:r>
+        <w:rPr>
+          <w:lang w:val="fr-FR"/>
+        </w:rPr>
+        <w:t>vestibulum</w:t>
+      </w:r>
+      <w:proofErr w:type="spellEnd"/>
+      <w:r>
+        <w:rPr>
+          <w:lang w:val="fr-FR"/>
+        </w:rPr>
+        <w:t xml:space="preserve"> morbi </w:t>
+      </w:r>
+      <w:proofErr w:type="spellStart"/>
+      <w:r>
+        <w:rPr>
+          <w:lang w:val="fr-FR"/>
+        </w:rPr>
+        <w:t>blandit</w:t>
+      </w:r>
+      <w:proofErr w:type="spellEnd"/>
+      <w:r>
+        <w:rPr>
+          <w:lang w:val="fr-FR"/>
+        </w:rPr>
+        <w:t xml:space="preserve"> cursus </w:t>
+      </w:r>
+      <w:proofErr w:type="spellStart"/>
+      <w:r>
+        <w:rPr>
+          <w:lang w:val="fr-FR"/>
+        </w:rPr>
+        <w:t>risus</w:t>
+      </w:r>
+      <w:proofErr w:type="spellEnd"/>
+      <w:r>
+        <w:rPr>
+          <w:lang w:val="fr-FR"/>
+        </w:rPr>
+        <w:t xml:space="preserve"> at </w:t>
+      </w:r>
+      <w:proofErr w:type="spellStart"/>
+      <w:r>
+        <w:rPr>
+          <w:lang w:val="fr-FR"/>
+        </w:rPr>
+        <w:t>ultrices</w:t>
+      </w:r>
+      <w:proofErr w:type="spellEnd"/>
+      <w:r>
+        <w:rPr>
+          <w:lang w:val="fr-FR"/>
+        </w:rPr>
+        <w:t xml:space="preserve"> mi. </w:t>
+      </w:r>
+      <w:proofErr w:type="spellStart"/>
+      <w:r>
+        <w:rPr>
+          <w:lang w:val="fr-FR"/>
+        </w:rPr>
+        <w:t>Maecenas</w:t>
+      </w:r>
+      <w:proofErr w:type="spellEnd"/>
+      <w:r>
+        <w:rPr>
+          <w:lang w:val="fr-FR"/>
+        </w:rPr>
+        <w:t xml:space="preserve"> </w:t>
+      </w:r>
+      <w:proofErr w:type="spellStart"/>
+      <w:r>
+        <w:rPr>
+          <w:lang w:val="fr-FR"/>
+        </w:rPr>
+        <w:t>pharetra</w:t>
+      </w:r>
+      <w:proofErr w:type="spellEnd"/>
+      <w:r>
+        <w:rPr>
+          <w:lang w:val="fr-FR"/>
+        </w:rPr>
+        <w:t xml:space="preserve"> </w:t>
+      </w:r>
+      <w:proofErr w:type="spellStart"/>
+      <w:r>
+        <w:rPr>
+          <w:lang w:val="fr-FR"/>
+        </w:rPr>
+        <w:t>convallis</w:t>
+      </w:r>
+      <w:proofErr w:type="spellEnd"/>
+      <w:r>
+        <w:rPr>
+          <w:lang w:val="fr-FR"/>
+        </w:rPr>
+        <w:t xml:space="preserve"> </w:t>
+      </w:r>
+      <w:proofErr w:type="spellStart"/>
+      <w:r>
+        <w:rPr>
+          <w:lang w:val="fr-FR"/>
+        </w:rPr>
+        <w:t>posuere</w:t>
+      </w:r>
+      <w:proofErr w:type="spellEnd"/>
+      <w:r>
+        <w:rPr>
+          <w:lang w:val="fr-FR"/>
+        </w:rPr>
+        <w:t xml:space="preserve"> morbi. Bibendum ut tristique et </w:t>
+      </w:r>
+      <w:proofErr w:type="spellStart"/>
+      <w:r>
+        <w:rPr>
+          <w:lang w:val="fr-FR"/>
+        </w:rPr>
+        <w:t>egestas</w:t>
+      </w:r>
+      <w:proofErr w:type="spellEnd"/>
+      <w:r>
+        <w:rPr>
+          <w:lang w:val="fr-FR"/>
+        </w:rPr>
+        <w:t xml:space="preserve"> </w:t>
+      </w:r>
+      <w:proofErr w:type="spellStart"/>
+      <w:r>
+        <w:rPr>
+          <w:lang w:val="fr-FR"/>
+        </w:rPr>
+        <w:t>quis</w:t>
+      </w:r>
+      <w:proofErr w:type="spellEnd"/>
+      <w:r>
+        <w:rPr>
+          <w:lang w:val="fr-FR"/>
+        </w:rPr>
+        <w:t xml:space="preserve"> ipsum suspendisse.</w:t>
       </w:r>
     </w:p>
     <w:p>
@@ -101,13 +1013,925 @@
         </w:rPr>
       </w:pPr>
       <w:r>
-        <w:t xml:space="preserve">Lorem ipsum dolor sit amet, consectetur adipiscing elit, sed do eiusmod tempor incididunt ut labore et dolore magna aliqua. </w:t>
-      </w:r>
-      <w:r>
-        <w:rPr>
-          <w:lang w:val="fr-FR"/>
-        </w:rPr>
-        <w:t>Purus faucibus ornare suspendisse sed nisi lacus sed viverra tellus. Et ligula ullamcorper malesuada proin libero nunc consequat. Proin libero nunc consequat interdum varius sit. Maecenas pharetra convallis posuere morbi leo. Ipsum dolor sit amet consectetur. Dolor sit amet consectetur adipiscing elit duis tristique. Sit amet cursus sit amet dictum sit. Non sodales neque sodales ut etiam sit amet. Fermentum odio eu feugiat pretium nibh ipsum. Neque aliquam vestibulum morbi blandit cursus risus at ultrices mi. Maecenas pharetra convallis posuere morbi. Bibendum ut tristique et egestas quis ipsum suspendisse.</w:t>
+        <w:t xml:space="preserve">Lorem ipsum dolor sit </w:t>
+      </w:r>
+      <w:proofErr w:type="spellStart"/>
+      <w:r>
+        <w:t>amet</w:t>
+      </w:r>
+      <w:proofErr w:type="spellEnd"/>
+      <w:r>
+        <w:t xml:space="preserve">, </w:t>
+      </w:r>
+      <w:proofErr w:type="spellStart"/>
+      <w:r>
+        <w:t>consectetur</w:t>
+      </w:r>
+      <w:proofErr w:type="spellEnd"/>
+      <w:r>
+        <w:t xml:space="preserve"> </w:t>
+      </w:r>
+      <w:proofErr w:type="spellStart"/>
+      <w:r>
+        <w:t>adipiscing</w:t>
+      </w:r>
+      <w:proofErr w:type="spellEnd"/>
+      <w:r>
+        <w:t xml:space="preserve"> </w:t>
+      </w:r>
+      <w:proofErr w:type="spellStart"/>
+      <w:r>
+        <w:t>elit</w:t>
+      </w:r>
+      <w:proofErr w:type="spellEnd"/>
+      <w:r>
+        <w:t xml:space="preserve">, sed do </w:t>
+      </w:r>
+      <w:proofErr w:type="spellStart"/>
+      <w:r>
+        <w:t>eiusmod</w:t>
+      </w:r>
+      <w:proofErr w:type="spellEnd"/>
+      <w:r>
+        <w:t xml:space="preserve"> </w:t>
+      </w:r>
+      <w:proofErr w:type="spellStart"/>
+      <w:r>
+        <w:t>tempor</w:t>
+      </w:r>
+      <w:proofErr w:type="spellEnd"/>
+      <w:r>
+        <w:t xml:space="preserve"> </w:t>
+      </w:r>
+      <w:proofErr w:type="spellStart"/>
+      <w:r>
+        <w:t>incididunt</w:t>
+      </w:r>
+      <w:proofErr w:type="spellEnd"/>
+      <w:r>
+        <w:t xml:space="preserve"> </w:t>
+      </w:r>
+      <w:proofErr w:type="spellStart"/>
+      <w:r>
+        <w:t>ut</w:t>
+      </w:r>
+      <w:proofErr w:type="spellEnd"/>
+      <w:r>
+        <w:t xml:space="preserve"> labore et dolore magna </w:t>
+      </w:r>
+      <w:proofErr w:type="spellStart"/>
+      <w:r>
+        <w:t>aliqua</w:t>
+      </w:r>
+      <w:proofErr w:type="spellEnd"/>
+      <w:r>
+        <w:t xml:space="preserve">. </w:t>
+      </w:r>
+      <w:r>
+        <w:rPr>
+          <w:lang w:val="fr-FR"/>
+        </w:rPr>
+        <w:t xml:space="preserve">Purus </w:t>
+      </w:r>
+      <w:proofErr w:type="spellStart"/>
+      <w:r>
+        <w:rPr>
+          <w:lang w:val="fr-FR"/>
+        </w:rPr>
+        <w:t>faucibus</w:t>
+      </w:r>
+      <w:proofErr w:type="spellEnd"/>
+      <w:r>
+        <w:rPr>
+          <w:lang w:val="fr-FR"/>
+        </w:rPr>
+        <w:t xml:space="preserve"> </w:t>
+      </w:r>
+      <w:proofErr w:type="spellStart"/>
+      <w:r>
+        <w:rPr>
+          <w:lang w:val="fr-FR"/>
+        </w:rPr>
+        <w:t>ornare</w:t>
+      </w:r>
+      <w:proofErr w:type="spellEnd"/>
+      <w:r>
+        <w:rPr>
+          <w:lang w:val="fr-FR"/>
+        </w:rPr>
+        <w:t xml:space="preserve"> suspendisse </w:t>
+      </w:r>
+      <w:proofErr w:type="spellStart"/>
+      <w:r>
+        <w:rPr>
+          <w:lang w:val="fr-FR"/>
+        </w:rPr>
+        <w:t>sed</w:t>
+      </w:r>
+      <w:proofErr w:type="spellEnd"/>
+      <w:r>
+        <w:rPr>
+          <w:lang w:val="fr-FR"/>
+        </w:rPr>
+        <w:t xml:space="preserve"> </w:t>
+      </w:r>
+      <w:proofErr w:type="spellStart"/>
+      <w:r>
+        <w:rPr>
+          <w:lang w:val="fr-FR"/>
+        </w:rPr>
+        <w:t>nisi</w:t>
+      </w:r>
+      <w:proofErr w:type="spellEnd"/>
+      <w:r>
+        <w:rPr>
+          <w:lang w:val="fr-FR"/>
+        </w:rPr>
+        <w:t xml:space="preserve"> </w:t>
+      </w:r>
+      <w:proofErr w:type="spellStart"/>
+      <w:r>
+        <w:rPr>
+          <w:lang w:val="fr-FR"/>
+        </w:rPr>
+        <w:t>lacus</w:t>
+      </w:r>
+      <w:proofErr w:type="spellEnd"/>
+      <w:r>
+        <w:rPr>
+          <w:lang w:val="fr-FR"/>
+        </w:rPr>
+        <w:t xml:space="preserve"> </w:t>
+      </w:r>
+      <w:proofErr w:type="spellStart"/>
+      <w:r>
+        <w:rPr>
+          <w:lang w:val="fr-FR"/>
+        </w:rPr>
+        <w:t>sed</w:t>
+      </w:r>
+      <w:proofErr w:type="spellEnd"/>
+      <w:r>
+        <w:rPr>
+          <w:lang w:val="fr-FR"/>
+        </w:rPr>
+        <w:t xml:space="preserve"> </w:t>
+      </w:r>
+      <w:proofErr w:type="spellStart"/>
+      <w:r>
+        <w:rPr>
+          <w:lang w:val="fr-FR"/>
+        </w:rPr>
+        <w:t>viverra</w:t>
+      </w:r>
+      <w:proofErr w:type="spellEnd"/>
+      <w:r>
+        <w:rPr>
+          <w:lang w:val="fr-FR"/>
+        </w:rPr>
+        <w:t xml:space="preserve"> </w:t>
+      </w:r>
+      <w:proofErr w:type="spellStart"/>
+      <w:r>
+        <w:rPr>
+          <w:lang w:val="fr-FR"/>
+        </w:rPr>
+        <w:t>tellus</w:t>
+      </w:r>
+      <w:proofErr w:type="spellEnd"/>
+      <w:r>
+        <w:rPr>
+          <w:lang w:val="fr-FR"/>
+        </w:rPr>
+        <w:t xml:space="preserve">. Et </w:t>
+      </w:r>
+      <w:proofErr w:type="spellStart"/>
+      <w:r>
+        <w:rPr>
+          <w:lang w:val="fr-FR"/>
+        </w:rPr>
+        <w:t>ligula</w:t>
+      </w:r>
+      <w:proofErr w:type="spellEnd"/>
+      <w:r>
+        <w:rPr>
+          <w:lang w:val="fr-FR"/>
+        </w:rPr>
+        <w:t xml:space="preserve"> </w:t>
+      </w:r>
+      <w:proofErr w:type="spellStart"/>
+      <w:r>
+        <w:rPr>
+          <w:lang w:val="fr-FR"/>
+        </w:rPr>
+        <w:t>ullamcorper</w:t>
+      </w:r>
+      <w:proofErr w:type="spellEnd"/>
+      <w:r>
+        <w:rPr>
+          <w:lang w:val="fr-FR"/>
+        </w:rPr>
+        <w:t xml:space="preserve"> </w:t>
+      </w:r>
+      <w:proofErr w:type="spellStart"/>
+      <w:r>
+        <w:rPr>
+          <w:lang w:val="fr-FR"/>
+        </w:rPr>
+        <w:t>malesuada</w:t>
+      </w:r>
+      <w:proofErr w:type="spellEnd"/>
+      <w:r>
+        <w:rPr>
+          <w:lang w:val="fr-FR"/>
+        </w:rPr>
+        <w:t xml:space="preserve"> </w:t>
+      </w:r>
+      <w:proofErr w:type="spellStart"/>
+      <w:r>
+        <w:rPr>
+          <w:lang w:val="fr-FR"/>
+        </w:rPr>
+        <w:t>proin</w:t>
+      </w:r>
+      <w:proofErr w:type="spellEnd"/>
+      <w:r>
+        <w:rPr>
+          <w:lang w:val="fr-FR"/>
+        </w:rPr>
+        <w:t xml:space="preserve"> libero nunc </w:t>
+      </w:r>
+      <w:proofErr w:type="spellStart"/>
+      <w:r>
+        <w:rPr>
+          <w:lang w:val="fr-FR"/>
+        </w:rPr>
+        <w:t>consequat</w:t>
+      </w:r>
+      <w:proofErr w:type="spellEnd"/>
+      <w:r>
+        <w:rPr>
+          <w:lang w:val="fr-FR"/>
+        </w:rPr>
+        <w:t xml:space="preserve">. </w:t>
+      </w:r>
+      <w:proofErr w:type="spellStart"/>
+      <w:r>
+        <w:rPr>
+          <w:lang w:val="fr-FR"/>
+        </w:rPr>
+        <w:t>Proin</w:t>
+      </w:r>
+      <w:proofErr w:type="spellEnd"/>
+      <w:r>
+        <w:rPr>
+          <w:lang w:val="fr-FR"/>
+        </w:rPr>
+        <w:t xml:space="preserve"> libero nunc </w:t>
+      </w:r>
+      <w:proofErr w:type="spellStart"/>
+      <w:r>
+        <w:rPr>
+          <w:lang w:val="fr-FR"/>
+        </w:rPr>
+        <w:t>consequat</w:t>
+      </w:r>
+      <w:proofErr w:type="spellEnd"/>
+      <w:r>
+        <w:rPr>
+          <w:lang w:val="fr-FR"/>
+        </w:rPr>
+        <w:t xml:space="preserve"> </w:t>
+      </w:r>
+      <w:proofErr w:type="spellStart"/>
+      <w:r>
+        <w:rPr>
+          <w:lang w:val="fr-FR"/>
+        </w:rPr>
+        <w:t>interdum</w:t>
+      </w:r>
+      <w:proofErr w:type="spellEnd"/>
+      <w:r>
+        <w:rPr>
+          <w:lang w:val="fr-FR"/>
+        </w:rPr>
+        <w:t xml:space="preserve"> </w:t>
+      </w:r>
+      <w:proofErr w:type="spellStart"/>
+      <w:r>
+        <w:rPr>
+          <w:lang w:val="fr-FR"/>
+        </w:rPr>
+        <w:t>varius</w:t>
+      </w:r>
+      <w:proofErr w:type="spellEnd"/>
+      <w:r>
+        <w:rPr>
+          <w:lang w:val="fr-FR"/>
+        </w:rPr>
+        <w:t xml:space="preserve"> </w:t>
+      </w:r>
+      <w:proofErr w:type="spellStart"/>
+      <w:r>
+        <w:rPr>
+          <w:lang w:val="fr-FR"/>
+        </w:rPr>
+        <w:t>sit</w:t>
+      </w:r>
+      <w:proofErr w:type="spellEnd"/>
+      <w:r>
+        <w:rPr>
+          <w:lang w:val="fr-FR"/>
+        </w:rPr>
+        <w:t xml:space="preserve">. </w:t>
+      </w:r>
+      <w:proofErr w:type="spellStart"/>
+      <w:r>
+        <w:rPr>
+          <w:lang w:val="fr-FR"/>
+        </w:rPr>
+        <w:t>Maecenas</w:t>
+      </w:r>
+      <w:proofErr w:type="spellEnd"/>
+      <w:r>
+        <w:rPr>
+          <w:lang w:val="fr-FR"/>
+        </w:rPr>
+        <w:t xml:space="preserve"> </w:t>
+      </w:r>
+      <w:proofErr w:type="spellStart"/>
+      <w:r>
+        <w:rPr>
+          <w:lang w:val="fr-FR"/>
+        </w:rPr>
+        <w:t>pharetra</w:t>
+      </w:r>
+      <w:proofErr w:type="spellEnd"/>
+      <w:r>
+        <w:rPr>
+          <w:lang w:val="fr-FR"/>
+        </w:rPr>
+        <w:t xml:space="preserve"> </w:t>
+      </w:r>
+      <w:proofErr w:type="spellStart"/>
+      <w:r>
+        <w:rPr>
+          <w:lang w:val="fr-FR"/>
+        </w:rPr>
+        <w:t>convallis</w:t>
+      </w:r>
+      <w:proofErr w:type="spellEnd"/>
+      <w:r>
+        <w:rPr>
+          <w:lang w:val="fr-FR"/>
+        </w:rPr>
+        <w:t xml:space="preserve"> </w:t>
+      </w:r>
+      <w:proofErr w:type="spellStart"/>
+      <w:r>
+        <w:rPr>
+          <w:lang w:val="fr-FR"/>
+        </w:rPr>
+        <w:t>posuere</w:t>
+      </w:r>
+      <w:proofErr w:type="spellEnd"/>
+      <w:r>
+        <w:rPr>
+          <w:lang w:val="fr-FR"/>
+        </w:rPr>
+        <w:t xml:space="preserve"> morbi </w:t>
+      </w:r>
+      <w:proofErr w:type="spellStart"/>
+      <w:r>
+        <w:rPr>
+          <w:lang w:val="fr-FR"/>
+        </w:rPr>
+        <w:t>leo</w:t>
+      </w:r>
+      <w:proofErr w:type="spellEnd"/>
+      <w:r>
+        <w:rPr>
+          <w:lang w:val="fr-FR"/>
+        </w:rPr>
+        <w:t xml:space="preserve">. Ipsum </w:t>
+      </w:r>
+      <w:proofErr w:type="spellStart"/>
+      <w:r>
+        <w:rPr>
+          <w:lang w:val="fr-FR"/>
+        </w:rPr>
+        <w:t>dolor</w:t>
+      </w:r>
+      <w:proofErr w:type="spellEnd"/>
+      <w:r>
+        <w:rPr>
+          <w:lang w:val="fr-FR"/>
+        </w:rPr>
+        <w:t xml:space="preserve"> </w:t>
+      </w:r>
+      <w:proofErr w:type="spellStart"/>
+      <w:r>
+        <w:rPr>
+          <w:lang w:val="fr-FR"/>
+        </w:rPr>
+        <w:t>sit</w:t>
+      </w:r>
+      <w:proofErr w:type="spellEnd"/>
+      <w:r>
+        <w:rPr>
+          <w:lang w:val="fr-FR"/>
+        </w:rPr>
+        <w:t xml:space="preserve"> </w:t>
+      </w:r>
+      <w:proofErr w:type="spellStart"/>
+      <w:r>
+        <w:rPr>
+          <w:lang w:val="fr-FR"/>
+        </w:rPr>
+        <w:t>amet</w:t>
+      </w:r>
+      <w:proofErr w:type="spellEnd"/>
+      <w:r>
+        <w:rPr>
+          <w:lang w:val="fr-FR"/>
+        </w:rPr>
+        <w:t xml:space="preserve"> </w:t>
+      </w:r>
+      <w:proofErr w:type="spellStart"/>
+      <w:r>
+        <w:rPr>
+          <w:lang w:val="fr-FR"/>
+        </w:rPr>
+        <w:t>consectetur</w:t>
+      </w:r>
+      <w:proofErr w:type="spellEnd"/>
+      <w:r>
+        <w:rPr>
+          <w:lang w:val="fr-FR"/>
+        </w:rPr>
+        <w:t xml:space="preserve">. </w:t>
+      </w:r>
+      <w:proofErr w:type="spellStart"/>
+      <w:r>
+        <w:rPr>
+          <w:lang w:val="fr-FR"/>
+        </w:rPr>
+        <w:t>Dolor</w:t>
+      </w:r>
+      <w:proofErr w:type="spellEnd"/>
+      <w:r>
+        <w:rPr>
+          <w:lang w:val="fr-FR"/>
+        </w:rPr>
+        <w:t xml:space="preserve"> </w:t>
+      </w:r>
+      <w:proofErr w:type="spellStart"/>
+      <w:r>
+        <w:rPr>
+          <w:lang w:val="fr-FR"/>
+        </w:rPr>
+        <w:t>sit</w:t>
+      </w:r>
+      <w:proofErr w:type="spellEnd"/>
+      <w:r>
+        <w:rPr>
+          <w:lang w:val="fr-FR"/>
+        </w:rPr>
+        <w:t xml:space="preserve"> </w:t>
+      </w:r>
+      <w:proofErr w:type="spellStart"/>
+      <w:r>
+        <w:rPr>
+          <w:lang w:val="fr-FR"/>
+        </w:rPr>
+        <w:t>amet</w:t>
+      </w:r>
+      <w:proofErr w:type="spellEnd"/>
+      <w:r>
+        <w:rPr>
+          <w:lang w:val="fr-FR"/>
+        </w:rPr>
+        <w:t xml:space="preserve"> </w:t>
+      </w:r>
+      <w:proofErr w:type="spellStart"/>
+      <w:r>
+        <w:rPr>
+          <w:lang w:val="fr-FR"/>
+        </w:rPr>
+        <w:t>consectetur</w:t>
+      </w:r>
+      <w:proofErr w:type="spellEnd"/>
+      <w:r>
+        <w:rPr>
+          <w:lang w:val="fr-FR"/>
+        </w:rPr>
+        <w:t xml:space="preserve"> </w:t>
+      </w:r>
+      <w:proofErr w:type="spellStart"/>
+      <w:r>
+        <w:rPr>
+          <w:lang w:val="fr-FR"/>
+        </w:rPr>
+        <w:t>adipiscing</w:t>
+      </w:r>
+      <w:proofErr w:type="spellEnd"/>
+      <w:r>
+        <w:rPr>
+          <w:lang w:val="fr-FR"/>
+        </w:rPr>
+        <w:t xml:space="preserve"> </w:t>
+      </w:r>
+      <w:proofErr w:type="spellStart"/>
+      <w:r>
+        <w:rPr>
+          <w:lang w:val="fr-FR"/>
+        </w:rPr>
+        <w:t>elit</w:t>
+      </w:r>
+      <w:proofErr w:type="spellEnd"/>
+      <w:r>
+        <w:rPr>
+          <w:lang w:val="fr-FR"/>
+        </w:rPr>
+        <w:t xml:space="preserve"> duis tristique. </w:t>
+      </w:r>
+      <w:proofErr w:type="spellStart"/>
+      <w:r>
+        <w:rPr>
+          <w:lang w:val="fr-FR"/>
+        </w:rPr>
+        <w:t>Sit</w:t>
+      </w:r>
+      <w:proofErr w:type="spellEnd"/>
+      <w:r>
+        <w:rPr>
+          <w:lang w:val="fr-FR"/>
+        </w:rPr>
+        <w:t xml:space="preserve"> </w:t>
+      </w:r>
+      <w:proofErr w:type="spellStart"/>
+      <w:r>
+        <w:rPr>
+          <w:lang w:val="fr-FR"/>
+        </w:rPr>
+        <w:t>amet</w:t>
+      </w:r>
+      <w:proofErr w:type="spellEnd"/>
+      <w:r>
+        <w:rPr>
+          <w:lang w:val="fr-FR"/>
+        </w:rPr>
+        <w:t xml:space="preserve"> cursus </w:t>
+      </w:r>
+      <w:proofErr w:type="spellStart"/>
+      <w:r>
+        <w:rPr>
+          <w:lang w:val="fr-FR"/>
+        </w:rPr>
+        <w:t>sit</w:t>
+      </w:r>
+      <w:proofErr w:type="spellEnd"/>
+      <w:r>
+        <w:rPr>
+          <w:lang w:val="fr-FR"/>
+        </w:rPr>
+        <w:t xml:space="preserve"> </w:t>
+      </w:r>
+      <w:proofErr w:type="spellStart"/>
+      <w:r>
+        <w:rPr>
+          <w:lang w:val="fr-FR"/>
+        </w:rPr>
+        <w:t>amet</w:t>
+      </w:r>
+      <w:proofErr w:type="spellEnd"/>
+      <w:r>
+        <w:rPr>
+          <w:lang w:val="fr-FR"/>
+        </w:rPr>
+        <w:t xml:space="preserve"> dictum </w:t>
+      </w:r>
+      <w:proofErr w:type="spellStart"/>
+      <w:r>
+        <w:rPr>
+          <w:lang w:val="fr-FR"/>
+        </w:rPr>
+        <w:t>sit</w:t>
+      </w:r>
+      <w:proofErr w:type="spellEnd"/>
+      <w:r>
+        <w:rPr>
+          <w:lang w:val="fr-FR"/>
+        </w:rPr>
+        <w:t xml:space="preserve">. Non </w:t>
+      </w:r>
+      <w:proofErr w:type="spellStart"/>
+      <w:r>
+        <w:rPr>
+          <w:lang w:val="fr-FR"/>
+        </w:rPr>
+        <w:t>sodales</w:t>
+      </w:r>
+      <w:proofErr w:type="spellEnd"/>
+      <w:r>
+        <w:rPr>
+          <w:lang w:val="fr-FR"/>
+        </w:rPr>
+        <w:t xml:space="preserve"> </w:t>
+      </w:r>
+      <w:proofErr w:type="spellStart"/>
+      <w:r>
+        <w:rPr>
+          <w:lang w:val="fr-FR"/>
+        </w:rPr>
+        <w:t>neque</w:t>
+      </w:r>
+      <w:proofErr w:type="spellEnd"/>
+      <w:r>
+        <w:rPr>
+          <w:lang w:val="fr-FR"/>
+        </w:rPr>
+        <w:t xml:space="preserve"> </w:t>
+      </w:r>
+      <w:proofErr w:type="spellStart"/>
+      <w:r>
+        <w:rPr>
+          <w:lang w:val="fr-FR"/>
+        </w:rPr>
+        <w:t>sodales</w:t>
+      </w:r>
+      <w:proofErr w:type="spellEnd"/>
+      <w:r>
+        <w:rPr>
+          <w:lang w:val="fr-FR"/>
+        </w:rPr>
+        <w:t xml:space="preserve"> ut </w:t>
+      </w:r>
+      <w:proofErr w:type="spellStart"/>
+      <w:r>
+        <w:rPr>
+          <w:lang w:val="fr-FR"/>
+        </w:rPr>
+        <w:t>etiam</w:t>
+      </w:r>
+      <w:proofErr w:type="spellEnd"/>
+      <w:r>
+        <w:rPr>
+          <w:lang w:val="fr-FR"/>
+        </w:rPr>
+        <w:t xml:space="preserve"> </w:t>
+      </w:r>
+      <w:proofErr w:type="spellStart"/>
+      <w:r>
+        <w:rPr>
+          <w:lang w:val="fr-FR"/>
+        </w:rPr>
+        <w:t>sit</w:t>
+      </w:r>
+      <w:proofErr w:type="spellEnd"/>
+      <w:r>
+        <w:rPr>
+          <w:lang w:val="fr-FR"/>
+        </w:rPr>
+        <w:t xml:space="preserve"> </w:t>
+      </w:r>
+      <w:proofErr w:type="spellStart"/>
+      <w:r>
+        <w:rPr>
+          <w:lang w:val="fr-FR"/>
+        </w:rPr>
+        <w:t>amet</w:t>
+      </w:r>
+      <w:proofErr w:type="spellEnd"/>
+      <w:r>
+        <w:rPr>
+          <w:lang w:val="fr-FR"/>
+        </w:rPr>
+        <w:t xml:space="preserve">. </w:t>
+      </w:r>
+      <w:proofErr w:type="spellStart"/>
+      <w:r>
+        <w:rPr>
+          <w:lang w:val="fr-FR"/>
+        </w:rPr>
+        <w:t>Fermentum</w:t>
+      </w:r>
+      <w:proofErr w:type="spellEnd"/>
+      <w:r>
+        <w:rPr>
+          <w:lang w:val="fr-FR"/>
+        </w:rPr>
+        <w:t xml:space="preserve"> </w:t>
+      </w:r>
+      <w:proofErr w:type="spellStart"/>
+      <w:r>
+        <w:rPr>
+          <w:lang w:val="fr-FR"/>
+        </w:rPr>
+        <w:t>odio</w:t>
+      </w:r>
+      <w:proofErr w:type="spellEnd"/>
+      <w:r>
+        <w:rPr>
+          <w:lang w:val="fr-FR"/>
+        </w:rPr>
+        <w:t xml:space="preserve"> eu </w:t>
+      </w:r>
+      <w:proofErr w:type="spellStart"/>
+      <w:r>
+        <w:rPr>
+          <w:lang w:val="fr-FR"/>
+        </w:rPr>
+        <w:t>feugiat</w:t>
+      </w:r>
+      <w:proofErr w:type="spellEnd"/>
+      <w:r>
+        <w:rPr>
+          <w:lang w:val="fr-FR"/>
+        </w:rPr>
+        <w:t xml:space="preserve"> pretium </w:t>
+      </w:r>
+      <w:proofErr w:type="spellStart"/>
+      <w:r>
+        <w:rPr>
+          <w:lang w:val="fr-FR"/>
+        </w:rPr>
+        <w:t>nibh</w:t>
+      </w:r>
+      <w:proofErr w:type="spellEnd"/>
+      <w:r>
+        <w:rPr>
+          <w:lang w:val="fr-FR"/>
+        </w:rPr>
+        <w:t xml:space="preserve"> ipsum. </w:t>
+      </w:r>
+      <w:proofErr w:type="spellStart"/>
+      <w:r>
+        <w:rPr>
+          <w:lang w:val="fr-FR"/>
+        </w:rPr>
+        <w:t>Neque</w:t>
+      </w:r>
+      <w:proofErr w:type="spellEnd"/>
+      <w:r>
+        <w:rPr>
+          <w:lang w:val="fr-FR"/>
+        </w:rPr>
+        <w:t xml:space="preserve"> </w:t>
+      </w:r>
+      <w:proofErr w:type="spellStart"/>
+      <w:r>
+        <w:rPr>
+          <w:lang w:val="fr-FR"/>
+        </w:rPr>
+        <w:t>aliquam</w:t>
+      </w:r>
+      <w:proofErr w:type="spellEnd"/>
+      <w:r>
+        <w:rPr>
+          <w:lang w:val="fr-FR"/>
+        </w:rPr>
+        <w:t xml:space="preserve"> </w:t>
+      </w:r>
+      <w:proofErr w:type="spellStart"/>
+      <w:r>
+        <w:rPr>
+          <w:lang w:val="fr-FR"/>
+        </w:rPr>
+        <w:t>vestibulum</w:t>
+      </w:r>
+      <w:proofErr w:type="spellEnd"/>
+      <w:r>
+        <w:rPr>
+          <w:lang w:val="fr-FR"/>
+        </w:rPr>
+        <w:t xml:space="preserve"> morbi </w:t>
+      </w:r>
+      <w:proofErr w:type="spellStart"/>
+      <w:r>
+        <w:rPr>
+          <w:lang w:val="fr-FR"/>
+        </w:rPr>
+        <w:t>blandit</w:t>
+      </w:r>
+      <w:proofErr w:type="spellEnd"/>
+      <w:r>
+        <w:rPr>
+          <w:lang w:val="fr-FR"/>
+        </w:rPr>
+        <w:t xml:space="preserve"> cursus </w:t>
+      </w:r>
+      <w:proofErr w:type="spellStart"/>
+      <w:r>
+        <w:rPr>
+          <w:lang w:val="fr-FR"/>
+        </w:rPr>
+        <w:t>risus</w:t>
+      </w:r>
+      <w:proofErr w:type="spellEnd"/>
+      <w:r>
+        <w:rPr>
+          <w:lang w:val="fr-FR"/>
+        </w:rPr>
+        <w:t xml:space="preserve"> at </w:t>
+      </w:r>
+      <w:proofErr w:type="spellStart"/>
+      <w:r>
+        <w:rPr>
+          <w:lang w:val="fr-FR"/>
+        </w:rPr>
+        <w:t>ultrices</w:t>
+      </w:r>
+      <w:proofErr w:type="spellEnd"/>
+      <w:r>
+        <w:rPr>
+          <w:lang w:val="fr-FR"/>
+        </w:rPr>
+        <w:t xml:space="preserve"> mi. </w:t>
+      </w:r>
+      <w:proofErr w:type="spellStart"/>
+      <w:r>
+        <w:rPr>
+          <w:lang w:val="fr-FR"/>
+        </w:rPr>
+        <w:t>Maecenas</w:t>
+      </w:r>
+      <w:proofErr w:type="spellEnd"/>
+      <w:r>
+        <w:rPr>
+          <w:lang w:val="fr-FR"/>
+        </w:rPr>
+        <w:t xml:space="preserve"> </w:t>
+      </w:r>
+      <w:proofErr w:type="spellStart"/>
+      <w:r>
+        <w:rPr>
+          <w:lang w:val="fr-FR"/>
+        </w:rPr>
+        <w:t>pharetra</w:t>
+      </w:r>
+      <w:proofErr w:type="spellEnd"/>
+      <w:r>
+        <w:rPr>
+          <w:lang w:val="fr-FR"/>
+        </w:rPr>
+        <w:t xml:space="preserve"> </w:t>
+      </w:r>
+      <w:proofErr w:type="spellStart"/>
+      <w:r>
+        <w:rPr>
+          <w:lang w:val="fr-FR"/>
+        </w:rPr>
+        <w:t>convallis</w:t>
+      </w:r>
+      <w:proofErr w:type="spellEnd"/>
+      <w:r>
+        <w:rPr>
+          <w:lang w:val="fr-FR"/>
+        </w:rPr>
+        <w:t xml:space="preserve"> </w:t>
+      </w:r>
+      <w:proofErr w:type="spellStart"/>
+      <w:r>
+        <w:rPr>
+          <w:lang w:val="fr-FR"/>
+        </w:rPr>
+        <w:t>posuere</w:t>
+      </w:r>
+      <w:proofErr w:type="spellEnd"/>
+      <w:r>
+        <w:rPr>
+          <w:lang w:val="fr-FR"/>
+        </w:rPr>
+        <w:t xml:space="preserve"> morbi. Bibendum ut tristique et </w:t>
+      </w:r>
+      <w:proofErr w:type="spellStart"/>
+      <w:r>
+        <w:rPr>
+          <w:lang w:val="fr-FR"/>
+        </w:rPr>
+        <w:t>egestas</w:t>
+      </w:r>
+      <w:proofErr w:type="spellEnd"/>
+      <w:r>
+        <w:rPr>
+          <w:lang w:val="fr-FR"/>
+        </w:rPr>
+        <w:t xml:space="preserve"> </w:t>
+      </w:r>
+      <w:proofErr w:type="spellStart"/>
+      <w:r>
+        <w:rPr>
+          <w:lang w:val="fr-FR"/>
+        </w:rPr>
+        <w:t>quis</w:t>
+      </w:r>
+      <w:proofErr w:type="spellEnd"/>
+      <w:r>
+        <w:rPr>
+          <w:lang w:val="fr-FR"/>
+        </w:rPr>
+        <w:t xml:space="preserve"> ipsum suspendisse.</w:t>
       </w:r>
     </w:p>
     <w:p>
@@ -244,7 +2068,15 @@
         <w:pStyle w:val="Corpsdetexte"/>
       </w:pPr>
       <w:r>
-        <w:t>pt. Arial Bold for stats numbers. 11 pt Arial Bold for stats content.</w:t>
+        <w:t xml:space="preserve">pt. Arial Bold for stats numbers. 11 </w:t>
+      </w:r>
+      <w:proofErr w:type="spellStart"/>
+      <w:r>
+        <w:t>pt</w:t>
+      </w:r>
+      <w:proofErr w:type="spellEnd"/>
+      <w:r>
+        <w:t xml:space="preserve"> Arial Bold for stats content.</w:t>
       </w:r>
     </w:p>
     <w:p>
@@ -271,13 +2103,925 @@
         </w:rPr>
       </w:pPr>
       <w:r>
-        <w:t xml:space="preserve">Lorem ipsum dolor sit amet, consectetur adipiscing elit, sed do eiusmod tempor incididunt ut labore et dolore magna aliqua. </w:t>
-      </w:r>
-      <w:r>
-        <w:rPr>
-          <w:lang w:val="fr-FR"/>
-        </w:rPr>
-        <w:t>Purus faucibus ornare suspendisse sed nisi lacus sed viverra tellus. Et ligula ullamcorper malesuada proin libero nunc consequat. Proin libero nunc consequat interdum varius sit. Maecenas pharetra convallis posuere morbi leo. Ipsum dolor sit amet consectetur. Dolor sit amet consectetur adipiscing elit duis tristique. Sit amet cursus sit amet dictum sit. Non sodales neque sodales ut etiam sit amet. Fermentum odio eu feugiat pretium nibh ipsum. Neque aliquam vestibulum morbi blandit cursus risus at ultrices mi. Maecenas pharetra convallis posuere morbi. Bibendum ut tristique et egestas quis ipsum suspendisse.</w:t>
+        <w:t xml:space="preserve">Lorem ipsum dolor sit </w:t>
+      </w:r>
+      <w:proofErr w:type="spellStart"/>
+      <w:r>
+        <w:t>amet</w:t>
+      </w:r>
+      <w:proofErr w:type="spellEnd"/>
+      <w:r>
+        <w:t xml:space="preserve">, </w:t>
+      </w:r>
+      <w:proofErr w:type="spellStart"/>
+      <w:r>
+        <w:t>consectetur</w:t>
+      </w:r>
+      <w:proofErr w:type="spellEnd"/>
+      <w:r>
+        <w:t xml:space="preserve"> </w:t>
+      </w:r>
+      <w:proofErr w:type="spellStart"/>
+      <w:r>
+        <w:t>adipiscing</w:t>
+      </w:r>
+      <w:proofErr w:type="spellEnd"/>
+      <w:r>
+        <w:t xml:space="preserve"> </w:t>
+      </w:r>
+      <w:proofErr w:type="spellStart"/>
+      <w:r>
+        <w:t>elit</w:t>
+      </w:r>
+      <w:proofErr w:type="spellEnd"/>
+      <w:r>
+        <w:t xml:space="preserve">, sed do </w:t>
+      </w:r>
+      <w:proofErr w:type="spellStart"/>
+      <w:r>
+        <w:t>eiusmod</w:t>
+      </w:r>
+      <w:proofErr w:type="spellEnd"/>
+      <w:r>
+        <w:t xml:space="preserve"> </w:t>
+      </w:r>
+      <w:proofErr w:type="spellStart"/>
+      <w:r>
+        <w:t>tempor</w:t>
+      </w:r>
+      <w:proofErr w:type="spellEnd"/>
+      <w:r>
+        <w:t xml:space="preserve"> </w:t>
+      </w:r>
+      <w:proofErr w:type="spellStart"/>
+      <w:r>
+        <w:t>incididunt</w:t>
+      </w:r>
+      <w:proofErr w:type="spellEnd"/>
+      <w:r>
+        <w:t xml:space="preserve"> </w:t>
+      </w:r>
+      <w:proofErr w:type="spellStart"/>
+      <w:r>
+        <w:t>ut</w:t>
+      </w:r>
+      <w:proofErr w:type="spellEnd"/>
+      <w:r>
+        <w:t xml:space="preserve"> labore et dolore magna </w:t>
+      </w:r>
+      <w:proofErr w:type="spellStart"/>
+      <w:r>
+        <w:t>aliqua</w:t>
+      </w:r>
+      <w:proofErr w:type="spellEnd"/>
+      <w:r>
+        <w:t xml:space="preserve">. </w:t>
+      </w:r>
+      <w:r>
+        <w:rPr>
+          <w:lang w:val="fr-FR"/>
+        </w:rPr>
+        <w:t xml:space="preserve">Purus </w:t>
+      </w:r>
+      <w:proofErr w:type="spellStart"/>
+      <w:r>
+        <w:rPr>
+          <w:lang w:val="fr-FR"/>
+        </w:rPr>
+        <w:t>faucibus</w:t>
+      </w:r>
+      <w:proofErr w:type="spellEnd"/>
+      <w:r>
+        <w:rPr>
+          <w:lang w:val="fr-FR"/>
+        </w:rPr>
+        <w:t xml:space="preserve"> </w:t>
+      </w:r>
+      <w:proofErr w:type="spellStart"/>
+      <w:r>
+        <w:rPr>
+          <w:lang w:val="fr-FR"/>
+        </w:rPr>
+        <w:t>ornare</w:t>
+      </w:r>
+      <w:proofErr w:type="spellEnd"/>
+      <w:r>
+        <w:rPr>
+          <w:lang w:val="fr-FR"/>
+        </w:rPr>
+        <w:t xml:space="preserve"> suspendisse </w:t>
+      </w:r>
+      <w:proofErr w:type="spellStart"/>
+      <w:r>
+        <w:rPr>
+          <w:lang w:val="fr-FR"/>
+        </w:rPr>
+        <w:t>sed</w:t>
+      </w:r>
+      <w:proofErr w:type="spellEnd"/>
+      <w:r>
+        <w:rPr>
+          <w:lang w:val="fr-FR"/>
+        </w:rPr>
+        <w:t xml:space="preserve"> </w:t>
+      </w:r>
+      <w:proofErr w:type="spellStart"/>
+      <w:r>
+        <w:rPr>
+          <w:lang w:val="fr-FR"/>
+        </w:rPr>
+        <w:t>nisi</w:t>
+      </w:r>
+      <w:proofErr w:type="spellEnd"/>
+      <w:r>
+        <w:rPr>
+          <w:lang w:val="fr-FR"/>
+        </w:rPr>
+        <w:t xml:space="preserve"> </w:t>
+      </w:r>
+      <w:proofErr w:type="spellStart"/>
+      <w:r>
+        <w:rPr>
+          <w:lang w:val="fr-FR"/>
+        </w:rPr>
+        <w:t>lacus</w:t>
+      </w:r>
+      <w:proofErr w:type="spellEnd"/>
+      <w:r>
+        <w:rPr>
+          <w:lang w:val="fr-FR"/>
+        </w:rPr>
+        <w:t xml:space="preserve"> </w:t>
+      </w:r>
+      <w:proofErr w:type="spellStart"/>
+      <w:r>
+        <w:rPr>
+          <w:lang w:val="fr-FR"/>
+        </w:rPr>
+        <w:t>sed</w:t>
+      </w:r>
+      <w:proofErr w:type="spellEnd"/>
+      <w:r>
+        <w:rPr>
+          <w:lang w:val="fr-FR"/>
+        </w:rPr>
+        <w:t xml:space="preserve"> </w:t>
+      </w:r>
+      <w:proofErr w:type="spellStart"/>
+      <w:r>
+        <w:rPr>
+          <w:lang w:val="fr-FR"/>
+        </w:rPr>
+        <w:t>viverra</w:t>
+      </w:r>
+      <w:proofErr w:type="spellEnd"/>
+      <w:r>
+        <w:rPr>
+          <w:lang w:val="fr-FR"/>
+        </w:rPr>
+        <w:t xml:space="preserve"> </w:t>
+      </w:r>
+      <w:proofErr w:type="spellStart"/>
+      <w:r>
+        <w:rPr>
+          <w:lang w:val="fr-FR"/>
+        </w:rPr>
+        <w:t>tellus</w:t>
+      </w:r>
+      <w:proofErr w:type="spellEnd"/>
+      <w:r>
+        <w:rPr>
+          <w:lang w:val="fr-FR"/>
+        </w:rPr>
+        <w:t xml:space="preserve">. Et </w:t>
+      </w:r>
+      <w:proofErr w:type="spellStart"/>
+      <w:r>
+        <w:rPr>
+          <w:lang w:val="fr-FR"/>
+        </w:rPr>
+        <w:t>ligula</w:t>
+      </w:r>
+      <w:proofErr w:type="spellEnd"/>
+      <w:r>
+        <w:rPr>
+          <w:lang w:val="fr-FR"/>
+        </w:rPr>
+        <w:t xml:space="preserve"> </w:t>
+      </w:r>
+      <w:proofErr w:type="spellStart"/>
+      <w:r>
+        <w:rPr>
+          <w:lang w:val="fr-FR"/>
+        </w:rPr>
+        <w:t>ullamcorper</w:t>
+      </w:r>
+      <w:proofErr w:type="spellEnd"/>
+      <w:r>
+        <w:rPr>
+          <w:lang w:val="fr-FR"/>
+        </w:rPr>
+        <w:t xml:space="preserve"> </w:t>
+      </w:r>
+      <w:proofErr w:type="spellStart"/>
+      <w:r>
+        <w:rPr>
+          <w:lang w:val="fr-FR"/>
+        </w:rPr>
+        <w:t>malesuada</w:t>
+      </w:r>
+      <w:proofErr w:type="spellEnd"/>
+      <w:r>
+        <w:rPr>
+          <w:lang w:val="fr-FR"/>
+        </w:rPr>
+        <w:t xml:space="preserve"> </w:t>
+      </w:r>
+      <w:proofErr w:type="spellStart"/>
+      <w:r>
+        <w:rPr>
+          <w:lang w:val="fr-FR"/>
+        </w:rPr>
+        <w:t>proin</w:t>
+      </w:r>
+      <w:proofErr w:type="spellEnd"/>
+      <w:r>
+        <w:rPr>
+          <w:lang w:val="fr-FR"/>
+        </w:rPr>
+        <w:t xml:space="preserve"> libero nunc </w:t>
+      </w:r>
+      <w:proofErr w:type="spellStart"/>
+      <w:r>
+        <w:rPr>
+          <w:lang w:val="fr-FR"/>
+        </w:rPr>
+        <w:t>consequat</w:t>
+      </w:r>
+      <w:proofErr w:type="spellEnd"/>
+      <w:r>
+        <w:rPr>
+          <w:lang w:val="fr-FR"/>
+        </w:rPr>
+        <w:t xml:space="preserve">. </w:t>
+      </w:r>
+      <w:proofErr w:type="spellStart"/>
+      <w:r>
+        <w:rPr>
+          <w:lang w:val="fr-FR"/>
+        </w:rPr>
+        <w:t>Proin</w:t>
+      </w:r>
+      <w:proofErr w:type="spellEnd"/>
+      <w:r>
+        <w:rPr>
+          <w:lang w:val="fr-FR"/>
+        </w:rPr>
+        <w:t xml:space="preserve"> libero nunc </w:t>
+      </w:r>
+      <w:proofErr w:type="spellStart"/>
+      <w:r>
+        <w:rPr>
+          <w:lang w:val="fr-FR"/>
+        </w:rPr>
+        <w:t>consequat</w:t>
+      </w:r>
+      <w:proofErr w:type="spellEnd"/>
+      <w:r>
+        <w:rPr>
+          <w:lang w:val="fr-FR"/>
+        </w:rPr>
+        <w:t xml:space="preserve"> </w:t>
+      </w:r>
+      <w:proofErr w:type="spellStart"/>
+      <w:r>
+        <w:rPr>
+          <w:lang w:val="fr-FR"/>
+        </w:rPr>
+        <w:t>interdum</w:t>
+      </w:r>
+      <w:proofErr w:type="spellEnd"/>
+      <w:r>
+        <w:rPr>
+          <w:lang w:val="fr-FR"/>
+        </w:rPr>
+        <w:t xml:space="preserve"> </w:t>
+      </w:r>
+      <w:proofErr w:type="spellStart"/>
+      <w:r>
+        <w:rPr>
+          <w:lang w:val="fr-FR"/>
+        </w:rPr>
+        <w:t>varius</w:t>
+      </w:r>
+      <w:proofErr w:type="spellEnd"/>
+      <w:r>
+        <w:rPr>
+          <w:lang w:val="fr-FR"/>
+        </w:rPr>
+        <w:t xml:space="preserve"> </w:t>
+      </w:r>
+      <w:proofErr w:type="spellStart"/>
+      <w:r>
+        <w:rPr>
+          <w:lang w:val="fr-FR"/>
+        </w:rPr>
+        <w:t>sit</w:t>
+      </w:r>
+      <w:proofErr w:type="spellEnd"/>
+      <w:r>
+        <w:rPr>
+          <w:lang w:val="fr-FR"/>
+        </w:rPr>
+        <w:t xml:space="preserve">. </w:t>
+      </w:r>
+      <w:proofErr w:type="spellStart"/>
+      <w:r>
+        <w:rPr>
+          <w:lang w:val="fr-FR"/>
+        </w:rPr>
+        <w:t>Maecenas</w:t>
+      </w:r>
+      <w:proofErr w:type="spellEnd"/>
+      <w:r>
+        <w:rPr>
+          <w:lang w:val="fr-FR"/>
+        </w:rPr>
+        <w:t xml:space="preserve"> </w:t>
+      </w:r>
+      <w:proofErr w:type="spellStart"/>
+      <w:r>
+        <w:rPr>
+          <w:lang w:val="fr-FR"/>
+        </w:rPr>
+        <w:t>pharetra</w:t>
+      </w:r>
+      <w:proofErr w:type="spellEnd"/>
+      <w:r>
+        <w:rPr>
+          <w:lang w:val="fr-FR"/>
+        </w:rPr>
+        <w:t xml:space="preserve"> </w:t>
+      </w:r>
+      <w:proofErr w:type="spellStart"/>
+      <w:r>
+        <w:rPr>
+          <w:lang w:val="fr-FR"/>
+        </w:rPr>
+        <w:t>convallis</w:t>
+      </w:r>
+      <w:proofErr w:type="spellEnd"/>
+      <w:r>
+        <w:rPr>
+          <w:lang w:val="fr-FR"/>
+        </w:rPr>
+        <w:t xml:space="preserve"> </w:t>
+      </w:r>
+      <w:proofErr w:type="spellStart"/>
+      <w:r>
+        <w:rPr>
+          <w:lang w:val="fr-FR"/>
+        </w:rPr>
+        <w:t>posuere</w:t>
+      </w:r>
+      <w:proofErr w:type="spellEnd"/>
+      <w:r>
+        <w:rPr>
+          <w:lang w:val="fr-FR"/>
+        </w:rPr>
+        <w:t xml:space="preserve"> morbi </w:t>
+      </w:r>
+      <w:proofErr w:type="spellStart"/>
+      <w:r>
+        <w:rPr>
+          <w:lang w:val="fr-FR"/>
+        </w:rPr>
+        <w:t>leo</w:t>
+      </w:r>
+      <w:proofErr w:type="spellEnd"/>
+      <w:r>
+        <w:rPr>
+          <w:lang w:val="fr-FR"/>
+        </w:rPr>
+        <w:t xml:space="preserve">. Ipsum </w:t>
+      </w:r>
+      <w:proofErr w:type="spellStart"/>
+      <w:r>
+        <w:rPr>
+          <w:lang w:val="fr-FR"/>
+        </w:rPr>
+        <w:t>dolor</w:t>
+      </w:r>
+      <w:proofErr w:type="spellEnd"/>
+      <w:r>
+        <w:rPr>
+          <w:lang w:val="fr-FR"/>
+        </w:rPr>
+        <w:t xml:space="preserve"> </w:t>
+      </w:r>
+      <w:proofErr w:type="spellStart"/>
+      <w:r>
+        <w:rPr>
+          <w:lang w:val="fr-FR"/>
+        </w:rPr>
+        <w:t>sit</w:t>
+      </w:r>
+      <w:proofErr w:type="spellEnd"/>
+      <w:r>
+        <w:rPr>
+          <w:lang w:val="fr-FR"/>
+        </w:rPr>
+        <w:t xml:space="preserve"> </w:t>
+      </w:r>
+      <w:proofErr w:type="spellStart"/>
+      <w:r>
+        <w:rPr>
+          <w:lang w:val="fr-FR"/>
+        </w:rPr>
+        <w:t>amet</w:t>
+      </w:r>
+      <w:proofErr w:type="spellEnd"/>
+      <w:r>
+        <w:rPr>
+          <w:lang w:val="fr-FR"/>
+        </w:rPr>
+        <w:t xml:space="preserve"> </w:t>
+      </w:r>
+      <w:proofErr w:type="spellStart"/>
+      <w:r>
+        <w:rPr>
+          <w:lang w:val="fr-FR"/>
+        </w:rPr>
+        <w:t>consectetur</w:t>
+      </w:r>
+      <w:proofErr w:type="spellEnd"/>
+      <w:r>
+        <w:rPr>
+          <w:lang w:val="fr-FR"/>
+        </w:rPr>
+        <w:t xml:space="preserve">. </w:t>
+      </w:r>
+      <w:proofErr w:type="spellStart"/>
+      <w:r>
+        <w:rPr>
+          <w:lang w:val="fr-FR"/>
+        </w:rPr>
+        <w:t>Dolor</w:t>
+      </w:r>
+      <w:proofErr w:type="spellEnd"/>
+      <w:r>
+        <w:rPr>
+          <w:lang w:val="fr-FR"/>
+        </w:rPr>
+        <w:t xml:space="preserve"> </w:t>
+      </w:r>
+      <w:proofErr w:type="spellStart"/>
+      <w:r>
+        <w:rPr>
+          <w:lang w:val="fr-FR"/>
+        </w:rPr>
+        <w:t>sit</w:t>
+      </w:r>
+      <w:proofErr w:type="spellEnd"/>
+      <w:r>
+        <w:rPr>
+          <w:lang w:val="fr-FR"/>
+        </w:rPr>
+        <w:t xml:space="preserve"> </w:t>
+      </w:r>
+      <w:proofErr w:type="spellStart"/>
+      <w:r>
+        <w:rPr>
+          <w:lang w:val="fr-FR"/>
+        </w:rPr>
+        <w:t>amet</w:t>
+      </w:r>
+      <w:proofErr w:type="spellEnd"/>
+      <w:r>
+        <w:rPr>
+          <w:lang w:val="fr-FR"/>
+        </w:rPr>
+        <w:t xml:space="preserve"> </w:t>
+      </w:r>
+      <w:proofErr w:type="spellStart"/>
+      <w:r>
+        <w:rPr>
+          <w:lang w:val="fr-FR"/>
+        </w:rPr>
+        <w:t>consectetur</w:t>
+      </w:r>
+      <w:proofErr w:type="spellEnd"/>
+      <w:r>
+        <w:rPr>
+          <w:lang w:val="fr-FR"/>
+        </w:rPr>
+        <w:t xml:space="preserve"> </w:t>
+      </w:r>
+      <w:proofErr w:type="spellStart"/>
+      <w:r>
+        <w:rPr>
+          <w:lang w:val="fr-FR"/>
+        </w:rPr>
+        <w:t>adipiscing</w:t>
+      </w:r>
+      <w:proofErr w:type="spellEnd"/>
+      <w:r>
+        <w:rPr>
+          <w:lang w:val="fr-FR"/>
+        </w:rPr>
+        <w:t xml:space="preserve"> </w:t>
+      </w:r>
+      <w:proofErr w:type="spellStart"/>
+      <w:r>
+        <w:rPr>
+          <w:lang w:val="fr-FR"/>
+        </w:rPr>
+        <w:t>elit</w:t>
+      </w:r>
+      <w:proofErr w:type="spellEnd"/>
+      <w:r>
+        <w:rPr>
+          <w:lang w:val="fr-FR"/>
+        </w:rPr>
+        <w:t xml:space="preserve"> duis tristique. </w:t>
+      </w:r>
+      <w:proofErr w:type="spellStart"/>
+      <w:r>
+        <w:rPr>
+          <w:lang w:val="fr-FR"/>
+        </w:rPr>
+        <w:t>Sit</w:t>
+      </w:r>
+      <w:proofErr w:type="spellEnd"/>
+      <w:r>
+        <w:rPr>
+          <w:lang w:val="fr-FR"/>
+        </w:rPr>
+        <w:t xml:space="preserve"> </w:t>
+      </w:r>
+      <w:proofErr w:type="spellStart"/>
+      <w:r>
+        <w:rPr>
+          <w:lang w:val="fr-FR"/>
+        </w:rPr>
+        <w:t>amet</w:t>
+      </w:r>
+      <w:proofErr w:type="spellEnd"/>
+      <w:r>
+        <w:rPr>
+          <w:lang w:val="fr-FR"/>
+        </w:rPr>
+        <w:t xml:space="preserve"> cursus </w:t>
+      </w:r>
+      <w:proofErr w:type="spellStart"/>
+      <w:r>
+        <w:rPr>
+          <w:lang w:val="fr-FR"/>
+        </w:rPr>
+        <w:t>sit</w:t>
+      </w:r>
+      <w:proofErr w:type="spellEnd"/>
+      <w:r>
+        <w:rPr>
+          <w:lang w:val="fr-FR"/>
+        </w:rPr>
+        <w:t xml:space="preserve"> </w:t>
+      </w:r>
+      <w:proofErr w:type="spellStart"/>
+      <w:r>
+        <w:rPr>
+          <w:lang w:val="fr-FR"/>
+        </w:rPr>
+        <w:t>amet</w:t>
+      </w:r>
+      <w:proofErr w:type="spellEnd"/>
+      <w:r>
+        <w:rPr>
+          <w:lang w:val="fr-FR"/>
+        </w:rPr>
+        <w:t xml:space="preserve"> dictum </w:t>
+      </w:r>
+      <w:proofErr w:type="spellStart"/>
+      <w:r>
+        <w:rPr>
+          <w:lang w:val="fr-FR"/>
+        </w:rPr>
+        <w:t>sit</w:t>
+      </w:r>
+      <w:proofErr w:type="spellEnd"/>
+      <w:r>
+        <w:rPr>
+          <w:lang w:val="fr-FR"/>
+        </w:rPr>
+        <w:t xml:space="preserve">. Non </w:t>
+      </w:r>
+      <w:proofErr w:type="spellStart"/>
+      <w:r>
+        <w:rPr>
+          <w:lang w:val="fr-FR"/>
+        </w:rPr>
+        <w:t>sodales</w:t>
+      </w:r>
+      <w:proofErr w:type="spellEnd"/>
+      <w:r>
+        <w:rPr>
+          <w:lang w:val="fr-FR"/>
+        </w:rPr>
+        <w:t xml:space="preserve"> </w:t>
+      </w:r>
+      <w:proofErr w:type="spellStart"/>
+      <w:r>
+        <w:rPr>
+          <w:lang w:val="fr-FR"/>
+        </w:rPr>
+        <w:t>neque</w:t>
+      </w:r>
+      <w:proofErr w:type="spellEnd"/>
+      <w:r>
+        <w:rPr>
+          <w:lang w:val="fr-FR"/>
+        </w:rPr>
+        <w:t xml:space="preserve"> </w:t>
+      </w:r>
+      <w:proofErr w:type="spellStart"/>
+      <w:r>
+        <w:rPr>
+          <w:lang w:val="fr-FR"/>
+        </w:rPr>
+        <w:t>sodales</w:t>
+      </w:r>
+      <w:proofErr w:type="spellEnd"/>
+      <w:r>
+        <w:rPr>
+          <w:lang w:val="fr-FR"/>
+        </w:rPr>
+        <w:t xml:space="preserve"> ut </w:t>
+      </w:r>
+      <w:proofErr w:type="spellStart"/>
+      <w:r>
+        <w:rPr>
+          <w:lang w:val="fr-FR"/>
+        </w:rPr>
+        <w:t>etiam</w:t>
+      </w:r>
+      <w:proofErr w:type="spellEnd"/>
+      <w:r>
+        <w:rPr>
+          <w:lang w:val="fr-FR"/>
+        </w:rPr>
+        <w:t xml:space="preserve"> </w:t>
+      </w:r>
+      <w:proofErr w:type="spellStart"/>
+      <w:r>
+        <w:rPr>
+          <w:lang w:val="fr-FR"/>
+        </w:rPr>
+        <w:t>sit</w:t>
+      </w:r>
+      <w:proofErr w:type="spellEnd"/>
+      <w:r>
+        <w:rPr>
+          <w:lang w:val="fr-FR"/>
+        </w:rPr>
+        <w:t xml:space="preserve"> </w:t>
+      </w:r>
+      <w:proofErr w:type="spellStart"/>
+      <w:r>
+        <w:rPr>
+          <w:lang w:val="fr-FR"/>
+        </w:rPr>
+        <w:t>amet</w:t>
+      </w:r>
+      <w:proofErr w:type="spellEnd"/>
+      <w:r>
+        <w:rPr>
+          <w:lang w:val="fr-FR"/>
+        </w:rPr>
+        <w:t xml:space="preserve">. </w:t>
+      </w:r>
+      <w:proofErr w:type="spellStart"/>
+      <w:r>
+        <w:rPr>
+          <w:lang w:val="fr-FR"/>
+        </w:rPr>
+        <w:t>Fermentum</w:t>
+      </w:r>
+      <w:proofErr w:type="spellEnd"/>
+      <w:r>
+        <w:rPr>
+          <w:lang w:val="fr-FR"/>
+        </w:rPr>
+        <w:t xml:space="preserve"> </w:t>
+      </w:r>
+      <w:proofErr w:type="spellStart"/>
+      <w:r>
+        <w:rPr>
+          <w:lang w:val="fr-FR"/>
+        </w:rPr>
+        <w:t>odio</w:t>
+      </w:r>
+      <w:proofErr w:type="spellEnd"/>
+      <w:r>
+        <w:rPr>
+          <w:lang w:val="fr-FR"/>
+        </w:rPr>
+        <w:t xml:space="preserve"> eu </w:t>
+      </w:r>
+      <w:proofErr w:type="spellStart"/>
+      <w:r>
+        <w:rPr>
+          <w:lang w:val="fr-FR"/>
+        </w:rPr>
+        <w:t>feugiat</w:t>
+      </w:r>
+      <w:proofErr w:type="spellEnd"/>
+      <w:r>
+        <w:rPr>
+          <w:lang w:val="fr-FR"/>
+        </w:rPr>
+        <w:t xml:space="preserve"> pretium </w:t>
+      </w:r>
+      <w:proofErr w:type="spellStart"/>
+      <w:r>
+        <w:rPr>
+          <w:lang w:val="fr-FR"/>
+        </w:rPr>
+        <w:t>nibh</w:t>
+      </w:r>
+      <w:proofErr w:type="spellEnd"/>
+      <w:r>
+        <w:rPr>
+          <w:lang w:val="fr-FR"/>
+        </w:rPr>
+        <w:t xml:space="preserve"> ipsum. </w:t>
+      </w:r>
+      <w:proofErr w:type="spellStart"/>
+      <w:r>
+        <w:rPr>
+          <w:lang w:val="fr-FR"/>
+        </w:rPr>
+        <w:t>Neque</w:t>
+      </w:r>
+      <w:proofErr w:type="spellEnd"/>
+      <w:r>
+        <w:rPr>
+          <w:lang w:val="fr-FR"/>
+        </w:rPr>
+        <w:t xml:space="preserve"> </w:t>
+      </w:r>
+      <w:proofErr w:type="spellStart"/>
+      <w:r>
+        <w:rPr>
+          <w:lang w:val="fr-FR"/>
+        </w:rPr>
+        <w:t>aliquam</w:t>
+      </w:r>
+      <w:proofErr w:type="spellEnd"/>
+      <w:r>
+        <w:rPr>
+          <w:lang w:val="fr-FR"/>
+        </w:rPr>
+        <w:t xml:space="preserve"> </w:t>
+      </w:r>
+      <w:proofErr w:type="spellStart"/>
+      <w:r>
+        <w:rPr>
+          <w:lang w:val="fr-FR"/>
+        </w:rPr>
+        <w:t>vestibulum</w:t>
+      </w:r>
+      <w:proofErr w:type="spellEnd"/>
+      <w:r>
+        <w:rPr>
+          <w:lang w:val="fr-FR"/>
+        </w:rPr>
+        <w:t xml:space="preserve"> morbi </w:t>
+      </w:r>
+      <w:proofErr w:type="spellStart"/>
+      <w:r>
+        <w:rPr>
+          <w:lang w:val="fr-FR"/>
+        </w:rPr>
+        <w:t>blandit</w:t>
+      </w:r>
+      <w:proofErr w:type="spellEnd"/>
+      <w:r>
+        <w:rPr>
+          <w:lang w:val="fr-FR"/>
+        </w:rPr>
+        <w:t xml:space="preserve"> cursus </w:t>
+      </w:r>
+      <w:proofErr w:type="spellStart"/>
+      <w:r>
+        <w:rPr>
+          <w:lang w:val="fr-FR"/>
+        </w:rPr>
+        <w:t>risus</w:t>
+      </w:r>
+      <w:proofErr w:type="spellEnd"/>
+      <w:r>
+        <w:rPr>
+          <w:lang w:val="fr-FR"/>
+        </w:rPr>
+        <w:t xml:space="preserve"> at </w:t>
+      </w:r>
+      <w:proofErr w:type="spellStart"/>
+      <w:r>
+        <w:rPr>
+          <w:lang w:val="fr-FR"/>
+        </w:rPr>
+        <w:t>ultrices</w:t>
+      </w:r>
+      <w:proofErr w:type="spellEnd"/>
+      <w:r>
+        <w:rPr>
+          <w:lang w:val="fr-FR"/>
+        </w:rPr>
+        <w:t xml:space="preserve"> mi. </w:t>
+      </w:r>
+      <w:proofErr w:type="spellStart"/>
+      <w:r>
+        <w:rPr>
+          <w:lang w:val="fr-FR"/>
+        </w:rPr>
+        <w:t>Maecenas</w:t>
+      </w:r>
+      <w:proofErr w:type="spellEnd"/>
+      <w:r>
+        <w:rPr>
+          <w:lang w:val="fr-FR"/>
+        </w:rPr>
+        <w:t xml:space="preserve"> </w:t>
+      </w:r>
+      <w:proofErr w:type="spellStart"/>
+      <w:r>
+        <w:rPr>
+          <w:lang w:val="fr-FR"/>
+        </w:rPr>
+        <w:t>pharetra</w:t>
+      </w:r>
+      <w:proofErr w:type="spellEnd"/>
+      <w:r>
+        <w:rPr>
+          <w:lang w:val="fr-FR"/>
+        </w:rPr>
+        <w:t xml:space="preserve"> </w:t>
+      </w:r>
+      <w:proofErr w:type="spellStart"/>
+      <w:r>
+        <w:rPr>
+          <w:lang w:val="fr-FR"/>
+        </w:rPr>
+        <w:t>convallis</w:t>
+      </w:r>
+      <w:proofErr w:type="spellEnd"/>
+      <w:r>
+        <w:rPr>
+          <w:lang w:val="fr-FR"/>
+        </w:rPr>
+        <w:t xml:space="preserve"> </w:t>
+      </w:r>
+      <w:proofErr w:type="spellStart"/>
+      <w:r>
+        <w:rPr>
+          <w:lang w:val="fr-FR"/>
+        </w:rPr>
+        <w:t>posuere</w:t>
+      </w:r>
+      <w:proofErr w:type="spellEnd"/>
+      <w:r>
+        <w:rPr>
+          <w:lang w:val="fr-FR"/>
+        </w:rPr>
+        <w:t xml:space="preserve"> morbi. Bibendum ut tristique et </w:t>
+      </w:r>
+      <w:proofErr w:type="spellStart"/>
+      <w:r>
+        <w:rPr>
+          <w:lang w:val="fr-FR"/>
+        </w:rPr>
+        <w:t>egestas</w:t>
+      </w:r>
+      <w:proofErr w:type="spellEnd"/>
+      <w:r>
+        <w:rPr>
+          <w:lang w:val="fr-FR"/>
+        </w:rPr>
+        <w:t xml:space="preserve"> </w:t>
+      </w:r>
+      <w:proofErr w:type="spellStart"/>
+      <w:r>
+        <w:rPr>
+          <w:lang w:val="fr-FR"/>
+        </w:rPr>
+        <w:t>quis</w:t>
+      </w:r>
+      <w:proofErr w:type="spellEnd"/>
+      <w:r>
+        <w:rPr>
+          <w:lang w:val="fr-FR"/>
+        </w:rPr>
+        <w:t xml:space="preserve"> ipsum suspendisse.</w:t>
       </w:r>
     </w:p>
     <w:p>
@@ -346,16 +3090,272 @@
         <w:pStyle w:val="Corpsdetexte"/>
       </w:pPr>
       <w:r>
-        <w:t xml:space="preserve">Lorem ipsum dolor sit amet, consectetur adipiscing elit, sed do eiusmod tempor incididunt ut labore et dolore magna aliqua. </w:t>
-      </w:r>
-      <w:r>
-        <w:rPr>
-          <w:lang w:val="fr-FR"/>
-        </w:rPr>
-        <w:t xml:space="preserve">Purus faucibus ornare suspendisse sed nisi lacus sed viverra tellus. </w:t>
-      </w:r>
-      <w:r>
-        <w:t>Et ligula ullamcorper malesuada proin libero nunc consequat. Proin libero nunc consequat interdum varius sit.</w:t>
+        <w:t xml:space="preserve">Lorem ipsum dolor sit </w:t>
+      </w:r>
+      <w:proofErr w:type="spellStart"/>
+      <w:r>
+        <w:t>amet</w:t>
+      </w:r>
+      <w:proofErr w:type="spellEnd"/>
+      <w:r>
+        <w:t xml:space="preserve">, </w:t>
+      </w:r>
+      <w:proofErr w:type="spellStart"/>
+      <w:r>
+        <w:t>consectetur</w:t>
+      </w:r>
+      <w:proofErr w:type="spellEnd"/>
+      <w:r>
+        <w:t xml:space="preserve"> </w:t>
+      </w:r>
+      <w:proofErr w:type="spellStart"/>
+      <w:r>
+        <w:t>adipiscing</w:t>
+      </w:r>
+      <w:proofErr w:type="spellEnd"/>
+      <w:r>
+        <w:t xml:space="preserve"> </w:t>
+      </w:r>
+      <w:proofErr w:type="spellStart"/>
+      <w:r>
+        <w:t>elit</w:t>
+      </w:r>
+      <w:proofErr w:type="spellEnd"/>
+      <w:r>
+        <w:t xml:space="preserve">, sed do </w:t>
+      </w:r>
+      <w:proofErr w:type="spellStart"/>
+      <w:r>
+        <w:t>eiusmod</w:t>
+      </w:r>
+      <w:proofErr w:type="spellEnd"/>
+      <w:r>
+        <w:t xml:space="preserve"> </w:t>
+      </w:r>
+      <w:proofErr w:type="spellStart"/>
+      <w:r>
+        <w:t>tempor</w:t>
+      </w:r>
+      <w:proofErr w:type="spellEnd"/>
+      <w:r>
+        <w:t xml:space="preserve"> </w:t>
+      </w:r>
+      <w:proofErr w:type="spellStart"/>
+      <w:r>
+        <w:t>incididunt</w:t>
+      </w:r>
+      <w:proofErr w:type="spellEnd"/>
+      <w:r>
+        <w:t xml:space="preserve"> </w:t>
+      </w:r>
+      <w:proofErr w:type="spellStart"/>
+      <w:r>
+        <w:t>ut</w:t>
+      </w:r>
+      <w:proofErr w:type="spellEnd"/>
+      <w:r>
+        <w:t xml:space="preserve"> labore et dolore magna </w:t>
+      </w:r>
+      <w:proofErr w:type="spellStart"/>
+      <w:r>
+        <w:t>aliqua</w:t>
+      </w:r>
+      <w:proofErr w:type="spellEnd"/>
+      <w:r>
+        <w:t xml:space="preserve">. </w:t>
+      </w:r>
+      <w:r>
+        <w:rPr>
+          <w:lang w:val="fr-FR"/>
+        </w:rPr>
+        <w:t xml:space="preserve">Purus </w:t>
+      </w:r>
+      <w:proofErr w:type="spellStart"/>
+      <w:r>
+        <w:rPr>
+          <w:lang w:val="fr-FR"/>
+        </w:rPr>
+        <w:t>faucibus</w:t>
+      </w:r>
+      <w:proofErr w:type="spellEnd"/>
+      <w:r>
+        <w:rPr>
+          <w:lang w:val="fr-FR"/>
+        </w:rPr>
+        <w:t xml:space="preserve"> </w:t>
+      </w:r>
+      <w:proofErr w:type="spellStart"/>
+      <w:r>
+        <w:rPr>
+          <w:lang w:val="fr-FR"/>
+        </w:rPr>
+        <w:t>ornare</w:t>
+      </w:r>
+      <w:proofErr w:type="spellEnd"/>
+      <w:r>
+        <w:rPr>
+          <w:lang w:val="fr-FR"/>
+        </w:rPr>
+        <w:t xml:space="preserve"> suspendisse </w:t>
+      </w:r>
+      <w:proofErr w:type="spellStart"/>
+      <w:r>
+        <w:rPr>
+          <w:lang w:val="fr-FR"/>
+        </w:rPr>
+        <w:t>sed</w:t>
+      </w:r>
+      <w:proofErr w:type="spellEnd"/>
+      <w:r>
+        <w:rPr>
+          <w:lang w:val="fr-FR"/>
+        </w:rPr>
+        <w:t xml:space="preserve"> </w:t>
+      </w:r>
+      <w:proofErr w:type="spellStart"/>
+      <w:r>
+        <w:rPr>
+          <w:lang w:val="fr-FR"/>
+        </w:rPr>
+        <w:t>nisi</w:t>
+      </w:r>
+      <w:proofErr w:type="spellEnd"/>
+      <w:r>
+        <w:rPr>
+          <w:lang w:val="fr-FR"/>
+        </w:rPr>
+        <w:t xml:space="preserve"> </w:t>
+      </w:r>
+      <w:proofErr w:type="spellStart"/>
+      <w:r>
+        <w:rPr>
+          <w:lang w:val="fr-FR"/>
+        </w:rPr>
+        <w:t>lacus</w:t>
+      </w:r>
+      <w:proofErr w:type="spellEnd"/>
+      <w:r>
+        <w:rPr>
+          <w:lang w:val="fr-FR"/>
+        </w:rPr>
+        <w:t xml:space="preserve"> </w:t>
+      </w:r>
+      <w:proofErr w:type="spellStart"/>
+      <w:r>
+        <w:rPr>
+          <w:lang w:val="fr-FR"/>
+        </w:rPr>
+        <w:t>sed</w:t>
+      </w:r>
+      <w:proofErr w:type="spellEnd"/>
+      <w:r>
+        <w:rPr>
+          <w:lang w:val="fr-FR"/>
+        </w:rPr>
+        <w:t xml:space="preserve"> </w:t>
+      </w:r>
+      <w:proofErr w:type="spellStart"/>
+      <w:r>
+        <w:rPr>
+          <w:lang w:val="fr-FR"/>
+        </w:rPr>
+        <w:t>viverra</w:t>
+      </w:r>
+      <w:proofErr w:type="spellEnd"/>
+      <w:r>
+        <w:rPr>
+          <w:lang w:val="fr-FR"/>
+        </w:rPr>
+        <w:t xml:space="preserve"> </w:t>
+      </w:r>
+      <w:proofErr w:type="spellStart"/>
+      <w:r>
+        <w:rPr>
+          <w:lang w:val="fr-FR"/>
+        </w:rPr>
+        <w:t>tellus</w:t>
+      </w:r>
+      <w:proofErr w:type="spellEnd"/>
+      <w:r>
+        <w:rPr>
+          <w:lang w:val="fr-FR"/>
+        </w:rPr>
+        <w:t xml:space="preserve">. </w:t>
+      </w:r>
+      <w:r>
+        <w:t xml:space="preserve">Et ligula </w:t>
+      </w:r>
+      <w:proofErr w:type="spellStart"/>
+      <w:r>
+        <w:t>ullamcorper</w:t>
+      </w:r>
+      <w:proofErr w:type="spellEnd"/>
+      <w:r>
+        <w:t xml:space="preserve"> </w:t>
+      </w:r>
+      <w:proofErr w:type="spellStart"/>
+      <w:r>
+        <w:t>malesuada</w:t>
+      </w:r>
+      <w:proofErr w:type="spellEnd"/>
+      <w:r>
+        <w:t xml:space="preserve"> </w:t>
+      </w:r>
+      <w:proofErr w:type="spellStart"/>
+      <w:r>
+        <w:t>proin</w:t>
+      </w:r>
+      <w:proofErr w:type="spellEnd"/>
+      <w:r>
+        <w:t xml:space="preserve"> libero </w:t>
+      </w:r>
+      <w:proofErr w:type="spellStart"/>
+      <w:r>
+        <w:t>nunc</w:t>
+      </w:r>
+      <w:proofErr w:type="spellEnd"/>
+      <w:r>
+        <w:t xml:space="preserve"> </w:t>
+      </w:r>
+      <w:proofErr w:type="spellStart"/>
+      <w:r>
+        <w:t>consequat</w:t>
+      </w:r>
+      <w:proofErr w:type="spellEnd"/>
+      <w:r>
+        <w:t xml:space="preserve">. Proin libero </w:t>
+      </w:r>
+      <w:proofErr w:type="spellStart"/>
+      <w:r>
+        <w:t>nunc</w:t>
+      </w:r>
+      <w:proofErr w:type="spellEnd"/>
+      <w:r>
+        <w:t xml:space="preserve"> </w:t>
+      </w:r>
+      <w:proofErr w:type="spellStart"/>
+      <w:r>
+        <w:t>consequat</w:t>
+      </w:r>
+      <w:proofErr w:type="spellEnd"/>
+      <w:r>
+        <w:t xml:space="preserve"> </w:t>
+      </w:r>
+      <w:proofErr w:type="spellStart"/>
+      <w:r>
+        <w:t>interdum</w:t>
+      </w:r>
+      <w:proofErr w:type="spellEnd"/>
+      <w:r>
+        <w:t xml:space="preserve"> </w:t>
+      </w:r>
+      <w:proofErr w:type="spellStart"/>
+      <w:r>
+        <w:t>varius</w:t>
+      </w:r>
+      <w:proofErr w:type="spellEnd"/>
+      <w:r>
+        <w:t xml:space="preserve"> sit.</w:t>
       </w:r>
     </w:p>
     <w:p>
@@ -441,7 +3441,223 @@
         <w:pStyle w:val="FirstParagraph"/>
       </w:pPr>
       <w:r>
-        <w:t>Lorem ipsum dolor sit amet, consectetur adipiscing elit, sed do eiusmod tempor incididunt ut labore et dolore magna aliqua. Purus faucibus ornare suspendisse sed nisi lacus sed viverra tellus. Et ligula ullamcorper malesuada proin libero nunc consequat. Proin libero nunc consequat interdum varius sit. Maecenas pharetra convallis posuere morbi leo.</w:t>
+        <w:t xml:space="preserve">Lorem ipsum dolor sit </w:t>
+      </w:r>
+      <w:proofErr w:type="spellStart"/>
+      <w:r>
+        <w:t>amet</w:t>
+      </w:r>
+      <w:proofErr w:type="spellEnd"/>
+      <w:r>
+        <w:t xml:space="preserve">, </w:t>
+      </w:r>
+      <w:proofErr w:type="spellStart"/>
+      <w:r>
+        <w:t>consectetur</w:t>
+      </w:r>
+      <w:proofErr w:type="spellEnd"/>
+      <w:r>
+        <w:t xml:space="preserve"> </w:t>
+      </w:r>
+      <w:proofErr w:type="spellStart"/>
+      <w:r>
+        <w:t>adipiscing</w:t>
+      </w:r>
+      <w:proofErr w:type="spellEnd"/>
+      <w:r>
+        <w:t xml:space="preserve"> </w:t>
+      </w:r>
+      <w:proofErr w:type="spellStart"/>
+      <w:r>
+        <w:t>elit</w:t>
+      </w:r>
+      <w:proofErr w:type="spellEnd"/>
+      <w:r>
+        <w:t xml:space="preserve">, sed do </w:t>
+      </w:r>
+      <w:proofErr w:type="spellStart"/>
+      <w:r>
+        <w:t>eiusmod</w:t>
+      </w:r>
+      <w:proofErr w:type="spellEnd"/>
+      <w:r>
+        <w:t xml:space="preserve"> </w:t>
+      </w:r>
+      <w:proofErr w:type="spellStart"/>
+      <w:r>
+        <w:t>tempor</w:t>
+      </w:r>
+      <w:proofErr w:type="spellEnd"/>
+      <w:r>
+        <w:t xml:space="preserve"> </w:t>
+      </w:r>
+      <w:proofErr w:type="spellStart"/>
+      <w:r>
+        <w:t>incididunt</w:t>
+      </w:r>
+      <w:proofErr w:type="spellEnd"/>
+      <w:r>
+        <w:t xml:space="preserve"> </w:t>
+      </w:r>
+      <w:proofErr w:type="spellStart"/>
+      <w:r>
+        <w:t>ut</w:t>
+      </w:r>
+      <w:proofErr w:type="spellEnd"/>
+      <w:r>
+        <w:t xml:space="preserve"> labore et dolore magna </w:t>
+      </w:r>
+      <w:proofErr w:type="spellStart"/>
+      <w:r>
+        <w:t>aliqua</w:t>
+      </w:r>
+      <w:proofErr w:type="spellEnd"/>
+      <w:r>
+        <w:t xml:space="preserve">. Purus </w:t>
+      </w:r>
+      <w:proofErr w:type="spellStart"/>
+      <w:r>
+        <w:t>faucibus</w:t>
+      </w:r>
+      <w:proofErr w:type="spellEnd"/>
+      <w:r>
+        <w:t xml:space="preserve"> </w:t>
+      </w:r>
+      <w:proofErr w:type="spellStart"/>
+      <w:r>
+        <w:t>ornare</w:t>
+      </w:r>
+      <w:proofErr w:type="spellEnd"/>
+      <w:r>
+        <w:t xml:space="preserve"> </w:t>
+      </w:r>
+      <w:proofErr w:type="spellStart"/>
+      <w:r>
+        <w:t>suspendisse</w:t>
+      </w:r>
+      <w:proofErr w:type="spellEnd"/>
+      <w:r>
+        <w:t xml:space="preserve"> sed nisi </w:t>
+      </w:r>
+      <w:proofErr w:type="spellStart"/>
+      <w:r>
+        <w:t>lacus</w:t>
+      </w:r>
+      <w:proofErr w:type="spellEnd"/>
+      <w:r>
+        <w:t xml:space="preserve"> sed </w:t>
+      </w:r>
+      <w:proofErr w:type="spellStart"/>
+      <w:r>
+        <w:t>viverra</w:t>
+      </w:r>
+      <w:proofErr w:type="spellEnd"/>
+      <w:r>
+        <w:t xml:space="preserve"> </w:t>
+      </w:r>
+      <w:proofErr w:type="spellStart"/>
+      <w:r>
+        <w:t>tellus</w:t>
+      </w:r>
+      <w:proofErr w:type="spellEnd"/>
+      <w:r>
+        <w:t xml:space="preserve">. Et ligula </w:t>
+      </w:r>
+      <w:proofErr w:type="spellStart"/>
+      <w:r>
+        <w:t>ullamcorper</w:t>
+      </w:r>
+      <w:proofErr w:type="spellEnd"/>
+      <w:r>
+        <w:t xml:space="preserve"> </w:t>
+      </w:r>
+      <w:proofErr w:type="spellStart"/>
+      <w:r>
+        <w:t>malesuada</w:t>
+      </w:r>
+      <w:proofErr w:type="spellEnd"/>
+      <w:r>
+        <w:t xml:space="preserve"> </w:t>
+      </w:r>
+      <w:proofErr w:type="spellStart"/>
+      <w:r>
+        <w:t>proin</w:t>
+      </w:r>
+      <w:proofErr w:type="spellEnd"/>
+      <w:r>
+        <w:t xml:space="preserve"> libero </w:t>
+      </w:r>
+      <w:proofErr w:type="spellStart"/>
+      <w:r>
+        <w:t>nunc</w:t>
+      </w:r>
+      <w:proofErr w:type="spellEnd"/>
+      <w:r>
+        <w:t xml:space="preserve"> </w:t>
+      </w:r>
+      <w:proofErr w:type="spellStart"/>
+      <w:r>
+        <w:t>consequat</w:t>
+      </w:r>
+      <w:proofErr w:type="spellEnd"/>
+      <w:r>
+        <w:t xml:space="preserve">. Proin libero </w:t>
+      </w:r>
+      <w:proofErr w:type="spellStart"/>
+      <w:r>
+        <w:t>nunc</w:t>
+      </w:r>
+      <w:proofErr w:type="spellEnd"/>
+      <w:r>
+        <w:t xml:space="preserve"> </w:t>
+      </w:r>
+      <w:proofErr w:type="spellStart"/>
+      <w:r>
+        <w:t>consequat</w:t>
+      </w:r>
+      <w:proofErr w:type="spellEnd"/>
+      <w:r>
+        <w:t xml:space="preserve"> </w:t>
+      </w:r>
+      <w:proofErr w:type="spellStart"/>
+      <w:r>
+        <w:t>interdum</w:t>
+      </w:r>
+      <w:proofErr w:type="spellEnd"/>
+      <w:r>
+        <w:t xml:space="preserve"> </w:t>
+      </w:r>
+      <w:proofErr w:type="spellStart"/>
+      <w:r>
+        <w:t>varius</w:t>
+      </w:r>
+      <w:proofErr w:type="spellEnd"/>
+      <w:r>
+        <w:t xml:space="preserve"> sit. Maecenas pharetra convallis </w:t>
+      </w:r>
+      <w:proofErr w:type="spellStart"/>
+      <w:r>
+        <w:t>posuere</w:t>
+      </w:r>
+      <w:proofErr w:type="spellEnd"/>
+      <w:r>
+        <w:t xml:space="preserve"> </w:t>
+      </w:r>
+      <w:proofErr w:type="spellStart"/>
+      <w:r>
+        <w:t>morbi</w:t>
+      </w:r>
+      <w:proofErr w:type="spellEnd"/>
+      <w:r>
+        <w:t xml:space="preserve"> </w:t>
+      </w:r>
+      <w:proofErr w:type="spellStart"/>
+      <w:r>
+        <w:t>leo</w:t>
+      </w:r>
+      <w:proofErr w:type="spellEnd"/>
+      <w:r>
+        <w:t>.</w:t>
       </w:r>
     </w:p>
     <w:p>
@@ -452,13 +3668,485 @@
         </w:rPr>
       </w:pPr>
       <w:r>
-        <w:t xml:space="preserve">Ipsum dolor sit amet consectetur. </w:t>
-      </w:r>
-      <w:r>
-        <w:rPr>
-          <w:lang w:val="fr-FR"/>
-        </w:rPr>
-        <w:t>Dolor sit amet consectetur adipiscing elit duis tristique. Sit amet cursus sit amet dictum sit. Non sodales neque sodales ut etiam sit amet. Fermentum odio eu feugiat pretium nibh ipsum. Neque aliquam vestibulum morbi blandit cursus risus at ultrices mi. Maecenas pharetra convallis posuere morbi. Bibendum ut tristique et egestas quis ipsum suspendisse.</w:t>
+        <w:t xml:space="preserve">Ipsum dolor sit </w:t>
+      </w:r>
+      <w:proofErr w:type="spellStart"/>
+      <w:r>
+        <w:t>amet</w:t>
+      </w:r>
+      <w:proofErr w:type="spellEnd"/>
+      <w:r>
+        <w:t xml:space="preserve"> </w:t>
+      </w:r>
+      <w:proofErr w:type="spellStart"/>
+      <w:r>
+        <w:t>consectetur</w:t>
+      </w:r>
+      <w:proofErr w:type="spellEnd"/>
+      <w:r>
+        <w:t xml:space="preserve">. </w:t>
+      </w:r>
+      <w:proofErr w:type="spellStart"/>
+      <w:r>
+        <w:rPr>
+          <w:lang w:val="fr-FR"/>
+        </w:rPr>
+        <w:t>Dolor</w:t>
+      </w:r>
+      <w:proofErr w:type="spellEnd"/>
+      <w:r>
+        <w:rPr>
+          <w:lang w:val="fr-FR"/>
+        </w:rPr>
+        <w:t xml:space="preserve"> </w:t>
+      </w:r>
+      <w:proofErr w:type="spellStart"/>
+      <w:r>
+        <w:rPr>
+          <w:lang w:val="fr-FR"/>
+        </w:rPr>
+        <w:t>sit</w:t>
+      </w:r>
+      <w:proofErr w:type="spellEnd"/>
+      <w:r>
+        <w:rPr>
+          <w:lang w:val="fr-FR"/>
+        </w:rPr>
+        <w:t xml:space="preserve"> </w:t>
+      </w:r>
+      <w:proofErr w:type="spellStart"/>
+      <w:r>
+        <w:rPr>
+          <w:lang w:val="fr-FR"/>
+        </w:rPr>
+        <w:t>amet</w:t>
+      </w:r>
+      <w:proofErr w:type="spellEnd"/>
+      <w:r>
+        <w:rPr>
+          <w:lang w:val="fr-FR"/>
+        </w:rPr>
+        <w:t xml:space="preserve"> </w:t>
+      </w:r>
+      <w:proofErr w:type="spellStart"/>
+      <w:r>
+        <w:rPr>
+          <w:lang w:val="fr-FR"/>
+        </w:rPr>
+        <w:t>consectetur</w:t>
+      </w:r>
+      <w:proofErr w:type="spellEnd"/>
+      <w:r>
+        <w:rPr>
+          <w:lang w:val="fr-FR"/>
+        </w:rPr>
+        <w:t xml:space="preserve"> </w:t>
+      </w:r>
+      <w:proofErr w:type="spellStart"/>
+      <w:r>
+        <w:rPr>
+          <w:lang w:val="fr-FR"/>
+        </w:rPr>
+        <w:t>adipiscing</w:t>
+      </w:r>
+      <w:proofErr w:type="spellEnd"/>
+      <w:r>
+        <w:rPr>
+          <w:lang w:val="fr-FR"/>
+        </w:rPr>
+        <w:t xml:space="preserve"> </w:t>
+      </w:r>
+      <w:proofErr w:type="spellStart"/>
+      <w:r>
+        <w:rPr>
+          <w:lang w:val="fr-FR"/>
+        </w:rPr>
+        <w:t>elit</w:t>
+      </w:r>
+      <w:proofErr w:type="spellEnd"/>
+      <w:r>
+        <w:rPr>
+          <w:lang w:val="fr-FR"/>
+        </w:rPr>
+        <w:t xml:space="preserve"> duis tristique. </w:t>
+      </w:r>
+      <w:proofErr w:type="spellStart"/>
+      <w:r>
+        <w:rPr>
+          <w:lang w:val="fr-FR"/>
+        </w:rPr>
+        <w:t>Sit</w:t>
+      </w:r>
+      <w:proofErr w:type="spellEnd"/>
+      <w:r>
+        <w:rPr>
+          <w:lang w:val="fr-FR"/>
+        </w:rPr>
+        <w:t xml:space="preserve"> </w:t>
+      </w:r>
+      <w:proofErr w:type="spellStart"/>
+      <w:r>
+        <w:rPr>
+          <w:lang w:val="fr-FR"/>
+        </w:rPr>
+        <w:t>amet</w:t>
+      </w:r>
+      <w:proofErr w:type="spellEnd"/>
+      <w:r>
+        <w:rPr>
+          <w:lang w:val="fr-FR"/>
+        </w:rPr>
+        <w:t xml:space="preserve"> cursus </w:t>
+      </w:r>
+      <w:proofErr w:type="spellStart"/>
+      <w:r>
+        <w:rPr>
+          <w:lang w:val="fr-FR"/>
+        </w:rPr>
+        <w:t>sit</w:t>
+      </w:r>
+      <w:proofErr w:type="spellEnd"/>
+      <w:r>
+        <w:rPr>
+          <w:lang w:val="fr-FR"/>
+        </w:rPr>
+        <w:t xml:space="preserve"> </w:t>
+      </w:r>
+      <w:proofErr w:type="spellStart"/>
+      <w:r>
+        <w:rPr>
+          <w:lang w:val="fr-FR"/>
+        </w:rPr>
+        <w:t>amet</w:t>
+      </w:r>
+      <w:proofErr w:type="spellEnd"/>
+      <w:r>
+        <w:rPr>
+          <w:lang w:val="fr-FR"/>
+        </w:rPr>
+        <w:t xml:space="preserve"> dictum </w:t>
+      </w:r>
+      <w:proofErr w:type="spellStart"/>
+      <w:r>
+        <w:rPr>
+          <w:lang w:val="fr-FR"/>
+        </w:rPr>
+        <w:t>sit</w:t>
+      </w:r>
+      <w:proofErr w:type="spellEnd"/>
+      <w:r>
+        <w:rPr>
+          <w:lang w:val="fr-FR"/>
+        </w:rPr>
+        <w:t xml:space="preserve">. Non </w:t>
+      </w:r>
+      <w:proofErr w:type="spellStart"/>
+      <w:r>
+        <w:rPr>
+          <w:lang w:val="fr-FR"/>
+        </w:rPr>
+        <w:t>sodales</w:t>
+      </w:r>
+      <w:proofErr w:type="spellEnd"/>
+      <w:r>
+        <w:rPr>
+          <w:lang w:val="fr-FR"/>
+        </w:rPr>
+        <w:t xml:space="preserve"> </w:t>
+      </w:r>
+      <w:proofErr w:type="spellStart"/>
+      <w:r>
+        <w:rPr>
+          <w:lang w:val="fr-FR"/>
+        </w:rPr>
+        <w:t>neque</w:t>
+      </w:r>
+      <w:proofErr w:type="spellEnd"/>
+      <w:r>
+        <w:rPr>
+          <w:lang w:val="fr-FR"/>
+        </w:rPr>
+        <w:t xml:space="preserve"> </w:t>
+      </w:r>
+      <w:proofErr w:type="spellStart"/>
+      <w:r>
+        <w:rPr>
+          <w:lang w:val="fr-FR"/>
+        </w:rPr>
+        <w:t>sodales</w:t>
+      </w:r>
+      <w:proofErr w:type="spellEnd"/>
+      <w:r>
+        <w:rPr>
+          <w:lang w:val="fr-FR"/>
+        </w:rPr>
+        <w:t xml:space="preserve"> ut </w:t>
+      </w:r>
+      <w:proofErr w:type="spellStart"/>
+      <w:r>
+        <w:rPr>
+          <w:lang w:val="fr-FR"/>
+        </w:rPr>
+        <w:t>etiam</w:t>
+      </w:r>
+      <w:proofErr w:type="spellEnd"/>
+      <w:r>
+        <w:rPr>
+          <w:lang w:val="fr-FR"/>
+        </w:rPr>
+        <w:t xml:space="preserve"> </w:t>
+      </w:r>
+      <w:proofErr w:type="spellStart"/>
+      <w:r>
+        <w:rPr>
+          <w:lang w:val="fr-FR"/>
+        </w:rPr>
+        <w:t>sit</w:t>
+      </w:r>
+      <w:proofErr w:type="spellEnd"/>
+      <w:r>
+        <w:rPr>
+          <w:lang w:val="fr-FR"/>
+        </w:rPr>
+        <w:t xml:space="preserve"> </w:t>
+      </w:r>
+      <w:proofErr w:type="spellStart"/>
+      <w:r>
+        <w:rPr>
+          <w:lang w:val="fr-FR"/>
+        </w:rPr>
+        <w:t>amet</w:t>
+      </w:r>
+      <w:proofErr w:type="spellEnd"/>
+      <w:r>
+        <w:rPr>
+          <w:lang w:val="fr-FR"/>
+        </w:rPr>
+        <w:t xml:space="preserve">. </w:t>
+      </w:r>
+      <w:proofErr w:type="spellStart"/>
+      <w:r>
+        <w:rPr>
+          <w:lang w:val="fr-FR"/>
+        </w:rPr>
+        <w:t>Fermentum</w:t>
+      </w:r>
+      <w:proofErr w:type="spellEnd"/>
+      <w:r>
+        <w:rPr>
+          <w:lang w:val="fr-FR"/>
+        </w:rPr>
+        <w:t xml:space="preserve"> </w:t>
+      </w:r>
+      <w:proofErr w:type="spellStart"/>
+      <w:r>
+        <w:rPr>
+          <w:lang w:val="fr-FR"/>
+        </w:rPr>
+        <w:t>odio</w:t>
+      </w:r>
+      <w:proofErr w:type="spellEnd"/>
+      <w:r>
+        <w:rPr>
+          <w:lang w:val="fr-FR"/>
+        </w:rPr>
+        <w:t xml:space="preserve"> eu </w:t>
+      </w:r>
+      <w:proofErr w:type="spellStart"/>
+      <w:r>
+        <w:rPr>
+          <w:lang w:val="fr-FR"/>
+        </w:rPr>
+        <w:t>feugiat</w:t>
+      </w:r>
+      <w:proofErr w:type="spellEnd"/>
+      <w:r>
+        <w:rPr>
+          <w:lang w:val="fr-FR"/>
+        </w:rPr>
+        <w:t xml:space="preserve"> pretium </w:t>
+      </w:r>
+      <w:proofErr w:type="spellStart"/>
+      <w:r>
+        <w:rPr>
+          <w:lang w:val="fr-FR"/>
+        </w:rPr>
+        <w:t>nibh</w:t>
+      </w:r>
+      <w:proofErr w:type="spellEnd"/>
+      <w:r>
+        <w:rPr>
+          <w:lang w:val="fr-FR"/>
+        </w:rPr>
+        <w:t xml:space="preserve"> ipsum. </w:t>
+      </w:r>
+      <w:proofErr w:type="spellStart"/>
+      <w:r>
+        <w:rPr>
+          <w:lang w:val="fr-FR"/>
+        </w:rPr>
+        <w:t>Neque</w:t>
+      </w:r>
+      <w:proofErr w:type="spellEnd"/>
+      <w:r>
+        <w:rPr>
+          <w:lang w:val="fr-FR"/>
+        </w:rPr>
+        <w:t xml:space="preserve"> </w:t>
+      </w:r>
+      <w:proofErr w:type="spellStart"/>
+      <w:r>
+        <w:rPr>
+          <w:lang w:val="fr-FR"/>
+        </w:rPr>
+        <w:t>aliquam</w:t>
+      </w:r>
+      <w:proofErr w:type="spellEnd"/>
+      <w:r>
+        <w:rPr>
+          <w:lang w:val="fr-FR"/>
+        </w:rPr>
+        <w:t xml:space="preserve"> </w:t>
+      </w:r>
+      <w:proofErr w:type="spellStart"/>
+      <w:r>
+        <w:rPr>
+          <w:lang w:val="fr-FR"/>
+        </w:rPr>
+        <w:t>vestibulum</w:t>
+      </w:r>
+      <w:proofErr w:type="spellEnd"/>
+      <w:r>
+        <w:rPr>
+          <w:lang w:val="fr-FR"/>
+        </w:rPr>
+        <w:t xml:space="preserve"> morbi </w:t>
+      </w:r>
+      <w:proofErr w:type="spellStart"/>
+      <w:r>
+        <w:rPr>
+          <w:lang w:val="fr-FR"/>
+        </w:rPr>
+        <w:t>blandit</w:t>
+      </w:r>
+      <w:proofErr w:type="spellEnd"/>
+      <w:r>
+        <w:rPr>
+          <w:lang w:val="fr-FR"/>
+        </w:rPr>
+        <w:t xml:space="preserve"> cursus </w:t>
+      </w:r>
+      <w:proofErr w:type="spellStart"/>
+      <w:r>
+        <w:rPr>
+          <w:lang w:val="fr-FR"/>
+        </w:rPr>
+        <w:t>risus</w:t>
+      </w:r>
+      <w:proofErr w:type="spellEnd"/>
+      <w:r>
+        <w:rPr>
+          <w:lang w:val="fr-FR"/>
+        </w:rPr>
+        <w:t xml:space="preserve"> at </w:t>
+      </w:r>
+      <w:proofErr w:type="spellStart"/>
+      <w:r>
+        <w:rPr>
+          <w:lang w:val="fr-FR"/>
+        </w:rPr>
+        <w:t>ultrices</w:t>
+      </w:r>
+      <w:proofErr w:type="spellEnd"/>
+      <w:r>
+        <w:rPr>
+          <w:lang w:val="fr-FR"/>
+        </w:rPr>
+        <w:t xml:space="preserve"> mi. </w:t>
+      </w:r>
+      <w:proofErr w:type="spellStart"/>
+      <w:r>
+        <w:rPr>
+          <w:lang w:val="fr-FR"/>
+        </w:rPr>
+        <w:t>Maecenas</w:t>
+      </w:r>
+      <w:proofErr w:type="spellEnd"/>
+      <w:r>
+        <w:rPr>
+          <w:lang w:val="fr-FR"/>
+        </w:rPr>
+        <w:t xml:space="preserve"> </w:t>
+      </w:r>
+      <w:proofErr w:type="spellStart"/>
+      <w:r>
+        <w:rPr>
+          <w:lang w:val="fr-FR"/>
+        </w:rPr>
+        <w:t>pharetra</w:t>
+      </w:r>
+      <w:proofErr w:type="spellEnd"/>
+      <w:r>
+        <w:rPr>
+          <w:lang w:val="fr-FR"/>
+        </w:rPr>
+        <w:t xml:space="preserve"> </w:t>
+      </w:r>
+      <w:proofErr w:type="spellStart"/>
+      <w:r>
+        <w:rPr>
+          <w:lang w:val="fr-FR"/>
+        </w:rPr>
+        <w:t>convallis</w:t>
+      </w:r>
+      <w:proofErr w:type="spellEnd"/>
+      <w:r>
+        <w:rPr>
+          <w:lang w:val="fr-FR"/>
+        </w:rPr>
+        <w:t xml:space="preserve"> </w:t>
+      </w:r>
+      <w:proofErr w:type="spellStart"/>
+      <w:r>
+        <w:rPr>
+          <w:lang w:val="fr-FR"/>
+        </w:rPr>
+        <w:t>posuere</w:t>
+      </w:r>
+      <w:proofErr w:type="spellEnd"/>
+      <w:r>
+        <w:rPr>
+          <w:lang w:val="fr-FR"/>
+        </w:rPr>
+        <w:t xml:space="preserve"> morbi. Bibendum ut tristique et </w:t>
+      </w:r>
+      <w:proofErr w:type="spellStart"/>
+      <w:r>
+        <w:rPr>
+          <w:lang w:val="fr-FR"/>
+        </w:rPr>
+        <w:t>egestas</w:t>
+      </w:r>
+      <w:proofErr w:type="spellEnd"/>
+      <w:r>
+        <w:rPr>
+          <w:lang w:val="fr-FR"/>
+        </w:rPr>
+        <w:t xml:space="preserve"> </w:t>
+      </w:r>
+      <w:proofErr w:type="spellStart"/>
+      <w:r>
+        <w:rPr>
+          <w:lang w:val="fr-FR"/>
+        </w:rPr>
+        <w:t>quis</w:t>
+      </w:r>
+      <w:proofErr w:type="spellEnd"/>
+      <w:r>
+        <w:rPr>
+          <w:lang w:val="fr-FR"/>
+        </w:rPr>
+        <w:t xml:space="preserve"> ipsum suspendisse.</w:t>
       </w:r>
     </w:p>
     <w:p>
@@ -469,13 +4157,401 @@
         </w:rPr>
       </w:pPr>
       <w:r>
-        <w:t xml:space="preserve">Ipsum dolor sit amet consectetur. </w:t>
-      </w:r>
-      <w:r>
-        <w:rPr>
-          <w:lang w:val="fr-FR"/>
-        </w:rPr>
-        <w:t>Dolor sit amet consectetur adipiscing elit duis tristique. Sit amet cursus sit amet dictum sit. Non sodales neque sodales ut etiam sit amet. Fermentum odio eu feugiat pretium nibh ipsum. Neque aliquam vestibulum morbi blandit cursus risus at ultrices mi.</w:t>
+        <w:t xml:space="preserve">Ipsum dolor sit </w:t>
+      </w:r>
+      <w:proofErr w:type="spellStart"/>
+      <w:r>
+        <w:t>amet</w:t>
+      </w:r>
+      <w:proofErr w:type="spellEnd"/>
+      <w:r>
+        <w:t xml:space="preserve"> </w:t>
+      </w:r>
+      <w:proofErr w:type="spellStart"/>
+      <w:r>
+        <w:t>consectetur</w:t>
+      </w:r>
+      <w:proofErr w:type="spellEnd"/>
+      <w:r>
+        <w:t xml:space="preserve">. </w:t>
+      </w:r>
+      <w:proofErr w:type="spellStart"/>
+      <w:r>
+        <w:rPr>
+          <w:lang w:val="fr-FR"/>
+        </w:rPr>
+        <w:t>Dolor</w:t>
+      </w:r>
+      <w:proofErr w:type="spellEnd"/>
+      <w:r>
+        <w:rPr>
+          <w:lang w:val="fr-FR"/>
+        </w:rPr>
+        <w:t xml:space="preserve"> </w:t>
+      </w:r>
+      <w:proofErr w:type="spellStart"/>
+      <w:r>
+        <w:rPr>
+          <w:lang w:val="fr-FR"/>
+        </w:rPr>
+        <w:t>sit</w:t>
+      </w:r>
+      <w:proofErr w:type="spellEnd"/>
+      <w:r>
+        <w:rPr>
+          <w:lang w:val="fr-FR"/>
+        </w:rPr>
+        <w:t xml:space="preserve"> </w:t>
+      </w:r>
+      <w:proofErr w:type="spellStart"/>
+      <w:r>
+        <w:rPr>
+          <w:lang w:val="fr-FR"/>
+        </w:rPr>
+        <w:t>amet</w:t>
+      </w:r>
+      <w:proofErr w:type="spellEnd"/>
+      <w:r>
+        <w:rPr>
+          <w:lang w:val="fr-FR"/>
+        </w:rPr>
+        <w:t xml:space="preserve"> </w:t>
+      </w:r>
+      <w:proofErr w:type="spellStart"/>
+      <w:r>
+        <w:rPr>
+          <w:lang w:val="fr-FR"/>
+        </w:rPr>
+        <w:t>consectetur</w:t>
+      </w:r>
+      <w:proofErr w:type="spellEnd"/>
+      <w:r>
+        <w:rPr>
+          <w:lang w:val="fr-FR"/>
+        </w:rPr>
+        <w:t xml:space="preserve"> </w:t>
+      </w:r>
+      <w:proofErr w:type="spellStart"/>
+      <w:r>
+        <w:rPr>
+          <w:lang w:val="fr-FR"/>
+        </w:rPr>
+        <w:t>adipiscing</w:t>
+      </w:r>
+      <w:proofErr w:type="spellEnd"/>
+      <w:r>
+        <w:rPr>
+          <w:lang w:val="fr-FR"/>
+        </w:rPr>
+        <w:t xml:space="preserve"> </w:t>
+      </w:r>
+      <w:proofErr w:type="spellStart"/>
+      <w:r>
+        <w:rPr>
+          <w:lang w:val="fr-FR"/>
+        </w:rPr>
+        <w:t>elit</w:t>
+      </w:r>
+      <w:proofErr w:type="spellEnd"/>
+      <w:r>
+        <w:rPr>
+          <w:lang w:val="fr-FR"/>
+        </w:rPr>
+        <w:t xml:space="preserve"> duis tristique. </w:t>
+      </w:r>
+      <w:proofErr w:type="spellStart"/>
+      <w:r>
+        <w:rPr>
+          <w:lang w:val="fr-FR"/>
+        </w:rPr>
+        <w:t>Sit</w:t>
+      </w:r>
+      <w:proofErr w:type="spellEnd"/>
+      <w:r>
+        <w:rPr>
+          <w:lang w:val="fr-FR"/>
+        </w:rPr>
+        <w:t xml:space="preserve"> </w:t>
+      </w:r>
+      <w:proofErr w:type="spellStart"/>
+      <w:r>
+        <w:rPr>
+          <w:lang w:val="fr-FR"/>
+        </w:rPr>
+        <w:t>amet</w:t>
+      </w:r>
+      <w:proofErr w:type="spellEnd"/>
+      <w:r>
+        <w:rPr>
+          <w:lang w:val="fr-FR"/>
+        </w:rPr>
+        <w:t xml:space="preserve"> cursus </w:t>
+      </w:r>
+      <w:proofErr w:type="spellStart"/>
+      <w:r>
+        <w:rPr>
+          <w:lang w:val="fr-FR"/>
+        </w:rPr>
+        <w:t>sit</w:t>
+      </w:r>
+      <w:proofErr w:type="spellEnd"/>
+      <w:r>
+        <w:rPr>
+          <w:lang w:val="fr-FR"/>
+        </w:rPr>
+        <w:t xml:space="preserve"> </w:t>
+      </w:r>
+      <w:proofErr w:type="spellStart"/>
+      <w:r>
+        <w:rPr>
+          <w:lang w:val="fr-FR"/>
+        </w:rPr>
+        <w:t>amet</w:t>
+      </w:r>
+      <w:proofErr w:type="spellEnd"/>
+      <w:r>
+        <w:rPr>
+          <w:lang w:val="fr-FR"/>
+        </w:rPr>
+        <w:t xml:space="preserve"> dictum </w:t>
+      </w:r>
+      <w:proofErr w:type="spellStart"/>
+      <w:r>
+        <w:rPr>
+          <w:lang w:val="fr-FR"/>
+        </w:rPr>
+        <w:t>sit</w:t>
+      </w:r>
+      <w:proofErr w:type="spellEnd"/>
+      <w:r>
+        <w:rPr>
+          <w:lang w:val="fr-FR"/>
+        </w:rPr>
+        <w:t xml:space="preserve">. Non </w:t>
+      </w:r>
+      <w:proofErr w:type="spellStart"/>
+      <w:r>
+        <w:rPr>
+          <w:lang w:val="fr-FR"/>
+        </w:rPr>
+        <w:t>sodales</w:t>
+      </w:r>
+      <w:proofErr w:type="spellEnd"/>
+      <w:r>
+        <w:rPr>
+          <w:lang w:val="fr-FR"/>
+        </w:rPr>
+        <w:t xml:space="preserve"> </w:t>
+      </w:r>
+      <w:proofErr w:type="spellStart"/>
+      <w:r>
+        <w:rPr>
+          <w:lang w:val="fr-FR"/>
+        </w:rPr>
+        <w:t>neque</w:t>
+      </w:r>
+      <w:proofErr w:type="spellEnd"/>
+      <w:r>
+        <w:rPr>
+          <w:lang w:val="fr-FR"/>
+        </w:rPr>
+        <w:t xml:space="preserve"> </w:t>
+      </w:r>
+      <w:proofErr w:type="spellStart"/>
+      <w:r>
+        <w:rPr>
+          <w:lang w:val="fr-FR"/>
+        </w:rPr>
+        <w:t>sodales</w:t>
+      </w:r>
+      <w:proofErr w:type="spellEnd"/>
+      <w:r>
+        <w:rPr>
+          <w:lang w:val="fr-FR"/>
+        </w:rPr>
+        <w:t xml:space="preserve"> ut </w:t>
+      </w:r>
+      <w:proofErr w:type="spellStart"/>
+      <w:r>
+        <w:rPr>
+          <w:lang w:val="fr-FR"/>
+        </w:rPr>
+        <w:t>etiam</w:t>
+      </w:r>
+      <w:proofErr w:type="spellEnd"/>
+      <w:r>
+        <w:rPr>
+          <w:lang w:val="fr-FR"/>
+        </w:rPr>
+        <w:t xml:space="preserve"> </w:t>
+      </w:r>
+      <w:proofErr w:type="spellStart"/>
+      <w:r>
+        <w:rPr>
+          <w:lang w:val="fr-FR"/>
+        </w:rPr>
+        <w:t>sit</w:t>
+      </w:r>
+      <w:proofErr w:type="spellEnd"/>
+      <w:r>
+        <w:rPr>
+          <w:lang w:val="fr-FR"/>
+        </w:rPr>
+        <w:t xml:space="preserve"> </w:t>
+      </w:r>
+      <w:proofErr w:type="spellStart"/>
+      <w:r>
+        <w:rPr>
+          <w:lang w:val="fr-FR"/>
+        </w:rPr>
+        <w:t>amet</w:t>
+      </w:r>
+      <w:proofErr w:type="spellEnd"/>
+      <w:r>
+        <w:rPr>
+          <w:lang w:val="fr-FR"/>
+        </w:rPr>
+        <w:t xml:space="preserve">. </w:t>
+      </w:r>
+      <w:proofErr w:type="spellStart"/>
+      <w:r>
+        <w:rPr>
+          <w:lang w:val="fr-FR"/>
+        </w:rPr>
+        <w:t>Fermentum</w:t>
+      </w:r>
+      <w:proofErr w:type="spellEnd"/>
+      <w:r>
+        <w:rPr>
+          <w:lang w:val="fr-FR"/>
+        </w:rPr>
+        <w:t xml:space="preserve"> </w:t>
+      </w:r>
+      <w:proofErr w:type="spellStart"/>
+      <w:r>
+        <w:rPr>
+          <w:lang w:val="fr-FR"/>
+        </w:rPr>
+        <w:t>odio</w:t>
+      </w:r>
+      <w:proofErr w:type="spellEnd"/>
+      <w:r>
+        <w:rPr>
+          <w:lang w:val="fr-FR"/>
+        </w:rPr>
+        <w:t xml:space="preserve"> eu </w:t>
+      </w:r>
+      <w:proofErr w:type="spellStart"/>
+      <w:r>
+        <w:rPr>
+          <w:lang w:val="fr-FR"/>
+        </w:rPr>
+        <w:t>feugiat</w:t>
+      </w:r>
+      <w:proofErr w:type="spellEnd"/>
+      <w:r>
+        <w:rPr>
+          <w:lang w:val="fr-FR"/>
+        </w:rPr>
+        <w:t xml:space="preserve"> pretium </w:t>
+      </w:r>
+      <w:proofErr w:type="spellStart"/>
+      <w:r>
+        <w:rPr>
+          <w:lang w:val="fr-FR"/>
+        </w:rPr>
+        <w:t>nibh</w:t>
+      </w:r>
+      <w:proofErr w:type="spellEnd"/>
+      <w:r>
+        <w:rPr>
+          <w:lang w:val="fr-FR"/>
+        </w:rPr>
+        <w:t xml:space="preserve"> ipsum. </w:t>
+      </w:r>
+      <w:proofErr w:type="spellStart"/>
+      <w:r>
+        <w:rPr>
+          <w:lang w:val="fr-FR"/>
+        </w:rPr>
+        <w:t>Neque</w:t>
+      </w:r>
+      <w:proofErr w:type="spellEnd"/>
+      <w:r>
+        <w:rPr>
+          <w:lang w:val="fr-FR"/>
+        </w:rPr>
+        <w:t xml:space="preserve"> </w:t>
+      </w:r>
+      <w:proofErr w:type="spellStart"/>
+      <w:r>
+        <w:rPr>
+          <w:lang w:val="fr-FR"/>
+        </w:rPr>
+        <w:t>aliquam</w:t>
+      </w:r>
+      <w:proofErr w:type="spellEnd"/>
+      <w:r>
+        <w:rPr>
+          <w:lang w:val="fr-FR"/>
+        </w:rPr>
+        <w:t xml:space="preserve"> </w:t>
+      </w:r>
+      <w:proofErr w:type="spellStart"/>
+      <w:r>
+        <w:rPr>
+          <w:lang w:val="fr-FR"/>
+        </w:rPr>
+        <w:t>vestibulum</w:t>
+      </w:r>
+      <w:proofErr w:type="spellEnd"/>
+      <w:r>
+        <w:rPr>
+          <w:lang w:val="fr-FR"/>
+        </w:rPr>
+        <w:t xml:space="preserve"> morbi </w:t>
+      </w:r>
+      <w:proofErr w:type="spellStart"/>
+      <w:r>
+        <w:rPr>
+          <w:lang w:val="fr-FR"/>
+        </w:rPr>
+        <w:t>blandit</w:t>
+      </w:r>
+      <w:proofErr w:type="spellEnd"/>
+      <w:r>
+        <w:rPr>
+          <w:lang w:val="fr-FR"/>
+        </w:rPr>
+        <w:t xml:space="preserve"> cursus </w:t>
+      </w:r>
+      <w:proofErr w:type="spellStart"/>
+      <w:r>
+        <w:rPr>
+          <w:lang w:val="fr-FR"/>
+        </w:rPr>
+        <w:t>risus</w:t>
+      </w:r>
+      <w:proofErr w:type="spellEnd"/>
+      <w:r>
+        <w:rPr>
+          <w:lang w:val="fr-FR"/>
+        </w:rPr>
+        <w:t xml:space="preserve"> at </w:t>
+      </w:r>
+      <w:proofErr w:type="spellStart"/>
+      <w:r>
+        <w:rPr>
+          <w:lang w:val="fr-FR"/>
+        </w:rPr>
+        <w:t>ultrices</w:t>
+      </w:r>
+      <w:proofErr w:type="spellEnd"/>
+      <w:r>
+        <w:rPr>
+          <w:lang w:val="fr-FR"/>
+        </w:rPr>
+        <w:t xml:space="preserve"> mi.</w:t>
       </w:r>
     </w:p>
     <w:p>
@@ -597,6 +4673,7 @@
               <w:ind w:left="100" w:right="100"/>
               <w:jc w:val="center"/>
             </w:pPr>
+            <w:proofErr w:type="spellStart"/>
             <w:r>
               <w:rPr>
                 <w:rFonts w:ascii="Calibri" w:eastAsia="Calibri" w:hAnsi="Calibri" w:cs="Calibri"/>
@@ -607,6 +4684,7 @@
               </w:rPr>
               <w:t>cyl</w:t>
             </w:r>
+            <w:proofErr w:type="spellEnd"/>
           </w:p>
         </w:tc>
         <w:tc>
@@ -639,6 +4717,7 @@
               <w:ind w:left="100" w:right="100"/>
               <w:jc w:val="center"/>
             </w:pPr>
+            <w:proofErr w:type="spellStart"/>
             <w:r>
               <w:rPr>
                 <w:rFonts w:ascii="Calibri" w:eastAsia="Calibri" w:hAnsi="Calibri" w:cs="Calibri"/>
@@ -649,6 +4728,7 @@
               </w:rPr>
               <w:t>disp</w:t>
             </w:r>
+            <w:proofErr w:type="spellEnd"/>
           </w:p>
         </w:tc>
         <w:tc>
@@ -765,6 +4845,7 @@
               <w:ind w:left="100" w:right="100"/>
               <w:jc w:val="center"/>
             </w:pPr>
+            <w:proofErr w:type="spellStart"/>
             <w:r>
               <w:rPr>
                 <w:rFonts w:ascii="Calibri" w:eastAsia="Calibri" w:hAnsi="Calibri" w:cs="Calibri"/>
@@ -775,6 +4856,7 @@
               </w:rPr>
               <w:t>wt</w:t>
             </w:r>
+            <w:proofErr w:type="spellEnd"/>
           </w:p>
         </w:tc>
         <w:tc>
@@ -807,6 +4889,7 @@
               <w:ind w:left="100" w:right="100"/>
               <w:jc w:val="center"/>
             </w:pPr>
+            <w:proofErr w:type="spellStart"/>
             <w:r>
               <w:rPr>
                 <w:rFonts w:ascii="Calibri" w:eastAsia="Calibri" w:hAnsi="Calibri" w:cs="Calibri"/>
@@ -817,6 +4900,7 @@
               </w:rPr>
               <w:t>qsec</w:t>
             </w:r>
+            <w:proofErr w:type="spellEnd"/>
           </w:p>
         </w:tc>
         <w:tc>
@@ -3343,7 +7427,31 @@
       </w:r>
       <w:r>
         <w:tab/>
-        <w:t>And second level 2 with a very very very very long title</w:t>
+        <w:t xml:space="preserve">And second level 2 with a very </w:t>
+      </w:r>
+      <w:proofErr w:type="spellStart"/>
+      <w:r>
+        <w:t>very</w:t>
+      </w:r>
+      <w:proofErr w:type="spellEnd"/>
+      <w:r>
+        <w:t xml:space="preserve"> </w:t>
+      </w:r>
+      <w:proofErr w:type="spellStart"/>
+      <w:r>
+        <w:t>very</w:t>
+      </w:r>
+      <w:proofErr w:type="spellEnd"/>
+      <w:r>
+        <w:t xml:space="preserve"> </w:t>
+      </w:r>
+      <w:proofErr w:type="spellStart"/>
+      <w:r>
+        <w:t>very</w:t>
+      </w:r>
+      <w:proofErr w:type="spellEnd"/>
+      <w:r>
+        <w:t xml:space="preserve"> long title</w:t>
       </w:r>
     </w:p>
     <w:p>
@@ -3850,18 +7958,18 @@
         <w:szCs w:val="28"/>
       </w:rPr>
       <w:drawing>
-        <wp:anchor distT="0" distB="0" distL="114300" distR="114300" simplePos="0" relativeHeight="251658240" behindDoc="1" locked="0" layoutInCell="1" allowOverlap="1" wp14:anchorId="5D11A13A" wp14:editId="01466BA8">
+        <wp:anchor distT="0" distB="0" distL="114300" distR="114300" simplePos="0" relativeHeight="251658240" behindDoc="1" locked="0" layoutInCell="1" allowOverlap="1" wp14:anchorId="5D11A13A" wp14:editId="01181C20">
           <wp:simplePos x="0" y="0"/>
           <wp:positionH relativeFrom="margin">
-            <wp:posOffset>-504684</wp:posOffset>
+            <wp:posOffset>-501844</wp:posOffset>
           </wp:positionH>
           <wp:positionV relativeFrom="margin">
-            <wp:posOffset>-910279</wp:posOffset>
+            <wp:posOffset>-895530</wp:posOffset>
           </wp:positionV>
-          <wp:extent cx="7823806" cy="10724400"/>
+          <wp:extent cx="7823806" cy="10697598"/>
           <wp:effectExtent l="0" t="0" r="0" b="0"/>
           <wp:wrapNone/>
-          <wp:docPr id="1617911947" name="Image 1" descr="Une image contenant capture d’écran, texte&#10;&#10;Description générée automatiquement"/>
+          <wp:docPr id="1617911947" name="Image 1"/>
           <wp:cNvGraphicFramePr>
             <a:graphicFrameLocks xmlns:a="http://schemas.openxmlformats.org/drawingml/2006/main" noChangeAspect="1"/>
           </wp:cNvGraphicFramePr>
@@ -3869,7 +7977,7 @@
             <a:graphicData uri="http://schemas.openxmlformats.org/drawingml/2006/picture">
               <pic:pic xmlns:pic="http://schemas.openxmlformats.org/drawingml/2006/picture">
                 <pic:nvPicPr>
-                  <pic:cNvPr id="1617911947" name="Image 1" descr="Une image contenant capture d’écran, texte&#10;&#10;Description générée automatiquement"/>
+                  <pic:cNvPr id="1617911947" name="Image 1"/>
                   <pic:cNvPicPr/>
                 </pic:nvPicPr>
                 <pic:blipFill>
@@ -3887,7 +7995,7 @@
                 <pic:spPr>
                   <a:xfrm>
                     <a:off x="0" y="0"/>
-                    <a:ext cx="7823806" cy="10724400"/>
+                    <a:ext cx="7823806" cy="10697598"/>
                   </a:xfrm>
                   <a:prstGeom prst="rect">
                     <a:avLst/>

</xml_diff>

<commit_message>
Change to date #84
</commit_message>
<xml_diff>
--- a/inst/assets/omni_word_report_new.docx
+++ b/inst/assets/omni_word_report_new.docx
@@ -8,6 +8,14 @@
       </w:pPr>
       <w:r>
         <w:t>Document Title</w:t>
+      </w:r>
+    </w:p>
+    <w:p>
+      <w:pPr>
+        <w:pStyle w:val="Date"/>
+      </w:pPr>
+      <w:r>
+        <w:t>date</w:t>
       </w:r>
     </w:p>
     <w:p>
@@ -2051,6 +2059,7 @@
         </w:numPr>
       </w:pPr>
       <w:r>
+        <w:lastRenderedPageBreak/>
         <w:t>list 3.2.1</w:t>
       </w:r>
     </w:p>
@@ -2059,7 +2068,6 @@
         <w:pStyle w:val="FirstParagraph"/>
       </w:pPr>
       <w:r>
-        <w:lastRenderedPageBreak/>
         <w:t>24</w:t>
       </w:r>
     </w:p>
@@ -7507,12 +7515,10 @@
       <w:bookmarkEnd w:id="14"/>
     </w:p>
     <w:sectPr>
-      <w:headerReference w:type="even" r:id="rId9"/>
-      <w:headerReference w:type="default" r:id="rId10"/>
-      <w:footerReference w:type="even" r:id="rId11"/>
-      <w:footerReference w:type="default" r:id="rId12"/>
-      <w:headerReference w:type="first" r:id="rId13"/>
-      <w:footerReference w:type="first" r:id="rId14"/>
+      <w:headerReference w:type="default" r:id="rId9"/>
+      <w:footerReference w:type="even" r:id="rId10"/>
+      <w:footerReference w:type="default" r:id="rId11"/>
+      <w:headerReference w:type="first" r:id="rId12"/>
       <w:pgSz w:w="12240" w:h="15840"/>
       <w:pgMar w:top="805" w:right="805" w:bottom="964" w:left="805" w:header="720" w:footer="720" w:gutter="0"/>
       <w:cols w:space="720"/>
@@ -7814,16 +7820,6 @@
 </w:ftr>
 </file>
 
-<file path=word/footer3.xml><?xml version="1.0" encoding="utf-8"?>
-<w:ftr xmlns:wpc="http://schemas.microsoft.com/office/word/2010/wordprocessingCanvas" xmlns:cx="http://schemas.microsoft.com/office/drawing/2014/chartex" xmlns:cx1="http://schemas.microsoft.com/office/drawing/2015/9/8/chartex" xmlns:cx2="http://schemas.microsoft.com/office/drawing/2015/10/21/chartex" xmlns:cx3="http://schemas.microsoft.com/office/drawing/2016/5/9/chartex" xmlns:cx4="http://schemas.microsoft.com/office/drawing/2016/5/10/chartex" xmlns:cx5="http://schemas.microsoft.com/office/drawing/2016/5/11/chartex" xmlns:cx6="http://schemas.microsoft.com/office/drawing/2016/5/12/chartex" xmlns:cx7="http://schemas.microsoft.com/office/drawing/2016/5/13/chartex" xmlns:cx8="http://schemas.microsoft.com/office/drawing/2016/5/14/chartex" xmlns:mc="http://schemas.openxmlformats.org/markup-compatibility/2006" xmlns:aink="http://schemas.microsoft.com/office/drawing/2016/ink" xmlns:am3d="http://schemas.microsoft.com/office/drawing/2017/model3d" xmlns:o="urn:schemas-microsoft-com:office:office" xmlns:oel="http://schemas.microsoft.com/office/2019/extlst" xmlns:r="http://schemas.openxmlformats.org/officeDocument/2006/relationships" xmlns:m="http://schemas.openxmlformats.org/officeDocument/2006/math" xmlns:v="urn:schemas-microsoft-com:vml" xmlns:wp14="http://schemas.microsoft.com/office/word/2010/wordprocessingDrawing" xmlns:wp="http://schemas.openxmlformats.org/drawingml/2006/wordprocessingDrawing" xmlns:w10="urn:schemas-microsoft-com:office:word" xmlns:w="http://schemas.openxmlformats.org/wordprocessingml/2006/main" xmlns:w14="http://schemas.microsoft.com/office/word/2010/wordml" xmlns:w15="http://schemas.microsoft.com/office/word/2012/wordml" xmlns:w16cex="http://schemas.microsoft.com/office/word/2018/wordml/cex" xmlns:w16cid="http://schemas.microsoft.com/office/word/2016/wordml/cid" xmlns:w16="http://schemas.microsoft.com/office/word/2018/wordml" xmlns:w16sdtdh="http://schemas.microsoft.com/office/word/2020/wordml/sdtdatahash" xmlns:w16se="http://schemas.microsoft.com/office/word/2015/wordml/symex" xmlns:wpg="http://schemas.microsoft.com/office/word/2010/wordprocessingGroup" xmlns:wpi="http://schemas.microsoft.com/office/word/2010/wordprocessingInk" xmlns:wne="http://schemas.microsoft.com/office/word/2006/wordml" xmlns:wps="http://schemas.microsoft.com/office/word/2010/wordprocessingShape" mc:Ignorable="w14 w15 w16se w16cid w16 w16cex w16sdtdh wp14">
-  <w:p>
-    <w:pPr>
-      <w:pStyle w:val="Pieddepage"/>
-    </w:pPr>
-  </w:p>
-</w:ftr>
-</file>
-
 <file path=word/footnotes.xml><?xml version="1.0" encoding="utf-8"?>
 <w:footnotes xmlns:wpc="http://schemas.microsoft.com/office/word/2010/wordprocessingCanvas" xmlns:cx="http://schemas.microsoft.com/office/drawing/2014/chartex" xmlns:cx1="http://schemas.microsoft.com/office/drawing/2015/9/8/chartex" xmlns:cx2="http://schemas.microsoft.com/office/drawing/2015/10/21/chartex" xmlns:cx3="http://schemas.microsoft.com/office/drawing/2016/5/9/chartex" xmlns:cx4="http://schemas.microsoft.com/office/drawing/2016/5/10/chartex" xmlns:cx5="http://schemas.microsoft.com/office/drawing/2016/5/11/chartex" xmlns:cx6="http://schemas.microsoft.com/office/drawing/2016/5/12/chartex" xmlns:cx7="http://schemas.microsoft.com/office/drawing/2016/5/13/chartex" xmlns:cx8="http://schemas.microsoft.com/office/drawing/2016/5/14/chartex" xmlns:mc="http://schemas.openxmlformats.org/markup-compatibility/2006" xmlns:aink="http://schemas.microsoft.com/office/drawing/2016/ink" xmlns:am3d="http://schemas.microsoft.com/office/drawing/2017/model3d" xmlns:o="urn:schemas-microsoft-com:office:office" xmlns:oel="http://schemas.microsoft.com/office/2019/extlst" xmlns:r="http://schemas.openxmlformats.org/officeDocument/2006/relationships" xmlns:m="http://schemas.openxmlformats.org/officeDocument/2006/math" xmlns:v="urn:schemas-microsoft-com:vml" xmlns:wp14="http://schemas.microsoft.com/office/word/2010/wordprocessingDrawing" xmlns:wp="http://schemas.openxmlformats.org/drawingml/2006/wordprocessingDrawing" xmlns:w10="urn:schemas-microsoft-com:office:word" xmlns:w="http://schemas.openxmlformats.org/wordprocessingml/2006/main" xmlns:w14="http://schemas.microsoft.com/office/word/2010/wordml" xmlns:w15="http://schemas.microsoft.com/office/word/2012/wordml" xmlns:w16cex="http://schemas.microsoft.com/office/word/2018/wordml/cex" xmlns:w16cid="http://schemas.microsoft.com/office/word/2016/wordml/cid" xmlns:w16="http://schemas.microsoft.com/office/word/2018/wordml" xmlns:w16sdtdh="http://schemas.microsoft.com/office/word/2020/wordml/sdtdatahash" xmlns:w16se="http://schemas.microsoft.com/office/word/2015/wordml/symex" xmlns:wpg="http://schemas.microsoft.com/office/word/2010/wordprocessingGroup" xmlns:wpi="http://schemas.microsoft.com/office/word/2010/wordprocessingInk" xmlns:wne="http://schemas.microsoft.com/office/word/2006/wordml" xmlns:wps="http://schemas.microsoft.com/office/word/2010/wordprocessingShape" mc:Ignorable="w14 w15 w16se w16cid w16 w16cex w16sdtdh wp14">
   <w:footnote w:type="separator" w:id="-1">
@@ -7844,16 +7840,6 @@
 </file>
 
 <file path=word/header1.xml><?xml version="1.0" encoding="utf-8"?>
-<w:hdr xmlns:wpc="http://schemas.microsoft.com/office/word/2010/wordprocessingCanvas" xmlns:cx="http://schemas.microsoft.com/office/drawing/2014/chartex" xmlns:cx1="http://schemas.microsoft.com/office/drawing/2015/9/8/chartex" xmlns:cx2="http://schemas.microsoft.com/office/drawing/2015/10/21/chartex" xmlns:cx3="http://schemas.microsoft.com/office/drawing/2016/5/9/chartex" xmlns:cx4="http://schemas.microsoft.com/office/drawing/2016/5/10/chartex" xmlns:cx5="http://schemas.microsoft.com/office/drawing/2016/5/11/chartex" xmlns:cx6="http://schemas.microsoft.com/office/drawing/2016/5/12/chartex" xmlns:cx7="http://schemas.microsoft.com/office/drawing/2016/5/13/chartex" xmlns:cx8="http://schemas.microsoft.com/office/drawing/2016/5/14/chartex" xmlns:mc="http://schemas.openxmlformats.org/markup-compatibility/2006" xmlns:aink="http://schemas.microsoft.com/office/drawing/2016/ink" xmlns:am3d="http://schemas.microsoft.com/office/drawing/2017/model3d" xmlns:o="urn:schemas-microsoft-com:office:office" xmlns:oel="http://schemas.microsoft.com/office/2019/extlst" xmlns:r="http://schemas.openxmlformats.org/officeDocument/2006/relationships" xmlns:m="http://schemas.openxmlformats.org/officeDocument/2006/math" xmlns:v="urn:schemas-microsoft-com:vml" xmlns:wp14="http://schemas.microsoft.com/office/word/2010/wordprocessingDrawing" xmlns:wp="http://schemas.openxmlformats.org/drawingml/2006/wordprocessingDrawing" xmlns:w10="urn:schemas-microsoft-com:office:word" xmlns:w="http://schemas.openxmlformats.org/wordprocessingml/2006/main" xmlns:w14="http://schemas.microsoft.com/office/word/2010/wordml" xmlns:w15="http://schemas.microsoft.com/office/word/2012/wordml" xmlns:w16cex="http://schemas.microsoft.com/office/word/2018/wordml/cex" xmlns:w16cid="http://schemas.microsoft.com/office/word/2016/wordml/cid" xmlns:w16="http://schemas.microsoft.com/office/word/2018/wordml" xmlns:w16sdtdh="http://schemas.microsoft.com/office/word/2020/wordml/sdtdatahash" xmlns:w16se="http://schemas.microsoft.com/office/word/2015/wordml/symex" xmlns:wpg="http://schemas.microsoft.com/office/word/2010/wordprocessingGroup" xmlns:wpi="http://schemas.microsoft.com/office/word/2010/wordprocessingInk" xmlns:wne="http://schemas.microsoft.com/office/word/2006/wordml" xmlns:wps="http://schemas.microsoft.com/office/word/2010/wordprocessingShape" mc:Ignorable="w14 w15 w16se w16cid w16 w16cex w16sdtdh wp14">
-  <w:p>
-    <w:pPr>
-      <w:pStyle w:val="En-tte"/>
-    </w:pPr>
-  </w:p>
-</w:hdr>
-</file>
-
-<file path=word/header2.xml><?xml version="1.0" encoding="utf-8"?>
 <w:hdr xmlns:wpc="http://schemas.microsoft.com/office/word/2010/wordprocessingCanvas" xmlns:cx="http://schemas.microsoft.com/office/drawing/2014/chartex" xmlns:cx1="http://schemas.microsoft.com/office/drawing/2015/9/8/chartex" xmlns:cx2="http://schemas.microsoft.com/office/drawing/2015/10/21/chartex" xmlns:cx3="http://schemas.microsoft.com/office/drawing/2016/5/9/chartex" xmlns:cx4="http://schemas.microsoft.com/office/drawing/2016/5/10/chartex" xmlns:cx5="http://schemas.microsoft.com/office/drawing/2016/5/11/chartex" xmlns:cx6="http://schemas.microsoft.com/office/drawing/2016/5/12/chartex" xmlns:cx7="http://schemas.microsoft.com/office/drawing/2016/5/13/chartex" xmlns:cx8="http://schemas.microsoft.com/office/drawing/2016/5/14/chartex" xmlns:mc="http://schemas.openxmlformats.org/markup-compatibility/2006" xmlns:aink="http://schemas.microsoft.com/office/drawing/2016/ink" xmlns:am3d="http://schemas.microsoft.com/office/drawing/2017/model3d" xmlns:o="urn:schemas-microsoft-com:office:office" xmlns:oel="http://schemas.microsoft.com/office/2019/extlst" xmlns:r="http://schemas.openxmlformats.org/officeDocument/2006/relationships" xmlns:m="http://schemas.openxmlformats.org/officeDocument/2006/math" xmlns:v="urn:schemas-microsoft-com:vml" xmlns:wp14="http://schemas.microsoft.com/office/word/2010/wordprocessingDrawing" xmlns:wp="http://schemas.openxmlformats.org/drawingml/2006/wordprocessingDrawing" xmlns:w10="urn:schemas-microsoft-com:office:word" xmlns:w="http://schemas.openxmlformats.org/wordprocessingml/2006/main" xmlns:w14="http://schemas.microsoft.com/office/word/2010/wordml" xmlns:w15="http://schemas.microsoft.com/office/word/2012/wordml" xmlns:w16cex="http://schemas.microsoft.com/office/word/2018/wordml/cex" xmlns:w16cid="http://schemas.microsoft.com/office/word/2016/wordml/cid" xmlns:w16="http://schemas.microsoft.com/office/word/2018/wordml" xmlns:w16sdtdh="http://schemas.microsoft.com/office/word/2020/wordml/sdtdatahash" xmlns:w16se="http://schemas.microsoft.com/office/word/2015/wordml/symex" xmlns:wpg="http://schemas.microsoft.com/office/word/2010/wordprocessingGroup" xmlns:wpi="http://schemas.microsoft.com/office/word/2010/wordprocessingInk" xmlns:wne="http://schemas.microsoft.com/office/word/2006/wordml" xmlns:wps="http://schemas.microsoft.com/office/word/2010/wordprocessingShape" mc:Ignorable="w14 w15 w16se w16cid w16 w16cex w16sdtdh wp14">
   <w:p>
     <w:pPr>
@@ -7936,7 +7922,7 @@
 </w:hdr>
 </file>
 
-<file path=word/header3.xml><?xml version="1.0" encoding="utf-8"?>
+<file path=word/header2.xml><?xml version="1.0" encoding="utf-8"?>
 <w:hdr xmlns:wpc="http://schemas.microsoft.com/office/word/2010/wordprocessingCanvas" xmlns:cx="http://schemas.microsoft.com/office/drawing/2014/chartex" xmlns:cx1="http://schemas.microsoft.com/office/drawing/2015/9/8/chartex" xmlns:cx2="http://schemas.microsoft.com/office/drawing/2015/10/21/chartex" xmlns:cx3="http://schemas.microsoft.com/office/drawing/2016/5/9/chartex" xmlns:cx4="http://schemas.microsoft.com/office/drawing/2016/5/10/chartex" xmlns:cx5="http://schemas.microsoft.com/office/drawing/2016/5/11/chartex" xmlns:cx6="http://schemas.microsoft.com/office/drawing/2016/5/12/chartex" xmlns:cx7="http://schemas.microsoft.com/office/drawing/2016/5/13/chartex" xmlns:cx8="http://schemas.microsoft.com/office/drawing/2016/5/14/chartex" xmlns:mc="http://schemas.openxmlformats.org/markup-compatibility/2006" xmlns:aink="http://schemas.microsoft.com/office/drawing/2016/ink" xmlns:am3d="http://schemas.microsoft.com/office/drawing/2017/model3d" xmlns:o="urn:schemas-microsoft-com:office:office" xmlns:oel="http://schemas.microsoft.com/office/2019/extlst" xmlns:r="http://schemas.openxmlformats.org/officeDocument/2006/relationships" xmlns:m="http://schemas.openxmlformats.org/officeDocument/2006/math" xmlns:v="urn:schemas-microsoft-com:vml" xmlns:wp14="http://schemas.microsoft.com/office/word/2010/wordprocessingDrawing" xmlns:wp="http://schemas.openxmlformats.org/drawingml/2006/wordprocessingDrawing" xmlns:w10="urn:schemas-microsoft-com:office:word" xmlns:w="http://schemas.openxmlformats.org/wordprocessingml/2006/main" xmlns:w14="http://schemas.microsoft.com/office/word/2010/wordml" xmlns:w15="http://schemas.microsoft.com/office/word/2012/wordml" xmlns:w16cex="http://schemas.microsoft.com/office/word/2018/wordml/cex" xmlns:w16cid="http://schemas.microsoft.com/office/word/2016/wordml/cid" xmlns:w16="http://schemas.microsoft.com/office/word/2018/wordml" xmlns:w16sdtdh="http://schemas.microsoft.com/office/word/2020/wordml/sdtdatahash" xmlns:w16se="http://schemas.microsoft.com/office/word/2015/wordml/symex" xmlns:wpg="http://schemas.microsoft.com/office/word/2010/wordprocessingGroup" xmlns:wpi="http://schemas.microsoft.com/office/word/2010/wordprocessingInk" xmlns:wne="http://schemas.microsoft.com/office/word/2006/wordml" xmlns:wps="http://schemas.microsoft.com/office/word/2010/wordprocessingShape" mc:Ignorable="w14 w15 w16se w16cid w16 w16cex w16sdtdh wp14">
   <w:p>
     <w:pPr>
@@ -8012,14 +7998,6 @@
           </wp14:sizeRelV>
         </wp:anchor>
       </w:drawing>
-    </w:r>
-    <w:r>
-      <w:rPr>
-        <w:color w:val="FFFFFF" w:themeColor="background1"/>
-        <w:sz w:val="28"/>
-        <w:szCs w:val="28"/>
-      </w:rPr>
-      <w:t>June 3, 2024</w:t>
     </w:r>
   </w:p>
 </w:hdr>
@@ -9100,11 +9078,11 @@
     <w:basedOn w:val="Normal"/>
     <w:next w:val="Corpsdetexte"/>
     <w:qFormat/>
-    <w:rsid w:val="00AD633C"/>
+    <w:rsid w:val="00CC296E"/>
     <w:pPr>
       <w:keepNext/>
       <w:keepLines/>
-      <w:spacing w:before="480" w:after="1400"/>
+      <w:spacing w:before="480" w:after="0"/>
     </w:pPr>
     <w:rPr>
       <w:rFonts w:eastAsiaTheme="majorEastAsia" w:cstheme="majorBidi"/>
@@ -9147,11 +9125,13 @@
     <w:name w:val="Date"/>
     <w:next w:val="Corpsdetexte"/>
     <w:qFormat/>
-    <w:rsid w:val="00FB383E"/>
+    <w:rsid w:val="00CC296E"/>
     <w:pPr>
       <w:keepNext/>
       <w:keepLines/>
-      <w:jc w:val="center"/>
+      <w:spacing w:after="1200"/>
+      <w:jc w:val="right"/>
+      <w:outlineLvl w:val="0"/>
     </w:pPr>
     <w:rPr>
       <w:rFonts w:ascii="Arial" w:hAnsi="Arial"/>

</xml_diff>